<commit_message>
Profile layout code with button functionality
Stylization to buttons will be included in next increment
</commit_message>
<xml_diff>
--- a/Increment 2 progress report.docx
+++ b/Increment 2 progress report.docx
@@ -184,34 +184,14 @@
         </w:rPr>
         <w:t xml:space="preserve">     </w:t>
       </w:r>
-      <w:proofErr w:type="spellStart"/>
-      <w:r>
-        <w:rPr>
-          <w:rFonts w:ascii="Times New Roman" w:eastAsia="Times New Roman" w:hAnsi="Times New Roman" w:cs="Times New Roman"/>
-          <w:b/>
-          <w:i/>
-        </w:rPr>
-        <w:t>Brisan</w:t>
-      </w:r>
-      <w:proofErr w:type="spellEnd"/>
-      <w:r>
-        <w:rPr>
-          <w:rFonts w:ascii="Times New Roman" w:eastAsia="Times New Roman" w:hAnsi="Times New Roman" w:cs="Times New Roman"/>
-          <w:b/>
-          <w:i/>
-        </w:rPr>
-        <w:t xml:space="preserve"> Brown, bb16ac, </w:t>
-      </w:r>
-      <w:proofErr w:type="spellStart"/>
-      <w:r>
-        <w:rPr>
-          <w:rFonts w:ascii="Times New Roman" w:eastAsia="Times New Roman" w:hAnsi="Times New Roman" w:cs="Times New Roman"/>
-          <w:b/>
-          <w:i/>
-        </w:rPr>
-        <w:t>brilala</w:t>
-      </w:r>
-      <w:proofErr w:type="spellEnd"/>
+      <w:r>
+        <w:rPr>
+          <w:rFonts w:ascii="Times New Roman" w:eastAsia="Times New Roman" w:hAnsi="Times New Roman" w:cs="Times New Roman"/>
+          <w:b/>
+          <w:i/>
+        </w:rPr>
+        <w:t>Brisan Brown, bb16ac, brilala</w:t>
+      </w:r>
     </w:p>
     <w:p>
       <w:pPr>
@@ -276,18 +256,8 @@
           <w:b/>
           <w:i/>
         </w:rPr>
-        <w:t xml:space="preserve">Benji Charles, bc18c, </w:t>
-      </w:r>
-      <w:proofErr w:type="spellStart"/>
-      <w:r>
-        <w:rPr>
-          <w:rFonts w:ascii="Times New Roman" w:eastAsia="Times New Roman" w:hAnsi="Times New Roman" w:cs="Times New Roman"/>
-          <w:b/>
-          <w:i/>
-        </w:rPr>
-        <w:t>TheNextCEO</w:t>
-      </w:r>
-      <w:proofErr w:type="spellEnd"/>
+        <w:t>Benji Charles, bc18c, TheNextCEO</w:t>
+      </w:r>
     </w:p>
     <w:p>
       <w:pPr>
@@ -394,13 +364,7 @@
         <w:rPr>
           <w:rFonts w:ascii="Times New Roman" w:eastAsia="Times New Roman" w:hAnsi="Times New Roman" w:cs="Times New Roman"/>
         </w:rPr>
-        <w:t xml:space="preserve"> is a social media app exclusively for finding parties and events in your area. Users can quickly browse for current and upcoming events, attend, and rate the party and its host afterwards. Both people and events can be followed. Users can add their own li</w:t>
-      </w:r>
-      <w:r>
-        <w:rPr>
-          <w:rFonts w:ascii="Times New Roman" w:eastAsia="Times New Roman" w:hAnsi="Times New Roman" w:cs="Times New Roman"/>
-        </w:rPr>
-        <w:t xml:space="preserve">stings with custom guidelines for each of their events along with a functional mapping system to the event. We also have a payment option to pay for the tickets for the events. </w:t>
+        <w:t xml:space="preserve"> is a social media app exclusively for finding parties and events in your area. Users can quickly browse for current and upcoming events, attend, and rate the party and its host afterwards. Both people and events can be followed. Users can add their own listings with custom guidelines for each of their events along with a functional mapping system to the event. We also have a payment option to pay for the tickets for the events. </w:t>
       </w:r>
       <w:r>
         <w:rPr>
@@ -458,14 +422,7 @@
           <w:rFonts w:ascii="Times New Roman" w:eastAsia="Times New Roman" w:hAnsi="Times New Roman" w:cs="Times New Roman"/>
           <w:i/>
         </w:rPr>
-        <w:t>Descr</w:t>
-      </w:r>
-      <w:r>
-        <w:rPr>
-          <w:rFonts w:ascii="Times New Roman" w:eastAsia="Times New Roman" w:hAnsi="Times New Roman" w:cs="Times New Roman"/>
-          <w:i/>
-        </w:rPr>
-        <w:t>ibe in detail what was accomplished during this increment and where your project stands overall compared to the initial scope and functionality proposed.</w:t>
+        <w:t>Describe in detail what was accomplished during this increment and where your project stands overall compared to the initial scope and functionality proposed.</w:t>
       </w:r>
     </w:p>
     <w:p>
@@ -483,27 +440,7 @@
         <w:rPr>
           <w:rFonts w:ascii="Times New Roman" w:eastAsia="Times New Roman" w:hAnsi="Times New Roman" w:cs="Times New Roman"/>
         </w:rPr>
-        <w:t xml:space="preserve">We completed the login functionality for the project, now our app can </w:t>
-      </w:r>
-      <w:proofErr w:type="spellStart"/>
-      <w:r>
-        <w:rPr>
-          <w:rFonts w:ascii="Times New Roman" w:eastAsia="Times New Roman" w:hAnsi="Times New Roman" w:cs="Times New Roman"/>
-        </w:rPr>
-        <w:t>succesfully</w:t>
-      </w:r>
-      <w:proofErr w:type="spellEnd"/>
-      <w:r>
-        <w:rPr>
-          <w:rFonts w:ascii="Times New Roman" w:eastAsia="Times New Roman" w:hAnsi="Times New Roman" w:cs="Times New Roman"/>
-        </w:rPr>
-        <w:t xml:space="preserve"> sign up, sign in use</w:t>
-      </w:r>
-      <w:r>
-        <w:rPr>
-          <w:rFonts w:ascii="Times New Roman" w:eastAsia="Times New Roman" w:hAnsi="Times New Roman" w:cs="Times New Roman"/>
-        </w:rPr>
-        <w:t>rs and save their information in the firebase database.</w:t>
+        <w:t>We completed the login functionality for the project, now our app can succesfully sign up, sign in users and save their information in the firebase database.</w:t>
       </w:r>
     </w:p>
     <w:p>
@@ -520,35 +457,7 @@
         <w:rPr>
           <w:rFonts w:ascii="Times New Roman" w:eastAsia="Times New Roman" w:hAnsi="Times New Roman" w:cs="Times New Roman"/>
         </w:rPr>
-        <w:t xml:space="preserve">We added the </w:t>
-      </w:r>
-      <w:proofErr w:type="spellStart"/>
-      <w:r>
-        <w:rPr>
-          <w:rFonts w:ascii="Times New Roman" w:eastAsia="Times New Roman" w:hAnsi="Times New Roman" w:cs="Times New Roman"/>
-        </w:rPr>
-        <w:t>mapview</w:t>
-      </w:r>
-      <w:proofErr w:type="spellEnd"/>
-      <w:r>
-        <w:rPr>
-          <w:rFonts w:ascii="Times New Roman" w:eastAsia="Times New Roman" w:hAnsi="Times New Roman" w:cs="Times New Roman"/>
-        </w:rPr>
-        <w:t xml:space="preserve"> functionality to the app, which allows you to see where we are on the globe based on the location(latitude and </w:t>
-      </w:r>
-      <w:proofErr w:type="spellStart"/>
-      <w:r>
-        <w:rPr>
-          <w:rFonts w:ascii="Times New Roman" w:eastAsia="Times New Roman" w:hAnsi="Times New Roman" w:cs="Times New Roman"/>
-        </w:rPr>
-        <w:t>logitude</w:t>
-      </w:r>
-      <w:proofErr w:type="spellEnd"/>
-      <w:r>
-        <w:rPr>
-          <w:rFonts w:ascii="Times New Roman" w:eastAsia="Times New Roman" w:hAnsi="Times New Roman" w:cs="Times New Roman"/>
-        </w:rPr>
-        <w:t>)</w:t>
+        <w:t>We added the mapview functionality to the app, which allows you to see where we are on the globe based on the location(latitude and logitude)</w:t>
       </w:r>
     </w:p>
     <w:p>
@@ -562,6 +471,30 @@
           <w:rFonts w:ascii="Times New Roman" w:eastAsia="Times New Roman" w:hAnsi="Times New Roman" w:cs="Times New Roman"/>
         </w:rPr>
       </w:pPr>
+      <w:r>
+        <w:rPr>
+          <w:rFonts w:ascii="Times New Roman" w:eastAsia="Times New Roman" w:hAnsi="Times New Roman" w:cs="Times New Roman"/>
+        </w:rPr>
+        <w:t>Template for profile tab has been added to repository but still requires further work.</w:t>
+      </w:r>
+    </w:p>
+    <w:p>
+      <w:pPr>
+        <w:numPr>
+          <w:ilvl w:val="0"/>
+          <w:numId w:val="1"/>
+        </w:numPr>
+        <w:spacing w:after="120"/>
+        <w:rPr>
+          <w:rFonts w:ascii="Times New Roman" w:eastAsia="Times New Roman" w:hAnsi="Times New Roman" w:cs="Times New Roman"/>
+        </w:rPr>
+      </w:pPr>
+      <w:r>
+        <w:rPr>
+          <w:rFonts w:ascii="Times New Roman" w:eastAsia="Times New Roman" w:hAnsi="Times New Roman" w:cs="Times New Roman"/>
+        </w:rPr>
+        <w:t>Card template system has been coded and application within the scope of the application is now being tested.</w:t>
+      </w:r>
     </w:p>
     <w:p>
       <w:pPr>
@@ -592,14 +525,7 @@
           <w:rFonts w:ascii="Times New Roman" w:eastAsia="Times New Roman" w:hAnsi="Times New Roman" w:cs="Times New Roman"/>
           <w:b/>
         </w:rPr>
-        <w:t>Challenges, changes in the plan and scope of the p</w:t>
-      </w:r>
-      <w:r>
-        <w:rPr>
-          <w:rFonts w:ascii="Times New Roman" w:eastAsia="Times New Roman" w:hAnsi="Times New Roman" w:cs="Times New Roman"/>
-          <w:b/>
-        </w:rPr>
-        <w:t>roject and things that went wrong during this increment</w:t>
+        <w:t>Challenges, changes in the plan and scope of the project and things that went wrong during this increment</w:t>
       </w:r>
     </w:p>
     <w:p>
@@ -671,6 +597,7 @@
           <w:rFonts w:ascii="Times New Roman" w:eastAsia="Times New Roman" w:hAnsi="Times New Roman" w:cs="Times New Roman"/>
           <w:i/>
         </w:rPr>
+        <w:lastRenderedPageBreak/>
         <w:t>- any changes that occurred in the initial plan you had for the project or its scope. Describe the reasons for the changes.</w:t>
       </w:r>
     </w:p>
@@ -688,14 +615,7 @@
           <w:rFonts w:ascii="Times New Roman" w:eastAsia="Times New Roman" w:hAnsi="Times New Roman" w:cs="Times New Roman"/>
           <w:i/>
         </w:rPr>
-        <w:t>- anything that went wrong during this i</w:t>
-      </w:r>
-      <w:r>
-        <w:rPr>
-          <w:rFonts w:ascii="Times New Roman" w:eastAsia="Times New Roman" w:hAnsi="Times New Roman" w:cs="Times New Roman"/>
-          <w:i/>
-        </w:rPr>
-        <w:t>ncrement</w:t>
+        <w:t>- anything that went wrong during this increment</w:t>
       </w:r>
     </w:p>
     <w:p>
@@ -713,56 +633,25 @@
         <w:rPr>
           <w:rFonts w:ascii="Times New Roman" w:eastAsia="Times New Roman" w:hAnsi="Times New Roman" w:cs="Times New Roman"/>
         </w:rPr>
-        <w:lastRenderedPageBreak/>
-        <w:t xml:space="preserve">While adding the maps to the app, it took a long time to figure out how to do it on our cross platform </w:t>
-      </w:r>
-      <w:proofErr w:type="spellStart"/>
-      <w:r>
-        <w:rPr>
-          <w:rFonts w:ascii="Times New Roman" w:eastAsia="Times New Roman" w:hAnsi="Times New Roman" w:cs="Times New Roman"/>
-        </w:rPr>
-        <w:t>kivy</w:t>
-      </w:r>
-      <w:proofErr w:type="spellEnd"/>
-      <w:r>
-        <w:rPr>
-          <w:rFonts w:ascii="Times New Roman" w:eastAsia="Times New Roman" w:hAnsi="Times New Roman" w:cs="Times New Roman"/>
-        </w:rPr>
-        <w:t xml:space="preserve">. Since </w:t>
-      </w:r>
-      <w:proofErr w:type="spellStart"/>
-      <w:r>
-        <w:rPr>
-          <w:rFonts w:ascii="Times New Roman" w:eastAsia="Times New Roman" w:hAnsi="Times New Roman" w:cs="Times New Roman"/>
-        </w:rPr>
-        <w:t>kivy</w:t>
-      </w:r>
-      <w:proofErr w:type="spellEnd"/>
-      <w:r>
-        <w:rPr>
-          <w:rFonts w:ascii="Times New Roman" w:eastAsia="Times New Roman" w:hAnsi="Times New Roman" w:cs="Times New Roman"/>
-        </w:rPr>
-        <w:t xml:space="preserve"> is relatively new and there isn’t much information or packages </w:t>
-      </w:r>
-      <w:proofErr w:type="spellStart"/>
-      <w:r>
-        <w:rPr>
-          <w:rFonts w:ascii="Times New Roman" w:eastAsia="Times New Roman" w:hAnsi="Times New Roman" w:cs="Times New Roman"/>
-        </w:rPr>
-        <w:t>realted</w:t>
-      </w:r>
-      <w:proofErr w:type="spellEnd"/>
-      <w:r>
-        <w:rPr>
-          <w:rFonts w:ascii="Times New Roman" w:eastAsia="Times New Roman" w:hAnsi="Times New Roman" w:cs="Times New Roman"/>
-        </w:rPr>
-        <w:t xml:space="preserve"> to the functionality, so it was difficult to figure out </w:t>
-      </w:r>
-      <w:r>
-        <w:rPr>
-          <w:rFonts w:ascii="Times New Roman" w:eastAsia="Times New Roman" w:hAnsi="Times New Roman" w:cs="Times New Roman"/>
-        </w:rPr>
-        <w:t xml:space="preserve">how to set it up. But figured the problem by installing the supporting packages and software in the local computer. </w:t>
+        <w:t xml:space="preserve">While adding the maps to the app, it took a long time to figure out how to do it on our cross platform kivy. Since kivy is relatively new and there isn’t much information or packages realted to the functionality, so it was difficult to figure out how to set it up. But figured the problem by installing the supporting packages and software in the local computer. </w:t>
+      </w:r>
+    </w:p>
+    <w:p>
+      <w:pPr>
+        <w:numPr>
+          <w:ilvl w:val="0"/>
+          <w:numId w:val="2"/>
+        </w:numPr>
+        <w:spacing w:before="120" w:after="120"/>
+        <w:rPr>
+          <w:rFonts w:ascii="Times New Roman" w:eastAsia="Times New Roman" w:hAnsi="Times New Roman" w:cs="Times New Roman"/>
+        </w:rPr>
+      </w:pPr>
+      <w:r>
+        <w:rPr>
+          <w:rFonts w:ascii="Times New Roman" w:eastAsia="Times New Roman" w:hAnsi="Times New Roman" w:cs="Times New Roman"/>
+        </w:rPr>
+        <w:t>A small hiccup was discovered when attempting to run the tabular format of the application among the devices of team members, but after altering the file management convention of the project, the application became runnable on all devices.</w:t>
       </w:r>
     </w:p>
     <w:p>
@@ -840,15 +729,7 @@
           <w:b/>
           <w:i/>
         </w:rPr>
-        <w:t>each of the deliverables</w:t>
-      </w:r>
-      <w:r>
-        <w:rPr>
-          <w:rFonts w:ascii="Times New Roman" w:eastAsia="Times New Roman" w:hAnsi="Times New Roman" w:cs="Times New Roman"/>
-          <w:b/>
-          <w:i/>
-        </w:rPr>
-        <w:t xml:space="preserve"> in this increment</w:t>
+        <w:t>each of the deliverables in this increment</w:t>
       </w:r>
       <w:r>
         <w:rPr>
@@ -907,33 +788,18 @@
           <w:rFonts w:ascii="Times New Roman" w:eastAsia="Times New Roman" w:hAnsi="Times New Roman" w:cs="Times New Roman"/>
         </w:rPr>
       </w:pPr>
-      <w:proofErr w:type="spellStart"/>
-      <w:r>
-        <w:rPr>
-          <w:rFonts w:ascii="Times New Roman" w:eastAsia="Times New Roman" w:hAnsi="Times New Roman" w:cs="Times New Roman"/>
-        </w:rPr>
-        <w:t>i</w:t>
-      </w:r>
-      <w:proofErr w:type="spellEnd"/>
-      <w:r>
-        <w:rPr>
-          <w:rFonts w:ascii="Times New Roman" w:eastAsia="Times New Roman" w:hAnsi="Times New Roman" w:cs="Times New Roman"/>
-        </w:rPr>
-        <w:t xml:space="preserve">)  </w:t>
-      </w:r>
-      <w:r>
-        <w:rPr>
-          <w:rFonts w:ascii="Times New Roman" w:eastAsia="Times New Roman" w:hAnsi="Times New Roman" w:cs="Times New Roman"/>
-          <w:b/>
-        </w:rPr>
-        <w:t>Sri Harshini : #2(description), #3(accomplishments), #4(chal</w:t>
-      </w:r>
-      <w:r>
-        <w:rPr>
-          <w:rFonts w:ascii="Times New Roman" w:eastAsia="Times New Roman" w:hAnsi="Times New Roman" w:cs="Times New Roman"/>
-          <w:b/>
-        </w:rPr>
-        <w:t>lenges)</w:t>
+      <w:r>
+        <w:rPr>
+          <w:rFonts w:ascii="Times New Roman" w:eastAsia="Times New Roman" w:hAnsi="Times New Roman" w:cs="Times New Roman"/>
+        </w:rPr>
+        <w:t xml:space="preserve">i)  </w:t>
+      </w:r>
+      <w:r>
+        <w:rPr>
+          <w:rFonts w:ascii="Times New Roman" w:eastAsia="Times New Roman" w:hAnsi="Times New Roman" w:cs="Times New Roman"/>
+          <w:b/>
+        </w:rPr>
+        <w:t>Sri Harshini : #2(description), #3(accomplishments), #4(challenges)</w:t>
       </w:r>
     </w:p>
     <w:p>
@@ -957,21 +823,12 @@
         </w:rPr>
         <w:t xml:space="preserve">    </w:t>
       </w:r>
-      <w:proofErr w:type="spellStart"/>
-      <w:r>
-        <w:rPr>
-          <w:rFonts w:ascii="Times New Roman" w:eastAsia="Times New Roman" w:hAnsi="Times New Roman" w:cs="Times New Roman"/>
-          <w:b/>
-        </w:rPr>
-        <w:t>Brisan</w:t>
-      </w:r>
-      <w:proofErr w:type="spellEnd"/>
-      <w:r>
-        <w:rPr>
-          <w:rFonts w:ascii="Times New Roman" w:eastAsia="Times New Roman" w:hAnsi="Times New Roman" w:cs="Times New Roman"/>
-          <w:b/>
-        </w:rPr>
-        <w:t xml:space="preserve"> Brown :</w:t>
+      <w:r>
+        <w:rPr>
+          <w:rFonts w:ascii="Times New Roman" w:eastAsia="Times New Roman" w:hAnsi="Times New Roman" w:cs="Times New Roman"/>
+          <w:b/>
+        </w:rPr>
+        <w:t>Brisan Brown :</w:t>
       </w:r>
     </w:p>
     <w:p>
@@ -1036,7 +893,7 @@
           <w:rFonts w:ascii="Times New Roman" w:eastAsia="Times New Roman" w:hAnsi="Times New Roman" w:cs="Times New Roman"/>
           <w:b/>
         </w:rPr>
-        <w:t xml:space="preserve">Alex Franco : </w:t>
+        <w:t>Alex Franco :  #3(accomplishments),#4(Problems)</w:t>
       </w:r>
     </w:p>
     <w:p>
@@ -1096,19 +953,11 @@
           <w:b/>
         </w:rPr>
       </w:pPr>
-      <w:proofErr w:type="spellStart"/>
-      <w:r>
-        <w:rPr>
-          <w:rFonts w:ascii="Times New Roman" w:eastAsia="Times New Roman" w:hAnsi="Times New Roman" w:cs="Times New Roman"/>
-        </w:rPr>
-        <w:t>i</w:t>
-      </w:r>
-      <w:proofErr w:type="spellEnd"/>
-      <w:r>
-        <w:rPr>
-          <w:rFonts w:ascii="Times New Roman" w:eastAsia="Times New Roman" w:hAnsi="Times New Roman" w:cs="Times New Roman"/>
-        </w:rPr>
-        <w:t xml:space="preserve">)      </w:t>
+      <w:r>
+        <w:rPr>
+          <w:rFonts w:ascii="Times New Roman" w:eastAsia="Times New Roman" w:hAnsi="Times New Roman" w:cs="Times New Roman"/>
+        </w:rPr>
+        <w:t xml:space="preserve">i)      </w:t>
       </w:r>
       <w:r>
         <w:rPr>
@@ -1132,53 +981,12 @@
         </w:rPr>
         <w:t xml:space="preserve">ii)    </w:t>
       </w:r>
-      <w:proofErr w:type="spellStart"/>
-      <w:r>
-        <w:rPr>
-          <w:rFonts w:ascii="Times New Roman" w:eastAsia="Times New Roman" w:hAnsi="Times New Roman" w:cs="Times New Roman"/>
-          <w:b/>
-        </w:rPr>
-        <w:t>Brisan</w:t>
-      </w:r>
-      <w:proofErr w:type="spellEnd"/>
-      <w:r>
-        <w:rPr>
-          <w:rFonts w:ascii="Times New Roman" w:eastAsia="Times New Roman" w:hAnsi="Times New Roman" w:cs="Times New Roman"/>
-          <w:b/>
-        </w:rPr>
-        <w:t xml:space="preserve"> Brown : #4(</w:t>
-      </w:r>
-      <w:proofErr w:type="spellStart"/>
-      <w:r>
-        <w:rPr>
-          <w:rFonts w:ascii="Times New Roman" w:eastAsia="Times New Roman" w:hAnsi="Times New Roman" w:cs="Times New Roman"/>
-          <w:b/>
-        </w:rPr>
-        <w:t>usecase</w:t>
-      </w:r>
-      <w:proofErr w:type="spellEnd"/>
-      <w:r>
-        <w:rPr>
-          <w:rFonts w:ascii="Times New Roman" w:eastAsia="Times New Roman" w:hAnsi="Times New Roman" w:cs="Times New Roman"/>
-          <w:b/>
-        </w:rPr>
-        <w:t xml:space="preserve"> diagrams), textual descriptions for </w:t>
-      </w:r>
-      <w:proofErr w:type="spellStart"/>
-      <w:r>
-        <w:rPr>
-          <w:rFonts w:ascii="Times New Roman" w:eastAsia="Times New Roman" w:hAnsi="Times New Roman" w:cs="Times New Roman"/>
-          <w:b/>
-        </w:rPr>
-        <w:t>usecase</w:t>
-      </w:r>
-      <w:proofErr w:type="spellEnd"/>
-      <w:r>
-        <w:rPr>
-          <w:rFonts w:ascii="Times New Roman" w:eastAsia="Times New Roman" w:hAnsi="Times New Roman" w:cs="Times New Roman"/>
-          <w:b/>
-        </w:rPr>
-        <w:t xml:space="preserve"> diagrams</w:t>
+      <w:r>
+        <w:rPr>
+          <w:rFonts w:ascii="Times New Roman" w:eastAsia="Times New Roman" w:hAnsi="Times New Roman" w:cs="Times New Roman"/>
+          <w:b/>
+        </w:rPr>
+        <w:t>Brisan Brown : #4(usecase diagrams), textual descriptions for usecase diagrams</w:t>
       </w:r>
     </w:p>
     <w:p>
@@ -1200,39 +1008,7 @@
           <w:rFonts w:ascii="Times New Roman" w:eastAsia="Times New Roman" w:hAnsi="Times New Roman" w:cs="Times New Roman"/>
           <w:b/>
         </w:rPr>
-        <w:t>Sri Harshini Donthineni : #1(overview),  #4(</w:t>
-      </w:r>
-      <w:proofErr w:type="spellStart"/>
-      <w:r>
-        <w:rPr>
-          <w:rFonts w:ascii="Times New Roman" w:eastAsia="Times New Roman" w:hAnsi="Times New Roman" w:cs="Times New Roman"/>
-          <w:b/>
-        </w:rPr>
-        <w:t>usecase</w:t>
-      </w:r>
-      <w:proofErr w:type="spellEnd"/>
-      <w:r>
-        <w:rPr>
-          <w:rFonts w:ascii="Times New Roman" w:eastAsia="Times New Roman" w:hAnsi="Times New Roman" w:cs="Times New Roman"/>
-          <w:b/>
-        </w:rPr>
-        <w:t xml:space="preserve"> diagrams), textual descriptions for </w:t>
-      </w:r>
-      <w:proofErr w:type="spellStart"/>
-      <w:r>
-        <w:rPr>
-          <w:rFonts w:ascii="Times New Roman" w:eastAsia="Times New Roman" w:hAnsi="Times New Roman" w:cs="Times New Roman"/>
-          <w:b/>
-        </w:rPr>
-        <w:t>usecase</w:t>
-      </w:r>
-      <w:proofErr w:type="spellEnd"/>
-      <w:r>
-        <w:rPr>
-          <w:rFonts w:ascii="Times New Roman" w:eastAsia="Times New Roman" w:hAnsi="Times New Roman" w:cs="Times New Roman"/>
-          <w:b/>
-        </w:rPr>
-        <w:t xml:space="preserve"> diagrams</w:t>
+        <w:t>Sri Harshini Donthineni : #1(overview),  #4(usecase diagrams), textual descriptions for usecase diagrams</w:t>
       </w:r>
     </w:p>
     <w:p>
@@ -1281,7 +1057,7 @@
           <w:rFonts w:ascii="Times New Roman" w:eastAsia="Times New Roman" w:hAnsi="Times New Roman" w:cs="Times New Roman"/>
           <w:b/>
         </w:rPr>
-        <w:t xml:space="preserve">Alex Franco : </w:t>
+        <w:t>Alex Franco : #5(Sequence diagrams), #2(functional requirements),#3(non-functional requirements)</w:t>
       </w:r>
     </w:p>
     <w:p>
@@ -1324,14 +1100,7 @@
           <w:rFonts w:ascii="Times New Roman" w:eastAsia="Times New Roman" w:hAnsi="Times New Roman" w:cs="Times New Roman"/>
           <w:b/>
         </w:rPr>
-        <w:t>implementatio</w:t>
-      </w:r>
-      <w:r>
-        <w:rPr>
-          <w:rFonts w:ascii="Times New Roman" w:eastAsia="Times New Roman" w:hAnsi="Times New Roman" w:cs="Times New Roman"/>
-          <w:b/>
-        </w:rPr>
-        <w:t>n and testing document</w:t>
+        <w:t>implementation and testing document</w:t>
       </w:r>
       <w:r>
         <w:rPr>
@@ -1348,19 +1117,11 @@
           <w:b/>
         </w:rPr>
       </w:pPr>
-      <w:proofErr w:type="spellStart"/>
-      <w:r>
-        <w:rPr>
-          <w:rFonts w:ascii="Times New Roman" w:eastAsia="Times New Roman" w:hAnsi="Times New Roman" w:cs="Times New Roman"/>
-        </w:rPr>
-        <w:t>i</w:t>
-      </w:r>
-      <w:proofErr w:type="spellEnd"/>
-      <w:r>
-        <w:rPr>
-          <w:rFonts w:ascii="Times New Roman" w:eastAsia="Times New Roman" w:hAnsi="Times New Roman" w:cs="Times New Roman"/>
-        </w:rPr>
-        <w:t xml:space="preserve">)      </w:t>
+      <w:r>
+        <w:rPr>
+          <w:rFonts w:ascii="Times New Roman" w:eastAsia="Times New Roman" w:hAnsi="Times New Roman" w:cs="Times New Roman"/>
+        </w:rPr>
+        <w:t xml:space="preserve">i)      </w:t>
       </w:r>
       <w:r>
         <w:rPr>
@@ -1384,21 +1145,12 @@
         </w:rPr>
         <w:t xml:space="preserve">ii)    </w:t>
       </w:r>
-      <w:proofErr w:type="spellStart"/>
-      <w:r>
-        <w:rPr>
-          <w:rFonts w:ascii="Times New Roman" w:eastAsia="Times New Roman" w:hAnsi="Times New Roman" w:cs="Times New Roman"/>
-          <w:b/>
-        </w:rPr>
-        <w:t>Brisan</w:t>
-      </w:r>
-      <w:proofErr w:type="spellEnd"/>
-      <w:r>
-        <w:rPr>
-          <w:rFonts w:ascii="Times New Roman" w:eastAsia="Times New Roman" w:hAnsi="Times New Roman" w:cs="Times New Roman"/>
-          <w:b/>
-        </w:rPr>
-        <w:t xml:space="preserve"> Brown : </w:t>
+      <w:r>
+        <w:rPr>
+          <w:rFonts w:ascii="Times New Roman" w:eastAsia="Times New Roman" w:hAnsi="Times New Roman" w:cs="Times New Roman"/>
+          <w:b/>
+        </w:rPr>
+        <w:t xml:space="preserve">Brisan Brown : </w:t>
       </w:r>
     </w:p>
     <w:p>
@@ -1422,644 +1174,547 @@
         </w:rPr>
         <w:t>Sri Harshini Donthineni : #3(Execution-based functional testing), #4(Execution-based Non Functional testing).</w:t>
       </w:r>
+    </w:p>
+    <w:p>
+      <w:pPr>
+        <w:ind w:left="1080"/>
+        <w:rPr>
+          <w:rFonts w:ascii="Times New Roman" w:eastAsia="Times New Roman" w:hAnsi="Times New Roman" w:cs="Times New Roman"/>
+          <w:b/>
+        </w:rPr>
+      </w:pPr>
+      <w:r>
+        <w:rPr>
+          <w:rFonts w:ascii="Times New Roman" w:eastAsia="Times New Roman" w:hAnsi="Times New Roman" w:cs="Times New Roman"/>
+        </w:rPr>
+        <w:t xml:space="preserve">iv)    </w:t>
+      </w:r>
+      <w:r>
+        <w:rPr>
+          <w:rFonts w:ascii="Times New Roman" w:eastAsia="Times New Roman" w:hAnsi="Times New Roman" w:cs="Times New Roman"/>
+          <w:b/>
+        </w:rPr>
+        <w:t>Benji Charles :</w:t>
+      </w:r>
+    </w:p>
+    <w:p>
+      <w:pPr>
+        <w:ind w:left="1080"/>
+        <w:rPr>
+          <w:rFonts w:ascii="Times New Roman" w:eastAsia="Times New Roman" w:hAnsi="Times New Roman" w:cs="Times New Roman"/>
+          <w:b/>
+        </w:rPr>
+      </w:pPr>
+      <w:r>
+        <w:rPr>
+          <w:rFonts w:ascii="Times New Roman" w:eastAsia="Times New Roman" w:hAnsi="Times New Roman" w:cs="Times New Roman"/>
+        </w:rPr>
+        <w:t xml:space="preserve">v) </w:t>
+      </w:r>
+      <w:r>
+        <w:rPr>
+          <w:rFonts w:ascii="Times New Roman" w:eastAsia="Times New Roman" w:hAnsi="Times New Roman" w:cs="Times New Roman"/>
+        </w:rPr>
+        <w:tab/>
+      </w:r>
+      <w:r>
+        <w:rPr>
+          <w:rFonts w:ascii="Times New Roman" w:eastAsia="Times New Roman" w:hAnsi="Times New Roman" w:cs="Times New Roman"/>
+          <w:b/>
+        </w:rPr>
+        <w:t>Alex Franco :#3(execution based functional testing), #5(non execution based testing)</w:t>
+      </w:r>
+    </w:p>
+    <w:p>
+      <w:pPr>
+        <w:ind w:left="720"/>
+        <w:rPr>
+          <w:rFonts w:ascii="Times New Roman" w:eastAsia="Times New Roman" w:hAnsi="Times New Roman" w:cs="Times New Roman"/>
+        </w:rPr>
+      </w:pPr>
+      <w:r>
+        <w:rPr>
+          <w:rFonts w:ascii="Times New Roman" w:eastAsia="Times New Roman" w:hAnsi="Times New Roman" w:cs="Times New Roman"/>
+        </w:rPr>
+        <w:t xml:space="preserve">d)     the </w:t>
+      </w:r>
+      <w:r>
+        <w:rPr>
+          <w:rFonts w:ascii="Times New Roman" w:eastAsia="Times New Roman" w:hAnsi="Times New Roman" w:cs="Times New Roman"/>
+          <w:b/>
+        </w:rPr>
+        <w:t>source code</w:t>
+      </w:r>
+      <w:r>
+        <w:rPr>
+          <w:rFonts w:ascii="Times New Roman" w:eastAsia="Times New Roman" w:hAnsi="Times New Roman" w:cs="Times New Roman"/>
+        </w:rPr>
+        <w:t xml:space="preserve"> (be detailed about </w:t>
+      </w:r>
+      <w:r>
+        <w:rPr>
+          <w:rFonts w:ascii="Times New Roman" w:eastAsia="Times New Roman" w:hAnsi="Times New Roman" w:cs="Times New Roman"/>
+          <w:b/>
+        </w:rPr>
+        <w:t>which</w:t>
+      </w:r>
+      <w:r>
+        <w:rPr>
+          <w:rFonts w:ascii="Times New Roman" w:eastAsia="Times New Roman" w:hAnsi="Times New Roman" w:cs="Times New Roman"/>
+        </w:rPr>
+        <w:t xml:space="preserve"> parts of the system each team member contributed to and </w:t>
+      </w:r>
+      <w:r>
+        <w:rPr>
+          <w:rFonts w:ascii="Times New Roman" w:eastAsia="Times New Roman" w:hAnsi="Times New Roman" w:cs="Times New Roman"/>
+          <w:b/>
+        </w:rPr>
+        <w:t>how</w:t>
+      </w:r>
+      <w:r>
+        <w:rPr>
+          <w:rFonts w:ascii="Times New Roman" w:eastAsia="Times New Roman" w:hAnsi="Times New Roman" w:cs="Times New Roman"/>
+        </w:rPr>
+        <w:t>)</w:t>
+      </w:r>
+    </w:p>
+    <w:p>
+      <w:pPr>
+        <w:ind w:left="1080"/>
+        <w:rPr>
+          <w:rFonts w:ascii="Times New Roman" w:eastAsia="Times New Roman" w:hAnsi="Times New Roman" w:cs="Times New Roman"/>
+        </w:rPr>
+      </w:pPr>
+      <w:r>
+        <w:rPr>
+          <w:rFonts w:ascii="Times New Roman" w:eastAsia="Times New Roman" w:hAnsi="Times New Roman" w:cs="Times New Roman"/>
+        </w:rPr>
+        <w:lastRenderedPageBreak/>
+        <w:t xml:space="preserve">i)      </w:t>
+      </w:r>
+      <w:r>
+        <w:rPr>
+          <w:rFonts w:ascii="Times New Roman" w:eastAsia="Times New Roman" w:hAnsi="Times New Roman" w:cs="Times New Roman"/>
+          <w:b/>
+        </w:rPr>
+        <w:t>Brisan Brown - added geotagging and mapview functionality using kivy garden package to our app</w:t>
+      </w:r>
+    </w:p>
+    <w:p>
+      <w:pPr>
+        <w:ind w:left="1080"/>
+        <w:rPr>
+          <w:rFonts w:ascii="Times New Roman" w:eastAsia="Times New Roman" w:hAnsi="Times New Roman" w:cs="Times New Roman"/>
+          <w:b/>
+        </w:rPr>
+      </w:pPr>
+    </w:p>
+    <w:p>
+      <w:pPr>
+        <w:ind w:left="1080"/>
+        <w:rPr>
+          <w:rFonts w:ascii="Times New Roman" w:eastAsia="Times New Roman" w:hAnsi="Times New Roman" w:cs="Times New Roman"/>
+        </w:rPr>
+      </w:pPr>
+      <w:r>
+        <w:rPr>
+          <w:rFonts w:ascii="Times New Roman" w:eastAsia="Times New Roman" w:hAnsi="Times New Roman" w:cs="Times New Roman"/>
+          <w:b/>
+        </w:rPr>
+        <w:t>ii)</w:t>
+      </w:r>
+      <w:r>
+        <w:rPr>
+          <w:rFonts w:ascii="Times New Roman" w:eastAsia="Times New Roman" w:hAnsi="Times New Roman" w:cs="Times New Roman"/>
+        </w:rPr>
+        <w:t xml:space="preserve">    </w:t>
+      </w:r>
+      <w:r>
+        <w:rPr>
+          <w:rFonts w:ascii="Times New Roman" w:eastAsia="Times New Roman" w:hAnsi="Times New Roman" w:cs="Times New Roman"/>
+          <w:b/>
+        </w:rPr>
+        <w:t>Sri Harshini - added geotagging and mapview functionality using kivy garden package to our app</w:t>
+      </w:r>
+    </w:p>
+    <w:p>
+      <w:pPr>
+        <w:ind w:left="1080"/>
+        <w:rPr>
+          <w:rFonts w:ascii="Times New Roman" w:eastAsia="Times New Roman" w:hAnsi="Times New Roman" w:cs="Times New Roman"/>
+        </w:rPr>
+      </w:pPr>
+      <w:r>
+        <w:rPr>
+          <w:rFonts w:ascii="Times New Roman" w:eastAsia="Times New Roman" w:hAnsi="Times New Roman" w:cs="Times New Roman"/>
+        </w:rPr>
+        <w:t xml:space="preserve">iii)   </w:t>
+      </w:r>
+      <w:r>
+        <w:rPr>
+          <w:rFonts w:ascii="Times New Roman" w:eastAsia="Times New Roman" w:hAnsi="Times New Roman" w:cs="Times New Roman"/>
+          <w:b/>
+        </w:rPr>
+        <w:t>Justin McKenzie – added card functionality to format events in application</w:t>
+      </w:r>
+    </w:p>
+    <w:p>
+      <w:pPr>
+        <w:ind w:left="1080"/>
+        <w:rPr>
+          <w:rFonts w:ascii="Times New Roman" w:eastAsia="Times New Roman" w:hAnsi="Times New Roman" w:cs="Times New Roman"/>
+        </w:rPr>
+      </w:pPr>
+      <w:r>
+        <w:rPr>
+          <w:rFonts w:ascii="Times New Roman" w:eastAsia="Times New Roman" w:hAnsi="Times New Roman" w:cs="Times New Roman"/>
+        </w:rPr>
+        <w:t xml:space="preserve">iv)   </w:t>
+      </w:r>
+      <w:r>
+        <w:rPr>
+          <w:rFonts w:ascii="Times New Roman" w:eastAsia="Times New Roman" w:hAnsi="Times New Roman" w:cs="Times New Roman"/>
+          <w:b/>
+        </w:rPr>
+        <w:t xml:space="preserve">Benji Charles - </w:t>
+      </w:r>
+    </w:p>
+    <w:p>
+      <w:pPr>
+        <w:ind w:left="1080"/>
+        <w:rPr>
+          <w:rFonts w:ascii="Times New Roman" w:eastAsia="Times New Roman" w:hAnsi="Times New Roman" w:cs="Times New Roman"/>
+          <w:b/>
+        </w:rPr>
+      </w:pPr>
+      <w:r>
+        <w:rPr>
+          <w:rFonts w:ascii="Times New Roman" w:eastAsia="Times New Roman" w:hAnsi="Times New Roman" w:cs="Times New Roman"/>
+        </w:rPr>
+        <w:t xml:space="preserve">v)     </w:t>
+      </w:r>
+      <w:r>
+        <w:rPr>
+          <w:rFonts w:ascii="Times New Roman" w:eastAsia="Times New Roman" w:hAnsi="Times New Roman" w:cs="Times New Roman"/>
+          <w:b/>
+        </w:rPr>
+        <w:t xml:space="preserve">Alex Franco – added template for profile view and have begun development for moderator widget </w:t>
+      </w:r>
+    </w:p>
+    <w:p>
+      <w:pPr>
+        <w:ind w:left="1080"/>
+        <w:rPr>
+          <w:rFonts w:ascii="Times New Roman" w:eastAsia="Times New Roman" w:hAnsi="Times New Roman" w:cs="Times New Roman"/>
+          <w:b/>
+        </w:rPr>
+      </w:pPr>
+    </w:p>
+    <w:p>
+      <w:pPr>
+        <w:ind w:left="720"/>
+        <w:rPr>
+          <w:rFonts w:ascii="Times New Roman" w:eastAsia="Times New Roman" w:hAnsi="Times New Roman" w:cs="Times New Roman"/>
+          <w:b/>
+        </w:rPr>
+      </w:pPr>
+      <w:r>
+        <w:rPr>
+          <w:rFonts w:ascii="Times New Roman" w:eastAsia="Times New Roman" w:hAnsi="Times New Roman" w:cs="Times New Roman"/>
+        </w:rPr>
+        <w:t xml:space="preserve">e)     the </w:t>
+      </w:r>
+      <w:r>
+        <w:rPr>
+          <w:rFonts w:ascii="Times New Roman" w:eastAsia="Times New Roman" w:hAnsi="Times New Roman" w:cs="Times New Roman"/>
+          <w:b/>
+        </w:rPr>
+        <w:t>video or presentation</w:t>
+      </w:r>
+    </w:p>
+    <w:p>
+      <w:pPr>
+        <w:ind w:left="1080"/>
+        <w:rPr>
+          <w:rFonts w:ascii="Times New Roman" w:eastAsia="Times New Roman" w:hAnsi="Times New Roman" w:cs="Times New Roman"/>
+        </w:rPr>
+      </w:pPr>
+      <w:r>
+        <w:rPr>
+          <w:rFonts w:ascii="Times New Roman" w:eastAsia="Times New Roman" w:hAnsi="Times New Roman" w:cs="Times New Roman"/>
+          <w:b/>
+        </w:rPr>
+        <w:t>i)</w:t>
+      </w:r>
+      <w:r>
+        <w:rPr>
+          <w:rFonts w:ascii="Times New Roman" w:eastAsia="Times New Roman" w:hAnsi="Times New Roman" w:cs="Times New Roman"/>
+        </w:rPr>
+        <w:t xml:space="preserve">  </w:t>
+      </w:r>
+      <w:r>
+        <w:rPr>
+          <w:rFonts w:ascii="Times New Roman" w:eastAsia="Times New Roman" w:hAnsi="Times New Roman" w:cs="Times New Roman"/>
+        </w:rPr>
+        <w:tab/>
+      </w:r>
+      <w:r>
+        <w:rPr>
+          <w:rFonts w:ascii="Times New Roman" w:eastAsia="Times New Roman" w:hAnsi="Times New Roman" w:cs="Times New Roman"/>
+          <w:b/>
+        </w:rPr>
+        <w:t xml:space="preserve">Justin McKenzie : </w:t>
+      </w:r>
+    </w:p>
+    <w:p>
+      <w:pPr>
+        <w:ind w:left="1080"/>
+        <w:rPr>
+          <w:rFonts w:ascii="Times New Roman" w:eastAsia="Times New Roman" w:hAnsi="Times New Roman" w:cs="Times New Roman"/>
+        </w:rPr>
+      </w:pPr>
+      <w:r>
+        <w:rPr>
+          <w:rFonts w:ascii="Times New Roman" w:eastAsia="Times New Roman" w:hAnsi="Times New Roman" w:cs="Times New Roman"/>
+          <w:b/>
+        </w:rPr>
+        <w:t>ii)</w:t>
+      </w:r>
+      <w:r>
+        <w:rPr>
+          <w:rFonts w:ascii="Times New Roman" w:eastAsia="Times New Roman" w:hAnsi="Times New Roman" w:cs="Times New Roman"/>
+        </w:rPr>
+        <w:tab/>
+      </w:r>
+      <w:r>
+        <w:rPr>
+          <w:rFonts w:ascii="Times New Roman" w:eastAsia="Times New Roman" w:hAnsi="Times New Roman" w:cs="Times New Roman"/>
+          <w:b/>
+        </w:rPr>
+        <w:t xml:space="preserve">Brisan Brown : </w:t>
+      </w:r>
+    </w:p>
+    <w:p>
+      <w:pPr>
+        <w:ind w:left="1080"/>
+        <w:rPr>
+          <w:rFonts w:ascii="Times New Roman" w:eastAsia="Times New Roman" w:hAnsi="Times New Roman" w:cs="Times New Roman"/>
+        </w:rPr>
+      </w:pPr>
+      <w:r>
+        <w:rPr>
+          <w:rFonts w:ascii="Times New Roman" w:eastAsia="Times New Roman" w:hAnsi="Times New Roman" w:cs="Times New Roman"/>
+          <w:b/>
+        </w:rPr>
+        <w:t>iii)</w:t>
+      </w:r>
+      <w:r>
+        <w:rPr>
+          <w:rFonts w:ascii="Times New Roman" w:eastAsia="Times New Roman" w:hAnsi="Times New Roman" w:cs="Times New Roman"/>
+        </w:rPr>
+        <w:t xml:space="preserve">   </w:t>
+      </w:r>
+      <w:r>
+        <w:rPr>
+          <w:rFonts w:ascii="Times New Roman" w:eastAsia="Times New Roman" w:hAnsi="Times New Roman" w:cs="Times New Roman"/>
+          <w:b/>
+        </w:rPr>
+        <w:t xml:space="preserve">Sri Harshini Donthineni : </w:t>
+      </w:r>
+    </w:p>
+    <w:p>
+      <w:pPr>
+        <w:ind w:left="1080"/>
+        <w:rPr>
+          <w:rFonts w:ascii="Times New Roman" w:eastAsia="Times New Roman" w:hAnsi="Times New Roman" w:cs="Times New Roman"/>
+        </w:rPr>
+      </w:pPr>
+      <w:r>
+        <w:rPr>
+          <w:rFonts w:ascii="Times New Roman" w:eastAsia="Times New Roman" w:hAnsi="Times New Roman" w:cs="Times New Roman"/>
+          <w:b/>
+        </w:rPr>
+        <w:t>iv)</w:t>
+      </w:r>
+      <w:r>
+        <w:rPr>
+          <w:rFonts w:ascii="Times New Roman" w:eastAsia="Times New Roman" w:hAnsi="Times New Roman" w:cs="Times New Roman"/>
+        </w:rPr>
+        <w:tab/>
+      </w:r>
+      <w:r>
+        <w:rPr>
+          <w:rFonts w:ascii="Times New Roman" w:eastAsia="Times New Roman" w:hAnsi="Times New Roman" w:cs="Times New Roman"/>
+          <w:b/>
+        </w:rPr>
+        <w:t xml:space="preserve">Benji Charles : </w:t>
+      </w:r>
+    </w:p>
+    <w:p>
+      <w:pPr>
+        <w:ind w:left="1080"/>
+        <w:rPr>
+          <w:rFonts w:ascii="Times New Roman" w:eastAsia="Times New Roman" w:hAnsi="Times New Roman" w:cs="Times New Roman"/>
+        </w:rPr>
+      </w:pPr>
+      <w:r>
+        <w:rPr>
+          <w:rFonts w:ascii="Times New Roman" w:eastAsia="Times New Roman" w:hAnsi="Times New Roman" w:cs="Times New Roman"/>
+          <w:b/>
+        </w:rPr>
+        <w:t>v)</w:t>
+      </w:r>
+      <w:r>
+        <w:rPr>
+          <w:rFonts w:ascii="Times New Roman" w:eastAsia="Times New Roman" w:hAnsi="Times New Roman" w:cs="Times New Roman"/>
+        </w:rPr>
+        <w:t xml:space="preserve">     </w:t>
+      </w:r>
+      <w:r>
+        <w:rPr>
+          <w:rFonts w:ascii="Times New Roman" w:eastAsia="Times New Roman" w:hAnsi="Times New Roman" w:cs="Times New Roman"/>
+          <w:b/>
+        </w:rPr>
+        <w:t xml:space="preserve">Alex Franco : </w:t>
+      </w:r>
+      <w:r>
+        <w:rPr>
+          <w:rFonts w:ascii="Times New Roman" w:eastAsia="Times New Roman" w:hAnsi="Times New Roman" w:cs="Times New Roman"/>
+        </w:rPr>
+        <w:t>Describe what plans for our projects next increment and splice all team members videos together.</w:t>
+      </w:r>
+    </w:p>
+    <w:p>
+      <w:pPr>
+        <w:spacing w:before="120" w:after="120"/>
+        <w:ind w:left="720"/>
+        <w:rPr>
+          <w:rFonts w:ascii="Times New Roman" w:eastAsia="Times New Roman" w:hAnsi="Times New Roman" w:cs="Times New Roman"/>
+          <w:i/>
+          <w:sz w:val="13"/>
+          <w:szCs w:val="13"/>
+        </w:rPr>
+      </w:pPr>
+      <w:r>
+        <w:rPr>
+          <w:rFonts w:ascii="Times New Roman" w:eastAsia="Times New Roman" w:hAnsi="Times New Roman" w:cs="Times New Roman"/>
+          <w:i/>
+          <w:sz w:val="13"/>
+          <w:szCs w:val="13"/>
+        </w:rPr>
+        <w:t xml:space="preserve"> </w:t>
+      </w:r>
+    </w:p>
+    <w:p>
+      <w:pPr>
+        <w:spacing w:before="120" w:after="120"/>
+        <w:ind w:left="360"/>
+        <w:rPr>
+          <w:rFonts w:ascii="Times New Roman" w:eastAsia="Times New Roman" w:hAnsi="Times New Roman" w:cs="Times New Roman"/>
+          <w:b/>
+        </w:rPr>
+      </w:pPr>
+      <w:r>
+        <w:rPr>
+          <w:rFonts w:ascii="Times New Roman" w:eastAsia="Times New Roman" w:hAnsi="Times New Roman" w:cs="Times New Roman"/>
+          <w:b/>
+        </w:rPr>
+        <w:t>6)</w:t>
+      </w:r>
+      <w:r>
+        <w:rPr>
+          <w:rFonts w:ascii="Times New Roman" w:eastAsia="Times New Roman" w:hAnsi="Times New Roman" w:cs="Times New Roman"/>
+          <w:sz w:val="14"/>
+          <w:szCs w:val="14"/>
+        </w:rPr>
+        <w:t xml:space="preserve">     </w:t>
+      </w:r>
+      <w:r>
+        <w:rPr>
+          <w:rFonts w:ascii="Times New Roman" w:eastAsia="Times New Roman" w:hAnsi="Times New Roman" w:cs="Times New Roman"/>
+          <w:b/>
+        </w:rPr>
+        <w:t>Plans for the next increment</w:t>
+      </w:r>
+    </w:p>
+    <w:p>
+      <w:pPr>
+        <w:spacing w:before="120" w:after="120"/>
+        <w:ind w:left="360"/>
+        <w:rPr>
+          <w:rFonts w:ascii="Times New Roman" w:eastAsia="Times New Roman" w:hAnsi="Times New Roman" w:cs="Times New Roman"/>
+          <w:b/>
+        </w:rPr>
+      </w:pPr>
+      <w:r>
+        <w:rPr>
+          <w:rFonts w:ascii="Times New Roman" w:eastAsia="Times New Roman" w:hAnsi="Times New Roman" w:cs="Times New Roman"/>
+          <w:bCs/>
+        </w:rPr>
+        <w:t>For the next increment we hope to have the dynamic card system fully integrated into our project and the map system embedded within the application working efficiently. Additionally, we hope to have a unique widget for the Moderating user to be coded and functioning by the time the next increment of the project is due.</w:t>
+      </w:r>
+      <w:r>
+        <w:rPr>
+          <w:rFonts w:ascii="Times New Roman" w:eastAsia="Times New Roman" w:hAnsi="Times New Roman" w:cs="Times New Roman"/>
+          <w:i/>
+        </w:rPr>
+        <w:tab/>
+      </w:r>
+    </w:p>
+    <w:p>
+      <w:pPr>
+        <w:spacing w:before="120" w:after="120"/>
+        <w:ind w:left="360"/>
+        <w:rPr>
+          <w:rFonts w:ascii="Times New Roman" w:eastAsia="Times New Roman" w:hAnsi="Times New Roman" w:cs="Times New Roman"/>
+          <w:b/>
+        </w:rPr>
+      </w:pPr>
+      <w:r>
+        <w:rPr>
+          <w:rFonts w:ascii="Times New Roman" w:eastAsia="Times New Roman" w:hAnsi="Times New Roman" w:cs="Times New Roman"/>
+          <w:b/>
+        </w:rPr>
+        <w:t>7)</w:t>
+      </w:r>
+      <w:r>
+        <w:rPr>
+          <w:rFonts w:ascii="Times New Roman" w:eastAsia="Times New Roman" w:hAnsi="Times New Roman" w:cs="Times New Roman"/>
+          <w:sz w:val="14"/>
+          <w:szCs w:val="14"/>
+        </w:rPr>
+        <w:t xml:space="preserve">     </w:t>
+      </w:r>
+      <w:r>
+        <w:rPr>
+          <w:rFonts w:ascii="Times New Roman" w:eastAsia="Times New Roman" w:hAnsi="Times New Roman" w:cs="Times New Roman"/>
+          <w:b/>
+        </w:rPr>
+        <w:t>Link to video</w:t>
+      </w:r>
+    </w:p>
+    <w:p>
+      <w:pPr>
+        <w:spacing w:before="120" w:after="120"/>
+        <w:ind w:left="360"/>
+        <w:rPr>
+          <w:rFonts w:ascii="Times New Roman" w:eastAsia="Times New Roman" w:hAnsi="Times New Roman" w:cs="Times New Roman"/>
+          <w:i/>
+        </w:rPr>
+      </w:pPr>
+      <w:r>
+        <w:rPr>
+          <w:rFonts w:ascii="Times New Roman" w:eastAsia="Times New Roman" w:hAnsi="Times New Roman" w:cs="Times New Roman"/>
+          <w:i/>
+        </w:rPr>
+        <w:t xml:space="preserve">Paste here the link to your video (only for increment 1 and 2). </w:t>
+      </w:r>
+    </w:p>
+    <w:p/>
+    <w:p>
       <w:bookmarkStart w:id="1" w:name="_GoBack"/>
       <w:bookmarkEnd w:id="1"/>
     </w:p>
-    <w:p>
-      <w:pPr>
-        <w:ind w:left="1080"/>
-        <w:rPr>
-          <w:rFonts w:ascii="Times New Roman" w:eastAsia="Times New Roman" w:hAnsi="Times New Roman" w:cs="Times New Roman"/>
-          <w:b/>
-        </w:rPr>
-      </w:pPr>
-      <w:r>
-        <w:rPr>
-          <w:rFonts w:ascii="Times New Roman" w:eastAsia="Times New Roman" w:hAnsi="Times New Roman" w:cs="Times New Roman"/>
-        </w:rPr>
-        <w:t xml:space="preserve">iv)    </w:t>
-      </w:r>
-      <w:r>
-        <w:rPr>
-          <w:rFonts w:ascii="Times New Roman" w:eastAsia="Times New Roman" w:hAnsi="Times New Roman" w:cs="Times New Roman"/>
-          <w:b/>
-        </w:rPr>
-        <w:t>Benji Charles :</w:t>
-      </w:r>
-    </w:p>
-    <w:p>
-      <w:pPr>
-        <w:ind w:left="1080"/>
-        <w:rPr>
-          <w:rFonts w:ascii="Times New Roman" w:eastAsia="Times New Roman" w:hAnsi="Times New Roman" w:cs="Times New Roman"/>
-          <w:b/>
-        </w:rPr>
-      </w:pPr>
-      <w:r>
-        <w:rPr>
-          <w:rFonts w:ascii="Times New Roman" w:eastAsia="Times New Roman" w:hAnsi="Times New Roman" w:cs="Times New Roman"/>
-        </w:rPr>
-        <w:t xml:space="preserve">v) </w:t>
-      </w:r>
-      <w:r>
-        <w:rPr>
-          <w:rFonts w:ascii="Times New Roman" w:eastAsia="Times New Roman" w:hAnsi="Times New Roman" w:cs="Times New Roman"/>
-        </w:rPr>
-        <w:tab/>
-      </w:r>
-      <w:r>
-        <w:rPr>
-          <w:rFonts w:ascii="Times New Roman" w:eastAsia="Times New Roman" w:hAnsi="Times New Roman" w:cs="Times New Roman"/>
-          <w:b/>
-        </w:rPr>
-        <w:t>Alex Franco :</w:t>
-      </w:r>
-    </w:p>
-    <w:p>
-      <w:pPr>
-        <w:ind w:left="720"/>
-        <w:rPr>
-          <w:rFonts w:ascii="Times New Roman" w:eastAsia="Times New Roman" w:hAnsi="Times New Roman" w:cs="Times New Roman"/>
-        </w:rPr>
-      </w:pPr>
-      <w:r>
-        <w:rPr>
-          <w:rFonts w:ascii="Times New Roman" w:eastAsia="Times New Roman" w:hAnsi="Times New Roman" w:cs="Times New Roman"/>
-        </w:rPr>
-        <w:t xml:space="preserve">d)     the </w:t>
-      </w:r>
-      <w:r>
-        <w:rPr>
-          <w:rFonts w:ascii="Times New Roman" w:eastAsia="Times New Roman" w:hAnsi="Times New Roman" w:cs="Times New Roman"/>
-          <w:b/>
-        </w:rPr>
-        <w:t>source code</w:t>
-      </w:r>
-      <w:r>
-        <w:rPr>
-          <w:rFonts w:ascii="Times New Roman" w:eastAsia="Times New Roman" w:hAnsi="Times New Roman" w:cs="Times New Roman"/>
-        </w:rPr>
-        <w:t xml:space="preserve"> (be detailed about </w:t>
-      </w:r>
-      <w:r>
-        <w:rPr>
-          <w:rFonts w:ascii="Times New Roman" w:eastAsia="Times New Roman" w:hAnsi="Times New Roman" w:cs="Times New Roman"/>
-          <w:b/>
-        </w:rPr>
-        <w:t>which</w:t>
-      </w:r>
-      <w:r>
-        <w:rPr>
-          <w:rFonts w:ascii="Times New Roman" w:eastAsia="Times New Roman" w:hAnsi="Times New Roman" w:cs="Times New Roman"/>
-        </w:rPr>
-        <w:t xml:space="preserve"> parts of the system each team member contributed to and </w:t>
-      </w:r>
-      <w:r>
-        <w:rPr>
-          <w:rFonts w:ascii="Times New Roman" w:eastAsia="Times New Roman" w:hAnsi="Times New Roman" w:cs="Times New Roman"/>
-          <w:b/>
-        </w:rPr>
-        <w:t>how</w:t>
-      </w:r>
-      <w:r>
-        <w:rPr>
-          <w:rFonts w:ascii="Times New Roman" w:eastAsia="Times New Roman" w:hAnsi="Times New Roman" w:cs="Times New Roman"/>
-        </w:rPr>
-        <w:t>)</w:t>
-      </w:r>
-    </w:p>
-    <w:p>
-      <w:pPr>
-        <w:ind w:left="1080"/>
-        <w:rPr>
-          <w:rFonts w:ascii="Times New Roman" w:eastAsia="Times New Roman" w:hAnsi="Times New Roman" w:cs="Times New Roman"/>
-        </w:rPr>
-      </w:pPr>
-      <w:proofErr w:type="spellStart"/>
-      <w:r>
-        <w:rPr>
-          <w:rFonts w:ascii="Times New Roman" w:eastAsia="Times New Roman" w:hAnsi="Times New Roman" w:cs="Times New Roman"/>
-        </w:rPr>
-        <w:t>i</w:t>
-      </w:r>
-      <w:proofErr w:type="spellEnd"/>
-      <w:r>
-        <w:rPr>
-          <w:rFonts w:ascii="Times New Roman" w:eastAsia="Times New Roman" w:hAnsi="Times New Roman" w:cs="Times New Roman"/>
-        </w:rPr>
-        <w:t xml:space="preserve">)      </w:t>
-      </w:r>
-      <w:proofErr w:type="spellStart"/>
-      <w:r>
-        <w:rPr>
-          <w:rFonts w:ascii="Times New Roman" w:eastAsia="Times New Roman" w:hAnsi="Times New Roman" w:cs="Times New Roman"/>
-          <w:b/>
-        </w:rPr>
-        <w:t>Brisan</w:t>
-      </w:r>
-      <w:proofErr w:type="spellEnd"/>
-      <w:r>
-        <w:rPr>
-          <w:rFonts w:ascii="Times New Roman" w:eastAsia="Times New Roman" w:hAnsi="Times New Roman" w:cs="Times New Roman"/>
-          <w:b/>
-        </w:rPr>
-        <w:t xml:space="preserve"> Brown - added geotagging and </w:t>
-      </w:r>
-      <w:proofErr w:type="spellStart"/>
-      <w:r>
-        <w:rPr>
-          <w:rFonts w:ascii="Times New Roman" w:eastAsia="Times New Roman" w:hAnsi="Times New Roman" w:cs="Times New Roman"/>
-          <w:b/>
-        </w:rPr>
-        <w:t>mapview</w:t>
-      </w:r>
-      <w:proofErr w:type="spellEnd"/>
-      <w:r>
-        <w:rPr>
-          <w:rFonts w:ascii="Times New Roman" w:eastAsia="Times New Roman" w:hAnsi="Times New Roman" w:cs="Times New Roman"/>
-          <w:b/>
-        </w:rPr>
-        <w:t xml:space="preserve"> functionality using </w:t>
-      </w:r>
-      <w:proofErr w:type="spellStart"/>
-      <w:r>
-        <w:rPr>
-          <w:rFonts w:ascii="Times New Roman" w:eastAsia="Times New Roman" w:hAnsi="Times New Roman" w:cs="Times New Roman"/>
-          <w:b/>
-        </w:rPr>
-        <w:t>kivy</w:t>
-      </w:r>
-      <w:proofErr w:type="spellEnd"/>
-      <w:r>
-        <w:rPr>
-          <w:rFonts w:ascii="Times New Roman" w:eastAsia="Times New Roman" w:hAnsi="Times New Roman" w:cs="Times New Roman"/>
-          <w:b/>
-        </w:rPr>
-        <w:t xml:space="preserve"> garden package to our app</w:t>
-      </w:r>
-    </w:p>
-    <w:p>
-      <w:pPr>
-        <w:ind w:left="1080"/>
-        <w:rPr>
-          <w:rFonts w:ascii="Times New Roman" w:eastAsia="Times New Roman" w:hAnsi="Times New Roman" w:cs="Times New Roman"/>
-          <w:b/>
-        </w:rPr>
-      </w:pPr>
-    </w:p>
-    <w:p>
-      <w:pPr>
-        <w:ind w:left="1080"/>
-        <w:rPr>
-          <w:rFonts w:ascii="Times New Roman" w:eastAsia="Times New Roman" w:hAnsi="Times New Roman" w:cs="Times New Roman"/>
-        </w:rPr>
-      </w:pPr>
-      <w:r>
-        <w:rPr>
-          <w:rFonts w:ascii="Times New Roman" w:eastAsia="Times New Roman" w:hAnsi="Times New Roman" w:cs="Times New Roman"/>
-          <w:b/>
-        </w:rPr>
-        <w:t>ii)</w:t>
-      </w:r>
-      <w:r>
-        <w:rPr>
-          <w:rFonts w:ascii="Times New Roman" w:eastAsia="Times New Roman" w:hAnsi="Times New Roman" w:cs="Times New Roman"/>
-        </w:rPr>
-        <w:t xml:space="preserve">    </w:t>
-      </w:r>
-      <w:r>
-        <w:rPr>
-          <w:rFonts w:ascii="Times New Roman" w:eastAsia="Times New Roman" w:hAnsi="Times New Roman" w:cs="Times New Roman"/>
-          <w:b/>
-        </w:rPr>
-        <w:t xml:space="preserve">Sri Harshini - added geotagging and </w:t>
-      </w:r>
-      <w:proofErr w:type="spellStart"/>
-      <w:r>
-        <w:rPr>
-          <w:rFonts w:ascii="Times New Roman" w:eastAsia="Times New Roman" w:hAnsi="Times New Roman" w:cs="Times New Roman"/>
-          <w:b/>
-        </w:rPr>
-        <w:t>mapview</w:t>
-      </w:r>
-      <w:proofErr w:type="spellEnd"/>
-      <w:r>
-        <w:rPr>
-          <w:rFonts w:ascii="Times New Roman" w:eastAsia="Times New Roman" w:hAnsi="Times New Roman" w:cs="Times New Roman"/>
-          <w:b/>
-        </w:rPr>
-        <w:t xml:space="preserve"> functionality </w:t>
-      </w:r>
-      <w:r>
-        <w:rPr>
-          <w:rFonts w:ascii="Times New Roman" w:eastAsia="Times New Roman" w:hAnsi="Times New Roman" w:cs="Times New Roman"/>
-          <w:b/>
-        </w:rPr>
-        <w:t xml:space="preserve">using </w:t>
-      </w:r>
-      <w:proofErr w:type="spellStart"/>
-      <w:r>
-        <w:rPr>
-          <w:rFonts w:ascii="Times New Roman" w:eastAsia="Times New Roman" w:hAnsi="Times New Roman" w:cs="Times New Roman"/>
-          <w:b/>
-        </w:rPr>
-        <w:t>kivy</w:t>
-      </w:r>
-      <w:proofErr w:type="spellEnd"/>
-      <w:r>
-        <w:rPr>
-          <w:rFonts w:ascii="Times New Roman" w:eastAsia="Times New Roman" w:hAnsi="Times New Roman" w:cs="Times New Roman"/>
-          <w:b/>
-        </w:rPr>
-        <w:t xml:space="preserve"> garden package to our app</w:t>
-      </w:r>
-    </w:p>
-    <w:p>
-      <w:pPr>
-        <w:ind w:left="1080"/>
-        <w:rPr>
-          <w:rFonts w:ascii="Times New Roman" w:eastAsia="Times New Roman" w:hAnsi="Times New Roman" w:cs="Times New Roman"/>
-        </w:rPr>
-      </w:pPr>
-      <w:r>
-        <w:rPr>
-          <w:rFonts w:ascii="Times New Roman" w:eastAsia="Times New Roman" w:hAnsi="Times New Roman" w:cs="Times New Roman"/>
-        </w:rPr>
-        <w:t xml:space="preserve">iii)   </w:t>
-      </w:r>
-      <w:r>
-        <w:rPr>
-          <w:rFonts w:ascii="Times New Roman" w:eastAsia="Times New Roman" w:hAnsi="Times New Roman" w:cs="Times New Roman"/>
-          <w:b/>
-        </w:rPr>
-        <w:t xml:space="preserve">Justin McKenzie - </w:t>
-      </w:r>
-    </w:p>
-    <w:p>
-      <w:pPr>
-        <w:ind w:left="1080"/>
-        <w:rPr>
-          <w:rFonts w:ascii="Times New Roman" w:eastAsia="Times New Roman" w:hAnsi="Times New Roman" w:cs="Times New Roman"/>
-        </w:rPr>
-      </w:pPr>
-      <w:r>
-        <w:rPr>
-          <w:rFonts w:ascii="Times New Roman" w:eastAsia="Times New Roman" w:hAnsi="Times New Roman" w:cs="Times New Roman"/>
-        </w:rPr>
-        <w:t xml:space="preserve">iv)   </w:t>
-      </w:r>
-      <w:r>
-        <w:rPr>
-          <w:rFonts w:ascii="Times New Roman" w:eastAsia="Times New Roman" w:hAnsi="Times New Roman" w:cs="Times New Roman"/>
-          <w:b/>
-        </w:rPr>
-        <w:t xml:space="preserve">Benji Charles : </w:t>
-      </w:r>
-    </w:p>
-    <w:p>
-      <w:pPr>
-        <w:ind w:left="1080"/>
-        <w:rPr>
-          <w:rFonts w:ascii="Times New Roman" w:eastAsia="Times New Roman" w:hAnsi="Times New Roman" w:cs="Times New Roman"/>
-          <w:b/>
-        </w:rPr>
-      </w:pPr>
-      <w:r>
-        <w:rPr>
-          <w:rFonts w:ascii="Times New Roman" w:eastAsia="Times New Roman" w:hAnsi="Times New Roman" w:cs="Times New Roman"/>
-        </w:rPr>
-        <w:t xml:space="preserve">v)     </w:t>
-      </w:r>
-      <w:r>
-        <w:rPr>
-          <w:rFonts w:ascii="Times New Roman" w:eastAsia="Times New Roman" w:hAnsi="Times New Roman" w:cs="Times New Roman"/>
-          <w:b/>
-        </w:rPr>
-        <w:t xml:space="preserve">Alex Franco : </w:t>
-      </w:r>
-    </w:p>
-    <w:p>
-      <w:pPr>
-        <w:ind w:left="1080"/>
-        <w:rPr>
-          <w:rFonts w:ascii="Times New Roman" w:eastAsia="Times New Roman" w:hAnsi="Times New Roman" w:cs="Times New Roman"/>
-          <w:b/>
-        </w:rPr>
-      </w:pPr>
-    </w:p>
-    <w:p>
-      <w:pPr>
-        <w:ind w:left="720"/>
-        <w:rPr>
-          <w:rFonts w:ascii="Times New Roman" w:eastAsia="Times New Roman" w:hAnsi="Times New Roman" w:cs="Times New Roman"/>
-          <w:b/>
-        </w:rPr>
-      </w:pPr>
-      <w:r>
-        <w:rPr>
-          <w:rFonts w:ascii="Times New Roman" w:eastAsia="Times New Roman" w:hAnsi="Times New Roman" w:cs="Times New Roman"/>
-        </w:rPr>
-        <w:t xml:space="preserve">e)     the </w:t>
-      </w:r>
-      <w:r>
-        <w:rPr>
-          <w:rFonts w:ascii="Times New Roman" w:eastAsia="Times New Roman" w:hAnsi="Times New Roman" w:cs="Times New Roman"/>
-          <w:b/>
-        </w:rPr>
-        <w:t>video or presentation</w:t>
-      </w:r>
-    </w:p>
-    <w:p>
-      <w:pPr>
-        <w:ind w:left="1080"/>
-        <w:rPr>
-          <w:rFonts w:ascii="Times New Roman" w:eastAsia="Times New Roman" w:hAnsi="Times New Roman" w:cs="Times New Roman"/>
-        </w:rPr>
-      </w:pPr>
-      <w:proofErr w:type="spellStart"/>
-      <w:r>
-        <w:rPr>
-          <w:rFonts w:ascii="Times New Roman" w:eastAsia="Times New Roman" w:hAnsi="Times New Roman" w:cs="Times New Roman"/>
-          <w:b/>
-        </w:rPr>
-        <w:t>i</w:t>
-      </w:r>
-      <w:proofErr w:type="spellEnd"/>
-      <w:r>
-        <w:rPr>
-          <w:rFonts w:ascii="Times New Roman" w:eastAsia="Times New Roman" w:hAnsi="Times New Roman" w:cs="Times New Roman"/>
-          <w:b/>
-        </w:rPr>
-        <w:t>)</w:t>
-      </w:r>
-      <w:r>
-        <w:rPr>
-          <w:rFonts w:ascii="Times New Roman" w:eastAsia="Times New Roman" w:hAnsi="Times New Roman" w:cs="Times New Roman"/>
-        </w:rPr>
-        <w:t xml:space="preserve">  </w:t>
-      </w:r>
-      <w:r>
-        <w:rPr>
-          <w:rFonts w:ascii="Times New Roman" w:eastAsia="Times New Roman" w:hAnsi="Times New Roman" w:cs="Times New Roman"/>
-        </w:rPr>
-        <w:tab/>
-      </w:r>
-      <w:r>
-        <w:rPr>
-          <w:rFonts w:ascii="Times New Roman" w:eastAsia="Times New Roman" w:hAnsi="Times New Roman" w:cs="Times New Roman"/>
-          <w:b/>
-        </w:rPr>
-        <w:t xml:space="preserve">Justin McKenzie : </w:t>
-      </w:r>
-    </w:p>
-    <w:p>
-      <w:pPr>
-        <w:ind w:left="1080"/>
-        <w:rPr>
-          <w:rFonts w:ascii="Times New Roman" w:eastAsia="Times New Roman" w:hAnsi="Times New Roman" w:cs="Times New Roman"/>
-        </w:rPr>
-      </w:pPr>
-      <w:r>
-        <w:rPr>
-          <w:rFonts w:ascii="Times New Roman" w:eastAsia="Times New Roman" w:hAnsi="Times New Roman" w:cs="Times New Roman"/>
-          <w:b/>
-        </w:rPr>
-        <w:t>ii)</w:t>
-      </w:r>
-      <w:r>
-        <w:rPr>
-          <w:rFonts w:ascii="Times New Roman" w:eastAsia="Times New Roman" w:hAnsi="Times New Roman" w:cs="Times New Roman"/>
-        </w:rPr>
-        <w:tab/>
-      </w:r>
-      <w:proofErr w:type="spellStart"/>
-      <w:r>
-        <w:rPr>
-          <w:rFonts w:ascii="Times New Roman" w:eastAsia="Times New Roman" w:hAnsi="Times New Roman" w:cs="Times New Roman"/>
-          <w:b/>
-        </w:rPr>
-        <w:t>Brisan</w:t>
-      </w:r>
-      <w:proofErr w:type="spellEnd"/>
-      <w:r>
-        <w:rPr>
-          <w:rFonts w:ascii="Times New Roman" w:eastAsia="Times New Roman" w:hAnsi="Times New Roman" w:cs="Times New Roman"/>
-          <w:b/>
-        </w:rPr>
-        <w:t xml:space="preserve"> Brown : </w:t>
-      </w:r>
-    </w:p>
-    <w:p>
-      <w:pPr>
-        <w:ind w:left="1080"/>
-        <w:rPr>
-          <w:rFonts w:ascii="Times New Roman" w:eastAsia="Times New Roman" w:hAnsi="Times New Roman" w:cs="Times New Roman"/>
-        </w:rPr>
-      </w:pPr>
-      <w:r>
-        <w:rPr>
-          <w:rFonts w:ascii="Times New Roman" w:eastAsia="Times New Roman" w:hAnsi="Times New Roman" w:cs="Times New Roman"/>
-          <w:b/>
-        </w:rPr>
-        <w:t>iii)</w:t>
-      </w:r>
-      <w:r>
-        <w:rPr>
-          <w:rFonts w:ascii="Times New Roman" w:eastAsia="Times New Roman" w:hAnsi="Times New Roman" w:cs="Times New Roman"/>
-        </w:rPr>
-        <w:t xml:space="preserve">   </w:t>
-      </w:r>
-      <w:r>
-        <w:rPr>
-          <w:rFonts w:ascii="Times New Roman" w:eastAsia="Times New Roman" w:hAnsi="Times New Roman" w:cs="Times New Roman"/>
-          <w:b/>
-        </w:rPr>
-        <w:t xml:space="preserve">Sri Harshini Donthineni : </w:t>
-      </w:r>
-    </w:p>
-    <w:p>
-      <w:pPr>
-        <w:ind w:left="1080"/>
-        <w:rPr>
-          <w:rFonts w:ascii="Times New Roman" w:eastAsia="Times New Roman" w:hAnsi="Times New Roman" w:cs="Times New Roman"/>
-        </w:rPr>
-      </w:pPr>
-      <w:r>
-        <w:rPr>
-          <w:rFonts w:ascii="Times New Roman" w:eastAsia="Times New Roman" w:hAnsi="Times New Roman" w:cs="Times New Roman"/>
-          <w:b/>
-        </w:rPr>
-        <w:t>iv)</w:t>
-      </w:r>
-      <w:r>
-        <w:rPr>
-          <w:rFonts w:ascii="Times New Roman" w:eastAsia="Times New Roman" w:hAnsi="Times New Roman" w:cs="Times New Roman"/>
-        </w:rPr>
-        <w:tab/>
-      </w:r>
-      <w:r>
-        <w:rPr>
-          <w:rFonts w:ascii="Times New Roman" w:eastAsia="Times New Roman" w:hAnsi="Times New Roman" w:cs="Times New Roman"/>
-          <w:b/>
-        </w:rPr>
-        <w:t xml:space="preserve">Benji Charles : </w:t>
-      </w:r>
-    </w:p>
-    <w:p>
-      <w:pPr>
-        <w:ind w:left="1080"/>
-        <w:rPr>
-          <w:rFonts w:ascii="Times New Roman" w:eastAsia="Times New Roman" w:hAnsi="Times New Roman" w:cs="Times New Roman"/>
-        </w:rPr>
-      </w:pPr>
-      <w:r>
-        <w:rPr>
-          <w:rFonts w:ascii="Times New Roman" w:eastAsia="Times New Roman" w:hAnsi="Times New Roman" w:cs="Times New Roman"/>
-          <w:b/>
-        </w:rPr>
-        <w:t>v)</w:t>
-      </w:r>
-      <w:r>
-        <w:rPr>
-          <w:rFonts w:ascii="Times New Roman" w:eastAsia="Times New Roman" w:hAnsi="Times New Roman" w:cs="Times New Roman"/>
-        </w:rPr>
-        <w:t xml:space="preserve">     </w:t>
-      </w:r>
-      <w:r>
-        <w:rPr>
-          <w:rFonts w:ascii="Times New Roman" w:eastAsia="Times New Roman" w:hAnsi="Times New Roman" w:cs="Times New Roman"/>
-          <w:b/>
-        </w:rPr>
-        <w:t>Alex Fra</w:t>
-      </w:r>
-      <w:r>
-        <w:rPr>
-          <w:rFonts w:ascii="Times New Roman" w:eastAsia="Times New Roman" w:hAnsi="Times New Roman" w:cs="Times New Roman"/>
-          <w:b/>
-        </w:rPr>
-        <w:t>nco :</w:t>
-      </w:r>
-    </w:p>
-    <w:p>
-      <w:pPr>
-        <w:spacing w:before="120" w:after="120"/>
-        <w:ind w:left="720"/>
-        <w:rPr>
-          <w:rFonts w:ascii="Times New Roman" w:eastAsia="Times New Roman" w:hAnsi="Times New Roman" w:cs="Times New Roman"/>
-          <w:i/>
-          <w:sz w:val="13"/>
-          <w:szCs w:val="13"/>
-        </w:rPr>
-      </w:pPr>
-      <w:r>
-        <w:rPr>
-          <w:rFonts w:ascii="Times New Roman" w:eastAsia="Times New Roman" w:hAnsi="Times New Roman" w:cs="Times New Roman"/>
-          <w:i/>
-          <w:sz w:val="13"/>
-          <w:szCs w:val="13"/>
-        </w:rPr>
-        <w:t xml:space="preserve"> </w:t>
-      </w:r>
-    </w:p>
-    <w:p>
-      <w:pPr>
-        <w:spacing w:before="120" w:after="120"/>
-        <w:ind w:left="360"/>
-        <w:rPr>
-          <w:rFonts w:ascii="Times New Roman" w:eastAsia="Times New Roman" w:hAnsi="Times New Roman" w:cs="Times New Roman"/>
-          <w:b/>
-        </w:rPr>
-      </w:pPr>
-      <w:r>
-        <w:rPr>
-          <w:rFonts w:ascii="Times New Roman" w:eastAsia="Times New Roman" w:hAnsi="Times New Roman" w:cs="Times New Roman"/>
-          <w:b/>
-        </w:rPr>
-        <w:t>6)</w:t>
-      </w:r>
-      <w:r>
-        <w:rPr>
-          <w:rFonts w:ascii="Times New Roman" w:eastAsia="Times New Roman" w:hAnsi="Times New Roman" w:cs="Times New Roman"/>
-          <w:sz w:val="14"/>
-          <w:szCs w:val="14"/>
-        </w:rPr>
-        <w:t xml:space="preserve">     </w:t>
-      </w:r>
-      <w:r>
-        <w:rPr>
-          <w:rFonts w:ascii="Times New Roman" w:eastAsia="Times New Roman" w:hAnsi="Times New Roman" w:cs="Times New Roman"/>
-          <w:b/>
-        </w:rPr>
-        <w:t>Plans for the next increment</w:t>
-      </w:r>
-    </w:p>
-    <w:p>
-      <w:pPr>
-        <w:spacing w:before="120" w:after="120"/>
-        <w:ind w:left="360"/>
-        <w:rPr>
-          <w:rFonts w:ascii="Times New Roman" w:eastAsia="Times New Roman" w:hAnsi="Times New Roman" w:cs="Times New Roman"/>
-          <w:i/>
-        </w:rPr>
-      </w:pPr>
-      <w:r>
-        <w:rPr>
-          <w:rFonts w:ascii="Times New Roman" w:eastAsia="Times New Roman" w:hAnsi="Times New Roman" w:cs="Times New Roman"/>
-          <w:i/>
-        </w:rPr>
-        <w:t>If this report if for the first or second increment, describe what are you planning to achieve in the next increment.</w:t>
-      </w:r>
-    </w:p>
-    <w:p>
-      <w:pPr>
-        <w:spacing w:before="120" w:after="120"/>
-        <w:ind w:left="360"/>
-        <w:rPr>
-          <w:rFonts w:ascii="Times New Roman" w:eastAsia="Times New Roman" w:hAnsi="Times New Roman" w:cs="Times New Roman"/>
-          <w:b/>
-        </w:rPr>
-      </w:pPr>
-      <w:r>
-        <w:rPr>
-          <w:rFonts w:ascii="Times New Roman" w:eastAsia="Times New Roman" w:hAnsi="Times New Roman" w:cs="Times New Roman"/>
-          <w:b/>
-        </w:rPr>
-        <w:t>7)</w:t>
-      </w:r>
-      <w:r>
-        <w:rPr>
-          <w:rFonts w:ascii="Times New Roman" w:eastAsia="Times New Roman" w:hAnsi="Times New Roman" w:cs="Times New Roman"/>
-          <w:sz w:val="14"/>
-          <w:szCs w:val="14"/>
-        </w:rPr>
-        <w:t xml:space="preserve">     </w:t>
-      </w:r>
-      <w:r>
-        <w:rPr>
-          <w:rFonts w:ascii="Times New Roman" w:eastAsia="Times New Roman" w:hAnsi="Times New Roman" w:cs="Times New Roman"/>
-          <w:b/>
-        </w:rPr>
-        <w:t>Link to video</w:t>
-      </w:r>
-    </w:p>
-    <w:p>
-      <w:pPr>
-        <w:spacing w:before="120" w:after="120"/>
-        <w:ind w:left="360"/>
-        <w:rPr>
-          <w:rFonts w:ascii="Times New Roman" w:eastAsia="Times New Roman" w:hAnsi="Times New Roman" w:cs="Times New Roman"/>
-          <w:i/>
-        </w:rPr>
-      </w:pPr>
-      <w:r>
-        <w:rPr>
-          <w:rFonts w:ascii="Times New Roman" w:eastAsia="Times New Roman" w:hAnsi="Times New Roman" w:cs="Times New Roman"/>
-          <w:i/>
-        </w:rPr>
-        <w:t xml:space="preserve">Paste here the link to your video (only for increment 1 and 2). </w:t>
-      </w:r>
-    </w:p>
-    <w:p/>
     <w:sectPr>
       <w:pgSz w:w="12240" w:h="15840"/>
       <w:pgMar w:top="1440" w:right="1440" w:bottom="1440" w:left="1440" w:header="720" w:footer="720" w:gutter="0"/>
@@ -2312,17 +1967,13 @@
   <w:docDefaults>
     <w:rPrDefault>
       <w:rPr>
-        <w:rFonts w:ascii="Arial" w:eastAsia="Arial" w:hAnsi="Arial" w:cs="Arial"/>
-        <w:sz w:val="22"/>
-        <w:szCs w:val="22"/>
-        <w:lang w:val="en" w:eastAsia="en-US" w:bidi="ar-SA"/>
+        <w:rFonts w:asciiTheme="minorHAnsi" w:eastAsiaTheme="minorHAnsi" w:hAnsiTheme="minorHAnsi" w:cstheme="minorBidi"/>
+        <w:sz w:val="24"/>
+        <w:szCs w:val="24"/>
+        <w:lang w:val="en-US" w:eastAsia="en-US" w:bidi="ar-SA"/>
       </w:rPr>
     </w:rPrDefault>
-    <w:pPrDefault>
-      <w:pPr>
-        <w:spacing w:line="276" w:lineRule="auto"/>
-      </w:pPr>
-    </w:pPrDefault>
+    <w:pPrDefault/>
   </w:docDefaults>
   <w:latentStyles w:defLockedState="0" w:defUIPriority="99" w:defSemiHidden="0" w:defUnhideWhenUsed="0" w:defQFormat="0" w:count="376">
     <w:lsdException w:name="Normal" w:uiPriority="0" w:qFormat="1"/>
@@ -2705,13 +2356,25 @@
   <w:style w:type="paragraph" w:default="1" w:styleId="Normal">
     <w:name w:val="Normal"/>
     <w:qFormat/>
+    <w:rsid w:val="00C3272D"/>
+    <w:pPr>
+      <w:spacing w:line="276" w:lineRule="auto"/>
+    </w:pPr>
+    <w:rPr>
+      <w:rFonts w:ascii="Arial" w:eastAsia="Arial" w:hAnsi="Arial" w:cs="Arial"/>
+      <w:sz w:val="22"/>
+      <w:szCs w:val="22"/>
+      <w:lang w:val="en"/>
+    </w:rPr>
   </w:style>
   <w:style w:type="paragraph" w:styleId="Heading1">
     <w:name w:val="heading 1"/>
     <w:basedOn w:val="Normal"/>
     <w:next w:val="Normal"/>
+    <w:link w:val="Heading1Char"/>
     <w:uiPriority w:val="9"/>
     <w:qFormat/>
+    <w:rsid w:val="00C3272D"/>
     <w:pPr>
       <w:keepNext/>
       <w:keepLines/>
@@ -2721,102 +2384,6 @@
     <w:rPr>
       <w:sz w:val="40"/>
       <w:szCs w:val="40"/>
-    </w:rPr>
-  </w:style>
-  <w:style w:type="paragraph" w:styleId="Heading2">
-    <w:name w:val="heading 2"/>
-    <w:basedOn w:val="Normal"/>
-    <w:next w:val="Normal"/>
-    <w:uiPriority w:val="9"/>
-    <w:semiHidden/>
-    <w:unhideWhenUsed/>
-    <w:qFormat/>
-    <w:pPr>
-      <w:keepNext/>
-      <w:keepLines/>
-      <w:spacing w:before="360" w:after="120"/>
-      <w:outlineLvl w:val="1"/>
-    </w:pPr>
-    <w:rPr>
-      <w:sz w:val="32"/>
-      <w:szCs w:val="32"/>
-    </w:rPr>
-  </w:style>
-  <w:style w:type="paragraph" w:styleId="Heading3">
-    <w:name w:val="heading 3"/>
-    <w:basedOn w:val="Normal"/>
-    <w:next w:val="Normal"/>
-    <w:uiPriority w:val="9"/>
-    <w:semiHidden/>
-    <w:unhideWhenUsed/>
-    <w:qFormat/>
-    <w:pPr>
-      <w:keepNext/>
-      <w:keepLines/>
-      <w:spacing w:before="320" w:after="80"/>
-      <w:outlineLvl w:val="2"/>
-    </w:pPr>
-    <w:rPr>
-      <w:color w:val="434343"/>
-      <w:sz w:val="28"/>
-      <w:szCs w:val="28"/>
-    </w:rPr>
-  </w:style>
-  <w:style w:type="paragraph" w:styleId="Heading4">
-    <w:name w:val="heading 4"/>
-    <w:basedOn w:val="Normal"/>
-    <w:next w:val="Normal"/>
-    <w:uiPriority w:val="9"/>
-    <w:semiHidden/>
-    <w:unhideWhenUsed/>
-    <w:qFormat/>
-    <w:pPr>
-      <w:keepNext/>
-      <w:keepLines/>
-      <w:spacing w:before="280" w:after="80"/>
-      <w:outlineLvl w:val="3"/>
-    </w:pPr>
-    <w:rPr>
-      <w:color w:val="666666"/>
-      <w:sz w:val="24"/>
-      <w:szCs w:val="24"/>
-    </w:rPr>
-  </w:style>
-  <w:style w:type="paragraph" w:styleId="Heading5">
-    <w:name w:val="heading 5"/>
-    <w:basedOn w:val="Normal"/>
-    <w:next w:val="Normal"/>
-    <w:uiPriority w:val="9"/>
-    <w:semiHidden/>
-    <w:unhideWhenUsed/>
-    <w:qFormat/>
-    <w:pPr>
-      <w:keepNext/>
-      <w:keepLines/>
-      <w:spacing w:before="240" w:after="80"/>
-      <w:outlineLvl w:val="4"/>
-    </w:pPr>
-    <w:rPr>
-      <w:color w:val="666666"/>
-    </w:rPr>
-  </w:style>
-  <w:style w:type="paragraph" w:styleId="Heading6">
-    <w:name w:val="heading 6"/>
-    <w:basedOn w:val="Normal"/>
-    <w:next w:val="Normal"/>
-    <w:uiPriority w:val="9"/>
-    <w:semiHidden/>
-    <w:unhideWhenUsed/>
-    <w:qFormat/>
-    <w:pPr>
-      <w:keepNext/>
-      <w:keepLines/>
-      <w:spacing w:before="240" w:after="80"/>
-      <w:outlineLvl w:val="5"/>
-    </w:pPr>
-    <w:rPr>
-      <w:i/>
-      <w:color w:val="666666"/>
     </w:rPr>
   </w:style>
   <w:style w:type="character" w:default="1" w:styleId="DefaultParagraphFont">
@@ -2846,37 +2413,17 @@
     <w:semiHidden/>
     <w:unhideWhenUsed/>
   </w:style>
-  <w:style w:type="paragraph" w:styleId="Title">
-    <w:name w:val="Title"/>
-    <w:basedOn w:val="Normal"/>
-    <w:next w:val="Normal"/>
-    <w:uiPriority w:val="10"/>
-    <w:qFormat/>
-    <w:pPr>
-      <w:keepNext/>
-      <w:keepLines/>
-      <w:spacing w:after="60"/>
-    </w:pPr>
+  <w:style w:type="character" w:customStyle="1" w:styleId="Heading1Char">
+    <w:name w:val="Heading 1 Char"/>
+    <w:basedOn w:val="DefaultParagraphFont"/>
+    <w:link w:val="Heading1"/>
+    <w:uiPriority w:val="9"/>
+    <w:rsid w:val="00C3272D"/>
     <w:rPr>
-      <w:sz w:val="52"/>
-      <w:szCs w:val="52"/>
-    </w:rPr>
-  </w:style>
-  <w:style w:type="paragraph" w:styleId="Subtitle">
-    <w:name w:val="Subtitle"/>
-    <w:basedOn w:val="Normal"/>
-    <w:next w:val="Normal"/>
-    <w:uiPriority w:val="11"/>
-    <w:qFormat/>
-    <w:pPr>
-      <w:keepNext/>
-      <w:keepLines/>
-      <w:spacing w:after="320"/>
-    </w:pPr>
-    <w:rPr>
-      <w:color w:val="666666"/>
-      <w:sz w:val="30"/>
-      <w:szCs w:val="30"/>
+      <w:rFonts w:ascii="Arial" w:eastAsia="Arial" w:hAnsi="Arial" w:cs="Arial"/>
+      <w:sz w:val="40"/>
+      <w:szCs w:val="40"/>
+      <w:lang w:val="en"/>
     </w:rPr>
   </w:style>
 </w:styles>
@@ -2893,44 +2440,44 @@
         <a:sysClr val="window" lastClr="FFFFFF"/>
       </a:lt1>
       <a:dk2>
-        <a:srgbClr val="1F497D"/>
+        <a:srgbClr val="44546A"/>
       </a:dk2>
       <a:lt2>
-        <a:srgbClr val="EEECE1"/>
+        <a:srgbClr val="E7E6E6"/>
       </a:lt2>
       <a:accent1>
-        <a:srgbClr val="4F81BD"/>
+        <a:srgbClr val="4472C4"/>
       </a:accent1>
       <a:accent2>
-        <a:srgbClr val="C0504D"/>
+        <a:srgbClr val="ED7D31"/>
       </a:accent2>
       <a:accent3>
-        <a:srgbClr val="9BBB59"/>
+        <a:srgbClr val="A5A5A5"/>
       </a:accent3>
       <a:accent4>
-        <a:srgbClr val="8064A2"/>
+        <a:srgbClr val="FFC000"/>
       </a:accent4>
       <a:accent5>
-        <a:srgbClr val="4BACC6"/>
+        <a:srgbClr val="5B9BD5"/>
       </a:accent5>
       <a:accent6>
-        <a:srgbClr val="F79646"/>
+        <a:srgbClr val="70AD47"/>
       </a:accent6>
       <a:hlink>
-        <a:srgbClr val="0000FF"/>
+        <a:srgbClr val="0563C1"/>
       </a:hlink>
       <a:folHlink>
-        <a:srgbClr val="800080"/>
+        <a:srgbClr val="954F72"/>
       </a:folHlink>
     </a:clrScheme>
     <a:fontScheme name="Office">
       <a:majorFont>
-        <a:latin typeface="Calibri"/>
+        <a:latin typeface="Calibri Light" panose="020F0302020204030204"/>
         <a:ea typeface=""/>
         <a:cs typeface=""/>
-        <a:font script="Jpan" typeface="ＭＳ ゴシック"/>
+        <a:font script="Jpan" typeface="游ゴシック Light"/>
         <a:font script="Hang" typeface="맑은 고딕"/>
-        <a:font script="Hans" typeface="宋体"/>
+        <a:font script="Hans" typeface="等线 Light"/>
         <a:font script="Hant" typeface="新細明體"/>
         <a:font script="Arab" typeface="Times New Roman"/>
         <a:font script="Hebr" typeface="Times New Roman"/>
@@ -2958,14 +2505,31 @@
         <a:font script="Viet" typeface="Times New Roman"/>
         <a:font script="Uigh" typeface="Microsoft Uighur"/>
         <a:font script="Geor" typeface="Sylfaen"/>
+        <a:font script="Armn" typeface="Arial"/>
+        <a:font script="Bugi" typeface="Leelawadee UI"/>
+        <a:font script="Bopo" typeface="Microsoft JhengHei"/>
+        <a:font script="Java" typeface="Javanese Text"/>
+        <a:font script="Lisu" typeface="Segoe UI"/>
+        <a:font script="Mymr" typeface="Myanmar Text"/>
+        <a:font script="Nkoo" typeface="Ebrima"/>
+        <a:font script="Olck" typeface="Nirmala UI"/>
+        <a:font script="Osma" typeface="Ebrima"/>
+        <a:font script="Phag" typeface="Phagspa"/>
+        <a:font script="Syrn" typeface="Estrangelo Edessa"/>
+        <a:font script="Syrj" typeface="Estrangelo Edessa"/>
+        <a:font script="Syre" typeface="Estrangelo Edessa"/>
+        <a:font script="Sora" typeface="Nirmala UI"/>
+        <a:font script="Tale" typeface="Microsoft Tai Le"/>
+        <a:font script="Talu" typeface="Microsoft New Tai Lue"/>
+        <a:font script="Tfng" typeface="Ebrima"/>
       </a:majorFont>
       <a:minorFont>
-        <a:latin typeface="Cambria"/>
+        <a:latin typeface="Calibri" panose="020F0502020204030204"/>
         <a:ea typeface=""/>
         <a:cs typeface=""/>
-        <a:font script="Jpan" typeface="ＭＳ 明朝"/>
+        <a:font script="Jpan" typeface="游明朝"/>
         <a:font script="Hang" typeface="맑은 고딕"/>
-        <a:font script="Hans" typeface="宋体"/>
+        <a:font script="Hans" typeface="等线"/>
         <a:font script="Hant" typeface="新細明體"/>
         <a:font script="Arab" typeface="Arial"/>
         <a:font script="Hebr" typeface="Arial"/>
@@ -2993,6 +2557,23 @@
         <a:font script="Viet" typeface="Arial"/>
         <a:font script="Uigh" typeface="Microsoft Uighur"/>
         <a:font script="Geor" typeface="Sylfaen"/>
+        <a:font script="Armn" typeface="Arial"/>
+        <a:font script="Bugi" typeface="Leelawadee UI"/>
+        <a:font script="Bopo" typeface="Microsoft JhengHei"/>
+        <a:font script="Java" typeface="Javanese Text"/>
+        <a:font script="Lisu" typeface="Segoe UI"/>
+        <a:font script="Mymr" typeface="Myanmar Text"/>
+        <a:font script="Nkoo" typeface="Ebrima"/>
+        <a:font script="Olck" typeface="Nirmala UI"/>
+        <a:font script="Osma" typeface="Ebrima"/>
+        <a:font script="Phag" typeface="Phagspa"/>
+        <a:font script="Syrn" typeface="Estrangelo Edessa"/>
+        <a:font script="Syrj" typeface="Estrangelo Edessa"/>
+        <a:font script="Syre" typeface="Estrangelo Edessa"/>
+        <a:font script="Sora" typeface="Nirmala UI"/>
+        <a:font script="Tale" typeface="Microsoft Tai Le"/>
+        <a:font script="Talu" typeface="Microsoft New Tai Lue"/>
+        <a:font script="Tfng" typeface="Ebrima"/>
       </a:minorFont>
     </a:fontScheme>
     <a:fmtScheme name="Office">
@@ -3004,200 +2585,141 @@
           <a:gsLst>
             <a:gs pos="0">
               <a:schemeClr val="phClr">
-                <a:tint val="50000"/>
-                <a:satMod val="300000"/>
+                <a:lumMod val="110000"/>
+                <a:satMod val="105000"/>
+                <a:tint val="67000"/>
               </a:schemeClr>
             </a:gs>
-            <a:gs pos="35000">
+            <a:gs pos="50000">
               <a:schemeClr val="phClr">
-                <a:tint val="37000"/>
-                <a:satMod val="300000"/>
+                <a:lumMod val="105000"/>
+                <a:satMod val="103000"/>
+                <a:tint val="73000"/>
               </a:schemeClr>
             </a:gs>
             <a:gs pos="100000">
               <a:schemeClr val="phClr">
-                <a:tint val="15000"/>
-                <a:satMod val="350000"/>
+                <a:lumMod val="105000"/>
+                <a:satMod val="109000"/>
+                <a:tint val="81000"/>
               </a:schemeClr>
             </a:gs>
           </a:gsLst>
-          <a:lin ang="16200000" scaled="1"/>
+          <a:lin ang="5400000" scaled="0"/>
         </a:gradFill>
         <a:gradFill rotWithShape="1">
           <a:gsLst>
             <a:gs pos="0">
               <a:schemeClr val="phClr">
-                <a:tint val="100000"/>
+                <a:satMod val="103000"/>
+                <a:lumMod val="102000"/>
+                <a:tint val="94000"/>
+              </a:schemeClr>
+            </a:gs>
+            <a:gs pos="50000">
+              <a:schemeClr val="phClr">
+                <a:satMod val="110000"/>
+                <a:lumMod val="100000"/>
                 <a:shade val="100000"/>
-                <a:satMod val="130000"/>
               </a:schemeClr>
             </a:gs>
             <a:gs pos="100000">
               <a:schemeClr val="phClr">
-                <a:tint val="50000"/>
-                <a:shade val="100000"/>
-                <a:satMod val="350000"/>
+                <a:lumMod val="99000"/>
+                <a:satMod val="120000"/>
+                <a:shade val="78000"/>
               </a:schemeClr>
             </a:gs>
           </a:gsLst>
-          <a:lin ang="16200000" scaled="0"/>
+          <a:lin ang="5400000" scaled="0"/>
         </a:gradFill>
       </a:fillStyleLst>
       <a:lnStyleLst>
-        <a:ln w="9525" cap="flat" cmpd="sng" algn="ctr">
-          <a:solidFill>
-            <a:schemeClr val="phClr">
-              <a:shade val="95000"/>
-              <a:satMod val="105000"/>
-            </a:schemeClr>
-          </a:solidFill>
-          <a:prstDash val="solid"/>
-        </a:ln>
-        <a:ln w="25400" cap="flat" cmpd="sng" algn="ctr">
+        <a:ln w="6350" cap="flat" cmpd="sng" algn="ctr">
           <a:solidFill>
             <a:schemeClr val="phClr"/>
           </a:solidFill>
           <a:prstDash val="solid"/>
+          <a:miter lim="800000"/>
         </a:ln>
-        <a:ln w="38100" cap="flat" cmpd="sng" algn="ctr">
+        <a:ln w="12700" cap="flat" cmpd="sng" algn="ctr">
           <a:solidFill>
             <a:schemeClr val="phClr"/>
           </a:solidFill>
           <a:prstDash val="solid"/>
+          <a:miter lim="800000"/>
+        </a:ln>
+        <a:ln w="19050" cap="flat" cmpd="sng" algn="ctr">
+          <a:solidFill>
+            <a:schemeClr val="phClr"/>
+          </a:solidFill>
+          <a:prstDash val="solid"/>
+          <a:miter lim="800000"/>
         </a:ln>
       </a:lnStyleLst>
       <a:effectStyleLst>
         <a:effectStyle>
+          <a:effectLst/>
+        </a:effectStyle>
+        <a:effectStyle>
+          <a:effectLst/>
+        </a:effectStyle>
+        <a:effectStyle>
           <a:effectLst>
-            <a:outerShdw blurRad="40000" dist="20000" dir="5400000" rotWithShape="0">
+            <a:outerShdw blurRad="57150" dist="19050" dir="5400000" algn="ctr" rotWithShape="0">
               <a:srgbClr val="000000">
-                <a:alpha val="38000"/>
+                <a:alpha val="63000"/>
               </a:srgbClr>
             </a:outerShdw>
           </a:effectLst>
-        </a:effectStyle>
-        <a:effectStyle>
-          <a:effectLst>
-            <a:outerShdw blurRad="40000" dist="23000" dir="5400000" rotWithShape="0">
-              <a:srgbClr val="000000">
-                <a:alpha val="35000"/>
-              </a:srgbClr>
-            </a:outerShdw>
-          </a:effectLst>
-        </a:effectStyle>
-        <a:effectStyle>
-          <a:effectLst>
-            <a:outerShdw blurRad="40000" dist="23000" dir="5400000" rotWithShape="0">
-              <a:srgbClr val="000000">
-                <a:alpha val="35000"/>
-              </a:srgbClr>
-            </a:outerShdw>
-          </a:effectLst>
-          <a:scene3d>
-            <a:camera prst="orthographicFront">
-              <a:rot lat="0" lon="0" rev="0"/>
-            </a:camera>
-            <a:lightRig rig="threePt" dir="t">
-              <a:rot lat="0" lon="0" rev="1200000"/>
-            </a:lightRig>
-          </a:scene3d>
-          <a:sp3d>
-            <a:bevelT w="63500" h="25400"/>
-          </a:sp3d>
         </a:effectStyle>
       </a:effectStyleLst>
       <a:bgFillStyleLst>
         <a:solidFill>
           <a:schemeClr val="phClr"/>
         </a:solidFill>
+        <a:solidFill>
+          <a:schemeClr val="phClr">
+            <a:tint val="95000"/>
+            <a:satMod val="170000"/>
+          </a:schemeClr>
+        </a:solidFill>
         <a:gradFill rotWithShape="1">
           <a:gsLst>
             <a:gs pos="0">
               <a:schemeClr val="phClr">
-                <a:tint val="40000"/>
-                <a:satMod val="350000"/>
+                <a:tint val="93000"/>
+                <a:satMod val="150000"/>
+                <a:shade val="98000"/>
+                <a:lumMod val="102000"/>
               </a:schemeClr>
             </a:gs>
-            <a:gs pos="40000">
+            <a:gs pos="50000">
               <a:schemeClr val="phClr">
-                <a:tint val="45000"/>
-                <a:shade val="99000"/>
-                <a:satMod val="350000"/>
+                <a:tint val="98000"/>
+                <a:satMod val="130000"/>
+                <a:shade val="90000"/>
+                <a:lumMod val="103000"/>
               </a:schemeClr>
             </a:gs>
             <a:gs pos="100000">
               <a:schemeClr val="phClr">
-                <a:shade val="20000"/>
-                <a:satMod val="255000"/>
+                <a:shade val="63000"/>
+                <a:satMod val="120000"/>
               </a:schemeClr>
             </a:gs>
           </a:gsLst>
-          <a:path path="circle">
-            <a:fillToRect l="50000" t="-80000" r="50000" b="180000"/>
-          </a:path>
-        </a:gradFill>
-        <a:gradFill rotWithShape="1">
-          <a:gsLst>
-            <a:gs pos="0">
-              <a:schemeClr val="phClr">
-                <a:tint val="80000"/>
-                <a:satMod val="300000"/>
-              </a:schemeClr>
-            </a:gs>
-            <a:gs pos="100000">
-              <a:schemeClr val="phClr">
-                <a:shade val="30000"/>
-                <a:satMod val="200000"/>
-              </a:schemeClr>
-            </a:gs>
-          </a:gsLst>
-          <a:path path="circle">
-            <a:fillToRect l="50000" t="50000" r="50000" b="50000"/>
-          </a:path>
+          <a:lin ang="5400000" scaled="0"/>
         </a:gradFill>
       </a:bgFillStyleLst>
     </a:fmtScheme>
   </a:themeElements>
-  <a:objectDefaults>
-    <a:spDef>
-      <a:spPr/>
-      <a:bodyPr/>
-      <a:lstStyle/>
-      <a:style>
-        <a:lnRef idx="1">
-          <a:schemeClr val="accent1"/>
-        </a:lnRef>
-        <a:fillRef idx="3">
-          <a:schemeClr val="accent1"/>
-        </a:fillRef>
-        <a:effectRef idx="2">
-          <a:schemeClr val="accent1"/>
-        </a:effectRef>
-        <a:fontRef idx="minor">
-          <a:schemeClr val="lt1"/>
-        </a:fontRef>
-      </a:style>
-    </a:spDef>
-    <a:lnDef>
-      <a:spPr/>
-      <a:bodyPr/>
-      <a:lstStyle/>
-      <a:style>
-        <a:lnRef idx="2">
-          <a:schemeClr val="accent1"/>
-        </a:lnRef>
-        <a:fillRef idx="0">
-          <a:schemeClr val="accent1"/>
-        </a:fillRef>
-        <a:effectRef idx="1">
-          <a:schemeClr val="accent1"/>
-        </a:effectRef>
-        <a:fontRef idx="minor">
-          <a:schemeClr val="tx1"/>
-        </a:fontRef>
-      </a:style>
-    </a:lnDef>
-  </a:objectDefaults>
+  <a:objectDefaults/>
   <a:extraClrSchemeLst/>
+  <a:extLst>
+    <a:ext uri="{05A4C25C-085E-4340-85A3-A5531E510DB2}">
+      <thm15:themeFamily xmlns:thm15="http://schemas.microsoft.com/office/thememl/2012/main" name="Office Theme" id="{62F939B6-93AF-4DB8-9C6B-D6C7DFDC589F}" vid="{4A3C46E8-61CC-4603-A589-7422A47A8E4A}"/>
+    </a:ext>
+  </a:extLst>
 </a:theme>
 </file>
</xml_diff>

<commit_message>
Progress Report updated to include youtube video
</commit_message>
<xml_diff>
--- a/Increment 2 progress report.docx
+++ b/Increment 2 progress report.docx
@@ -1873,57 +1873,65 @@
         </w:rPr>
         <w:t>.</w:t>
       </w:r>
+    </w:p>
+    <w:p>
+      <w:pPr>
+        <w:spacing w:before="120" w:after="120"/>
+        <w:ind w:left="360"/>
+        <w:rPr>
+          <w:rFonts w:ascii="Times New Roman" w:eastAsia="Times New Roman" w:hAnsi="Times New Roman" w:cs="Times New Roman"/>
+          <w:b/>
+        </w:rPr>
+      </w:pPr>
+      <w:r>
+        <w:rPr>
+          <w:rFonts w:ascii="Times New Roman" w:eastAsia="Times New Roman" w:hAnsi="Times New Roman" w:cs="Times New Roman"/>
+          <w:b/>
+        </w:rPr>
+        <w:t>7)</w:t>
+      </w:r>
+      <w:r>
+        <w:rPr>
+          <w:rFonts w:ascii="Times New Roman" w:eastAsia="Times New Roman" w:hAnsi="Times New Roman" w:cs="Times New Roman"/>
+          <w:sz w:val="14"/>
+          <w:szCs w:val="14"/>
+        </w:rPr>
+        <w:t xml:space="preserve">     </w:t>
+      </w:r>
+      <w:r>
+        <w:rPr>
+          <w:rFonts w:ascii="Times New Roman" w:eastAsia="Times New Roman" w:hAnsi="Times New Roman" w:cs="Times New Roman"/>
+          <w:b/>
+        </w:rPr>
+        <w:t>Link to video</w:t>
+      </w:r>
+    </w:p>
+    <w:p>
+      <w:pPr>
+        <w:spacing w:line="240" w:lineRule="auto"/>
+        <w:rPr>
+          <w:rFonts w:ascii="Times New Roman" w:eastAsia="Times New Roman" w:hAnsi="Times New Roman" w:cs="Times New Roman"/>
+          <w:sz w:val="24"/>
+          <w:szCs w:val="24"/>
+          <w:lang w:val="en-US"/>
+        </w:rPr>
+      </w:pPr>
+      <w:hyperlink r:id="rId5" w:tgtFrame="_blank" w:history="1">
+        <w:r>
+          <w:rPr>
+            <w:rFonts w:ascii="Calibri" w:eastAsia="Times New Roman" w:hAnsi="Calibri" w:cs="Calibri"/>
+            <w:color w:val="1155CC"/>
+            <w:sz w:val="24"/>
+            <w:szCs w:val="24"/>
+            <w:u w:val="single"/>
+            <w:shd w:val="clear" w:color="auto" w:fill="FFFFFF"/>
+            <w:lang w:val="en-US"/>
+          </w:rPr>
+          <w:t>https://youtu.be/3dG77QBM24g</w:t>
+        </w:r>
+      </w:hyperlink>
       <w:bookmarkStart w:id="1" w:name="_GoBack"/>
       <w:bookmarkEnd w:id="1"/>
-    </w:p>
-    <w:p>
-      <w:pPr>
-        <w:spacing w:before="120" w:after="120"/>
-        <w:ind w:left="360"/>
-        <w:rPr>
-          <w:rFonts w:ascii="Times New Roman" w:eastAsia="Times New Roman" w:hAnsi="Times New Roman" w:cs="Times New Roman"/>
-          <w:b/>
-        </w:rPr>
-      </w:pPr>
-      <w:r>
-        <w:rPr>
-          <w:rFonts w:ascii="Times New Roman" w:eastAsia="Times New Roman" w:hAnsi="Times New Roman" w:cs="Times New Roman"/>
-          <w:b/>
-        </w:rPr>
-        <w:t>7)</w:t>
-      </w:r>
-      <w:r>
-        <w:rPr>
-          <w:rFonts w:ascii="Times New Roman" w:eastAsia="Times New Roman" w:hAnsi="Times New Roman" w:cs="Times New Roman"/>
-          <w:sz w:val="14"/>
-          <w:szCs w:val="14"/>
-        </w:rPr>
-        <w:t xml:space="preserve">     </w:t>
-      </w:r>
-      <w:r>
-        <w:rPr>
-          <w:rFonts w:ascii="Times New Roman" w:eastAsia="Times New Roman" w:hAnsi="Times New Roman" w:cs="Times New Roman"/>
-          <w:b/>
-        </w:rPr>
-        <w:t>Link to video</w:t>
-      </w:r>
-    </w:p>
-    <w:p>
-      <w:pPr>
-        <w:spacing w:before="120" w:after="120"/>
-        <w:ind w:left="360"/>
-        <w:rPr>
-          <w:rFonts w:ascii="Times New Roman" w:eastAsia="Times New Roman" w:hAnsi="Times New Roman" w:cs="Times New Roman"/>
-          <w:i/>
-        </w:rPr>
-      </w:pPr>
-      <w:r>
-        <w:rPr>
-          <w:rFonts w:ascii="Times New Roman" w:eastAsia="Times New Roman" w:hAnsi="Times New Roman" w:cs="Times New Roman"/>
-          <w:i/>
-        </w:rPr>
-        <w:t xml:space="preserve">Paste here the link to your video (only for increment 1 and 2). </w:t>
-      </w:r>
     </w:p>
     <w:p/>
     <w:p/>
@@ -2854,6 +2862,18 @@
       <w:contextualSpacing/>
     </w:pPr>
   </w:style>
+  <w:style w:type="character" w:styleId="Hyperlink">
+    <w:name w:val="Hyperlink"/>
+    <w:basedOn w:val="DefaultParagraphFont"/>
+    <w:uiPriority w:val="99"/>
+    <w:semiHidden/>
+    <w:unhideWhenUsed/>
+    <w:rsid w:val="00B8686D"/>
+    <w:rPr>
+      <w:color w:val="0000FF"/>
+      <w:u w:val="single"/>
+    </w:rPr>
+  </w:style>
 </w:styles>
 </file>
 

</xml_diff>

<commit_message>
- Updated Progress Report (increment 2).
</commit_message>
<xml_diff>
--- a/Increment 2 progress report.docx
+++ b/Increment 2 progress report.docx
@@ -157,7 +157,25 @@
           <w:b/>
           <w:i/>
         </w:rPr>
-        <w:t>Justin McKenzie,  jdm17h, jmckenzie97</w:t>
+        <w:t xml:space="preserve">Justin </w:t>
+      </w:r>
+      <w:proofErr w:type="gramStart"/>
+      <w:r>
+        <w:rPr>
+          <w:rFonts w:ascii="Times New Roman" w:eastAsia="Times New Roman" w:hAnsi="Times New Roman" w:cs="Times New Roman"/>
+          <w:b/>
+          <w:i/>
+        </w:rPr>
+        <w:t>McKenzie,  jdm</w:t>
+      </w:r>
+      <w:proofErr w:type="gramEnd"/>
+      <w:r>
+        <w:rPr>
+          <w:rFonts w:ascii="Times New Roman" w:eastAsia="Times New Roman" w:hAnsi="Times New Roman" w:cs="Times New Roman"/>
+          <w:b/>
+          <w:i/>
+        </w:rPr>
+        <w:t>17h, jmckenzie97</w:t>
       </w:r>
     </w:p>
     <w:p>
@@ -190,8 +208,34 @@
           <w:b/>
           <w:i/>
         </w:rPr>
-        <w:t>Brisan Brown, bb16ac, brilala</w:t>
-      </w:r>
+        <w:t xml:space="preserve">Brisan Brown, bb16ac, </w:t>
+      </w:r>
+      <w:proofErr w:type="spellStart"/>
+      <w:r>
+        <w:rPr>
+          <w:rFonts w:ascii="Times New Roman" w:eastAsia="Times New Roman" w:hAnsi="Times New Roman" w:cs="Times New Roman"/>
+          <w:b/>
+          <w:i/>
+        </w:rPr>
+        <w:t>br</w:t>
+      </w:r>
+      <w:r>
+        <w:rPr>
+          <w:rFonts w:ascii="Times New Roman" w:eastAsia="Times New Roman" w:hAnsi="Times New Roman" w:cs="Times New Roman"/>
+          <w:b/>
+          <w:i/>
+        </w:rPr>
+        <w:t>i</w:t>
+      </w:r>
+      <w:r>
+        <w:rPr>
+          <w:rFonts w:ascii="Times New Roman" w:eastAsia="Times New Roman" w:hAnsi="Times New Roman" w:cs="Times New Roman"/>
+          <w:b/>
+          <w:i/>
+        </w:rPr>
+        <w:t>ilala</w:t>
+      </w:r>
+      <w:proofErr w:type="spellEnd"/>
     </w:p>
     <w:p>
       <w:pPr>
@@ -223,7 +267,43 @@
           <w:b/>
           <w:i/>
         </w:rPr>
-        <w:t>Sri Harshini Donthineni, sd17d, sriharshini11</w:t>
+        <w:t xml:space="preserve">Sri </w:t>
+      </w:r>
+      <w:proofErr w:type="spellStart"/>
+      <w:r>
+        <w:rPr>
+          <w:rFonts w:ascii="Times New Roman" w:eastAsia="Times New Roman" w:hAnsi="Times New Roman" w:cs="Times New Roman"/>
+          <w:b/>
+          <w:i/>
+        </w:rPr>
+        <w:t>Harshini</w:t>
+      </w:r>
+      <w:proofErr w:type="spellEnd"/>
+      <w:r>
+        <w:rPr>
+          <w:rFonts w:ascii="Times New Roman" w:eastAsia="Times New Roman" w:hAnsi="Times New Roman" w:cs="Times New Roman"/>
+          <w:b/>
+          <w:i/>
+        </w:rPr>
+        <w:t xml:space="preserve"> </w:t>
+      </w:r>
+      <w:proofErr w:type="spellStart"/>
+      <w:r>
+        <w:rPr>
+          <w:rFonts w:ascii="Times New Roman" w:eastAsia="Times New Roman" w:hAnsi="Times New Roman" w:cs="Times New Roman"/>
+          <w:b/>
+          <w:i/>
+        </w:rPr>
+        <w:t>Donthineni</w:t>
+      </w:r>
+      <w:proofErr w:type="spellEnd"/>
+      <w:r>
+        <w:rPr>
+          <w:rFonts w:ascii="Times New Roman" w:eastAsia="Times New Roman" w:hAnsi="Times New Roman" w:cs="Times New Roman"/>
+          <w:b/>
+          <w:i/>
+        </w:rPr>
+        <w:t>, sd17d, sriharshini11</w:t>
       </w:r>
     </w:p>
     <w:p>
@@ -256,8 +336,18 @@
           <w:b/>
           <w:i/>
         </w:rPr>
-        <w:t>Benji Charles, bc18c, TheNextCEO</w:t>
-      </w:r>
+        <w:t xml:space="preserve">Benji Charles, bc18c, </w:t>
+      </w:r>
+      <w:proofErr w:type="spellStart"/>
+      <w:r>
+        <w:rPr>
+          <w:rFonts w:ascii="Times New Roman" w:eastAsia="Times New Roman" w:hAnsi="Times New Roman" w:cs="Times New Roman"/>
+          <w:b/>
+          <w:i/>
+        </w:rPr>
+        <w:t>TheNextCEO</w:t>
+      </w:r>
+      <w:proofErr w:type="spellEnd"/>
     </w:p>
     <w:p>
       <w:pPr>
@@ -440,7 +530,21 @@
         <w:rPr>
           <w:rFonts w:ascii="Times New Roman" w:eastAsia="Times New Roman" w:hAnsi="Times New Roman" w:cs="Times New Roman"/>
         </w:rPr>
-        <w:t>We completed the login functionality for the project, now our app can succesfully sign up, sign in users and save their information in the firebase database.</w:t>
+        <w:t xml:space="preserve">We completed the login functionality for the project, now our app can </w:t>
+      </w:r>
+      <w:proofErr w:type="spellStart"/>
+      <w:r>
+        <w:rPr>
+          <w:rFonts w:ascii="Times New Roman" w:eastAsia="Times New Roman" w:hAnsi="Times New Roman" w:cs="Times New Roman"/>
+        </w:rPr>
+        <w:t>succesfully</w:t>
+      </w:r>
+      <w:proofErr w:type="spellEnd"/>
+      <w:r>
+        <w:rPr>
+          <w:rFonts w:ascii="Times New Roman" w:eastAsia="Times New Roman" w:hAnsi="Times New Roman" w:cs="Times New Roman"/>
+        </w:rPr>
+        <w:t xml:space="preserve"> sign up, sign in users and save their information in the firebase database.</w:t>
       </w:r>
     </w:p>
     <w:p>
@@ -457,7 +561,49 @@
         <w:rPr>
           <w:rFonts w:ascii="Times New Roman" w:eastAsia="Times New Roman" w:hAnsi="Times New Roman" w:cs="Times New Roman"/>
         </w:rPr>
-        <w:t>We added the mapview functionality to the app, which allows you to see where we are on the globe based on the location(latitude and logitude)</w:t>
+        <w:t xml:space="preserve">We added the </w:t>
+      </w:r>
+      <w:proofErr w:type="spellStart"/>
+      <w:r>
+        <w:rPr>
+          <w:rFonts w:ascii="Times New Roman" w:eastAsia="Times New Roman" w:hAnsi="Times New Roman" w:cs="Times New Roman"/>
+        </w:rPr>
+        <w:t>mapview</w:t>
+      </w:r>
+      <w:proofErr w:type="spellEnd"/>
+      <w:r>
+        <w:rPr>
+          <w:rFonts w:ascii="Times New Roman" w:eastAsia="Times New Roman" w:hAnsi="Times New Roman" w:cs="Times New Roman"/>
+        </w:rPr>
+        <w:t xml:space="preserve"> functionality to the app, which allows you to see where we are on the globe based on the </w:t>
+      </w:r>
+      <w:proofErr w:type="gramStart"/>
+      <w:r>
+        <w:rPr>
+          <w:rFonts w:ascii="Times New Roman" w:eastAsia="Times New Roman" w:hAnsi="Times New Roman" w:cs="Times New Roman"/>
+        </w:rPr>
+        <w:t>location(</w:t>
+      </w:r>
+      <w:proofErr w:type="gramEnd"/>
+      <w:r>
+        <w:rPr>
+          <w:rFonts w:ascii="Times New Roman" w:eastAsia="Times New Roman" w:hAnsi="Times New Roman" w:cs="Times New Roman"/>
+        </w:rPr>
+        <w:t xml:space="preserve">latitude and </w:t>
+      </w:r>
+      <w:proofErr w:type="spellStart"/>
+      <w:r>
+        <w:rPr>
+          <w:rFonts w:ascii="Times New Roman" w:eastAsia="Times New Roman" w:hAnsi="Times New Roman" w:cs="Times New Roman"/>
+        </w:rPr>
+        <w:t>logitude</w:t>
+      </w:r>
+      <w:proofErr w:type="spellEnd"/>
+      <w:r>
+        <w:rPr>
+          <w:rFonts w:ascii="Times New Roman" w:eastAsia="Times New Roman" w:hAnsi="Times New Roman" w:cs="Times New Roman"/>
+        </w:rPr>
+        <w:t>)</w:t>
       </w:r>
     </w:p>
     <w:p>
@@ -493,31 +639,7 @@
         <w:rPr>
           <w:rFonts w:ascii="Times New Roman" w:eastAsia="Times New Roman" w:hAnsi="Times New Roman" w:cs="Times New Roman"/>
         </w:rPr>
-        <w:t xml:space="preserve">Card template system has been coded and application </w:t>
-      </w:r>
-      <w:r>
-        <w:rPr>
-          <w:rFonts w:ascii="Times New Roman" w:eastAsia="Times New Roman" w:hAnsi="Times New Roman" w:cs="Times New Roman"/>
-        </w:rPr>
-        <w:t xml:space="preserve">and it can now get the data of the events from the database and have different functionality of sharing, deleting etc. and other options which we are working further on the events </w:t>
-      </w:r>
-      <w:r>
-        <w:rPr>
-          <w:rFonts w:ascii="Times New Roman" w:eastAsia="Times New Roman" w:hAnsi="Times New Roman" w:cs="Times New Roman"/>
-        </w:rPr>
-        <w:t>within the scope of the application</w:t>
-      </w:r>
-      <w:r>
-        <w:rPr>
-          <w:rFonts w:ascii="Times New Roman" w:eastAsia="Times New Roman" w:hAnsi="Times New Roman" w:cs="Times New Roman"/>
-        </w:rPr>
-        <w:t xml:space="preserve"> and</w:t>
-      </w:r>
-      <w:r>
-        <w:rPr>
-          <w:rFonts w:ascii="Times New Roman" w:eastAsia="Times New Roman" w:hAnsi="Times New Roman" w:cs="Times New Roman"/>
-        </w:rPr>
-        <w:t xml:space="preserve"> is now being tested.</w:t>
+        <w:t>Card template system has been coded and application within the scope of the application is now being tested.</w:t>
       </w:r>
     </w:p>
     <w:p>
@@ -584,6 +706,7 @@
           <w:rFonts w:ascii="Times New Roman" w:eastAsia="Times New Roman" w:hAnsi="Times New Roman" w:cs="Times New Roman"/>
           <w:b/>
         </w:rPr>
+        <w:lastRenderedPageBreak/>
         <w:t>4)</w:t>
       </w:r>
       <w:r>
@@ -685,7 +808,49 @@
         <w:rPr>
           <w:rFonts w:ascii="Times New Roman" w:eastAsia="Times New Roman" w:hAnsi="Times New Roman" w:cs="Times New Roman"/>
         </w:rPr>
-        <w:t xml:space="preserve">While adding the maps to the app, it took a long time to figure out how to do it on our cross platform kivy. Since kivy is relatively new and there isn’t much information or packages realted to the functionality, so it was difficult to figure out how to set it up. But figured the problem by installing the supporting packages and software in the local computer. </w:t>
+        <w:t xml:space="preserve">While adding the maps to the app, it took a long time to figure out how to do it on our cross platform </w:t>
+      </w:r>
+      <w:proofErr w:type="spellStart"/>
+      <w:r>
+        <w:rPr>
+          <w:rFonts w:ascii="Times New Roman" w:eastAsia="Times New Roman" w:hAnsi="Times New Roman" w:cs="Times New Roman"/>
+        </w:rPr>
+        <w:t>kivy</w:t>
+      </w:r>
+      <w:proofErr w:type="spellEnd"/>
+      <w:r>
+        <w:rPr>
+          <w:rFonts w:ascii="Times New Roman" w:eastAsia="Times New Roman" w:hAnsi="Times New Roman" w:cs="Times New Roman"/>
+        </w:rPr>
+        <w:t xml:space="preserve">. Since </w:t>
+      </w:r>
+      <w:proofErr w:type="spellStart"/>
+      <w:r>
+        <w:rPr>
+          <w:rFonts w:ascii="Times New Roman" w:eastAsia="Times New Roman" w:hAnsi="Times New Roman" w:cs="Times New Roman"/>
+        </w:rPr>
+        <w:t>kivy</w:t>
+      </w:r>
+      <w:proofErr w:type="spellEnd"/>
+      <w:r>
+        <w:rPr>
+          <w:rFonts w:ascii="Times New Roman" w:eastAsia="Times New Roman" w:hAnsi="Times New Roman" w:cs="Times New Roman"/>
+        </w:rPr>
+        <w:t xml:space="preserve"> is relatively new and there isn’t much information or packages </w:t>
+      </w:r>
+      <w:proofErr w:type="spellStart"/>
+      <w:r>
+        <w:rPr>
+          <w:rFonts w:ascii="Times New Roman" w:eastAsia="Times New Roman" w:hAnsi="Times New Roman" w:cs="Times New Roman"/>
+        </w:rPr>
+        <w:t>realted</w:t>
+      </w:r>
+      <w:proofErr w:type="spellEnd"/>
+      <w:r>
+        <w:rPr>
+          <w:rFonts w:ascii="Times New Roman" w:eastAsia="Times New Roman" w:hAnsi="Times New Roman" w:cs="Times New Roman"/>
+        </w:rPr>
+        <w:t xml:space="preserve"> to the functionality, so it was difficult to figure out how to set it up. But figured the problem by installing the supporting packages and software in the local computer. </w:t>
       </w:r>
     </w:p>
     <w:p>
@@ -721,8 +886,38 @@
         <w:rPr>
           <w:rFonts w:ascii="Times New Roman" w:eastAsia="Times New Roman" w:hAnsi="Times New Roman" w:cs="Times New Roman"/>
         </w:rPr>
-        <w:t>Switched from developing with basic Kivy to KivyMD</w:t>
-      </w:r>
+        <w:t>Switched</w:t>
+      </w:r>
+      <w:bookmarkStart w:id="1" w:name="_GoBack"/>
+      <w:bookmarkEnd w:id="1"/>
+      <w:r>
+        <w:rPr>
+          <w:rFonts w:ascii="Times New Roman" w:eastAsia="Times New Roman" w:hAnsi="Times New Roman" w:cs="Times New Roman"/>
+        </w:rPr>
+        <w:t xml:space="preserve"> from developing with basic </w:t>
+      </w:r>
+      <w:proofErr w:type="spellStart"/>
+      <w:r>
+        <w:rPr>
+          <w:rFonts w:ascii="Times New Roman" w:eastAsia="Times New Roman" w:hAnsi="Times New Roman" w:cs="Times New Roman"/>
+        </w:rPr>
+        <w:t>Kivy</w:t>
+      </w:r>
+      <w:proofErr w:type="spellEnd"/>
+      <w:r>
+        <w:rPr>
+          <w:rFonts w:ascii="Times New Roman" w:eastAsia="Times New Roman" w:hAnsi="Times New Roman" w:cs="Times New Roman"/>
+        </w:rPr>
+        <w:t xml:space="preserve"> to </w:t>
+      </w:r>
+      <w:proofErr w:type="spellStart"/>
+      <w:r>
+        <w:rPr>
+          <w:rFonts w:ascii="Times New Roman" w:eastAsia="Times New Roman" w:hAnsi="Times New Roman" w:cs="Times New Roman"/>
+        </w:rPr>
+        <w:t>KivyMD</w:t>
+      </w:r>
+      <w:proofErr w:type="spellEnd"/>
     </w:p>
     <w:p>
       <w:pPr>
@@ -739,7 +934,21 @@
         <w:rPr>
           <w:rFonts w:ascii="Times New Roman" w:eastAsia="Times New Roman" w:hAnsi="Times New Roman" w:cs="Times New Roman"/>
         </w:rPr>
-        <w:t>A lot of challenges involving understanding KivyMD layouts and how to turn our vi</w:t>
+        <w:t xml:space="preserve">A lot of challenges involving understanding </w:t>
+      </w:r>
+      <w:proofErr w:type="spellStart"/>
+      <w:r>
+        <w:rPr>
+          <w:rFonts w:ascii="Times New Roman" w:eastAsia="Times New Roman" w:hAnsi="Times New Roman" w:cs="Times New Roman"/>
+        </w:rPr>
+        <w:t>KivyMD</w:t>
+      </w:r>
+      <w:proofErr w:type="spellEnd"/>
+      <w:r>
+        <w:rPr>
+          <w:rFonts w:ascii="Times New Roman" w:eastAsia="Times New Roman" w:hAnsi="Times New Roman" w:cs="Times New Roman"/>
+        </w:rPr>
+        <w:t xml:space="preserve"> layouts and how to turn our vi</w:t>
       </w:r>
       <w:r>
         <w:rPr>
@@ -899,11 +1108,37 @@
           <w:rFonts w:ascii="Times New Roman" w:eastAsia="Times New Roman" w:hAnsi="Times New Roman" w:cs="Times New Roman"/>
           <w:b/>
         </w:rPr>
-        <w:t>Sri Harshini : #2(description), #3(accomplishments), #4(challenges)</w:t>
-      </w:r>
-    </w:p>
-    <w:p>
-      <w:pPr>
+        <w:t xml:space="preserve">Sri </w:t>
+      </w:r>
+      <w:proofErr w:type="spellStart"/>
+      <w:proofErr w:type="gramStart"/>
+      <w:r>
+        <w:rPr>
+          <w:rFonts w:ascii="Times New Roman" w:eastAsia="Times New Roman" w:hAnsi="Times New Roman" w:cs="Times New Roman"/>
+          <w:b/>
+        </w:rPr>
+        <w:t>Harshini</w:t>
+      </w:r>
+      <w:proofErr w:type="spellEnd"/>
+      <w:r>
+        <w:rPr>
+          <w:rFonts w:ascii="Times New Roman" w:eastAsia="Times New Roman" w:hAnsi="Times New Roman" w:cs="Times New Roman"/>
+          <w:b/>
+        </w:rPr>
+        <w:t xml:space="preserve"> :</w:t>
+      </w:r>
+      <w:proofErr w:type="gramEnd"/>
+      <w:r>
+        <w:rPr>
+          <w:rFonts w:ascii="Times New Roman" w:eastAsia="Times New Roman" w:hAnsi="Times New Roman" w:cs="Times New Roman"/>
+          <w:b/>
+        </w:rPr>
+        <w:t xml:space="preserve"> #2(description), #3(accomplishments), #4(challenges)</w:t>
+      </w:r>
+    </w:p>
+    <w:p>
+      <w:pPr>
+        <w:spacing w:line="240" w:lineRule="auto"/>
         <w:ind w:left="1080"/>
         <w:rPr>
           <w:rFonts w:ascii="Times New Roman" w:eastAsia="Times New Roman" w:hAnsi="Times New Roman" w:cs="Times New Roman"/>
@@ -913,7 +1148,7 @@
       <w:r>
         <w:rPr>
           <w:rFonts w:ascii="Times New Roman" w:eastAsia="Times New Roman" w:hAnsi="Times New Roman" w:cs="Times New Roman"/>
-          <w:b/>
+          <w:bCs/>
         </w:rPr>
         <w:t>ii)</w:t>
       </w:r>
@@ -928,7 +1163,78 @@
           <w:rFonts w:ascii="Times New Roman" w:eastAsia="Times New Roman" w:hAnsi="Times New Roman" w:cs="Times New Roman"/>
           <w:b/>
         </w:rPr>
-        <w:t>Brisan Brown :</w:t>
+        <w:t xml:space="preserve">Brisan </w:t>
+      </w:r>
+      <w:proofErr w:type="gramStart"/>
+      <w:r>
+        <w:rPr>
+          <w:rFonts w:ascii="Times New Roman" w:eastAsia="Times New Roman" w:hAnsi="Times New Roman" w:cs="Times New Roman"/>
+          <w:b/>
+        </w:rPr>
+        <w:t>Brown :</w:t>
+      </w:r>
+      <w:proofErr w:type="gramEnd"/>
+      <w:r>
+        <w:rPr>
+          <w:rFonts w:ascii="Times New Roman" w:eastAsia="Times New Roman" w:hAnsi="Times New Roman" w:cs="Times New Roman"/>
+          <w:b/>
+        </w:rPr>
+        <w:t xml:space="preserve"> </w:t>
+      </w:r>
+      <w:r>
+        <w:rPr>
+          <w:rFonts w:ascii="Times New Roman" w:eastAsia="Times New Roman" w:hAnsi="Times New Roman" w:cs="Times New Roman"/>
+        </w:rPr>
+        <w:t>#2 (</w:t>
+      </w:r>
+      <w:r>
+        <w:rPr>
+          <w:rFonts w:ascii="Times New Roman" w:eastAsia="Times New Roman" w:hAnsi="Times New Roman" w:cs="Times New Roman"/>
+          <w:b/>
+        </w:rPr>
+        <w:t xml:space="preserve">Project Title and Description), </w:t>
+      </w:r>
+      <w:r>
+        <w:rPr>
+          <w:rFonts w:ascii="Times New Roman" w:eastAsia="Times New Roman" w:hAnsi="Times New Roman" w:cs="Times New Roman"/>
+        </w:rPr>
+        <w:t>#6 (</w:t>
+      </w:r>
+      <w:r>
+        <w:rPr>
+          <w:rFonts w:ascii="Times New Roman" w:eastAsia="Times New Roman" w:hAnsi="Times New Roman" w:cs="Times New Roman"/>
+          <w:b/>
+        </w:rPr>
+        <w:t xml:space="preserve">Plans for the next increment), </w:t>
+      </w:r>
+      <w:r>
+        <w:rPr>
+          <w:rFonts w:ascii="Times New Roman" w:eastAsia="Times New Roman" w:hAnsi="Times New Roman" w:cs="Times New Roman"/>
+          <w:bCs/>
+        </w:rPr>
+        <w:t>#3</w:t>
+      </w:r>
+      <w:r>
+        <w:rPr>
+          <w:rFonts w:ascii="Times New Roman" w:eastAsia="Times New Roman" w:hAnsi="Times New Roman" w:cs="Times New Roman"/>
+          <w:b/>
+        </w:rPr>
+        <w:t>(</w:t>
+      </w:r>
+      <w:r>
+        <w:rPr>
+          <w:rFonts w:ascii="Times New Roman" w:eastAsia="Times New Roman" w:hAnsi="Times New Roman" w:cs="Times New Roman"/>
+          <w:b/>
+          <w:color w:val="000000"/>
+        </w:rPr>
+        <w:t>Accomplishments and overall project status during this increment</w:t>
+      </w:r>
+      <w:r>
+        <w:rPr>
+          <w:rFonts w:ascii="Times New Roman" w:eastAsia="Times New Roman" w:hAnsi="Times New Roman" w:cs="Times New Roman"/>
+          <w:b/>
+        </w:rPr>
+        <w:t>)</w:t>
       </w:r>
     </w:p>
     <w:p>
@@ -950,7 +1256,23 @@
           <w:rFonts w:ascii="Times New Roman" w:eastAsia="Times New Roman" w:hAnsi="Times New Roman" w:cs="Times New Roman"/>
           <w:b/>
         </w:rPr>
-        <w:t xml:space="preserve">Justin McKenzie : </w:t>
+        <w:t xml:space="preserve">Justin </w:t>
+      </w:r>
+      <w:proofErr w:type="gramStart"/>
+      <w:r>
+        <w:rPr>
+          <w:rFonts w:ascii="Times New Roman" w:eastAsia="Times New Roman" w:hAnsi="Times New Roman" w:cs="Times New Roman"/>
+          <w:b/>
+        </w:rPr>
+        <w:t>McKenzie :</w:t>
+      </w:r>
+      <w:proofErr w:type="gramEnd"/>
+      <w:r>
+        <w:rPr>
+          <w:rFonts w:ascii="Times New Roman" w:eastAsia="Times New Roman" w:hAnsi="Times New Roman" w:cs="Times New Roman"/>
+          <w:b/>
+        </w:rPr>
+        <w:t xml:space="preserve"> </w:t>
       </w:r>
       <w:r>
         <w:rPr>
@@ -986,14 +1308,23 @@
           <w:rFonts w:ascii="Times New Roman" w:eastAsia="Times New Roman" w:hAnsi="Times New Roman" w:cs="Times New Roman"/>
           <w:b/>
         </w:rPr>
-        <w:t xml:space="preserve">Benji Charles : </w:t>
-      </w:r>
-      <w:r>
-        <w:rPr>
-          <w:rFonts w:ascii="Times New Roman" w:eastAsia="Times New Roman" w:hAnsi="Times New Roman" w:cs="Times New Roman"/>
-          <w:b/>
-        </w:rPr>
-        <w:t>#4(Challenges)</w:t>
+        <w:t xml:space="preserve">Benji </w:t>
+      </w:r>
+      <w:proofErr w:type="gramStart"/>
+      <w:r>
+        <w:rPr>
+          <w:rFonts w:ascii="Times New Roman" w:eastAsia="Times New Roman" w:hAnsi="Times New Roman" w:cs="Times New Roman"/>
+          <w:b/>
+        </w:rPr>
+        <w:t>Charles :</w:t>
+      </w:r>
+      <w:proofErr w:type="gramEnd"/>
+      <w:r>
+        <w:rPr>
+          <w:rFonts w:ascii="Times New Roman" w:eastAsia="Times New Roman" w:hAnsi="Times New Roman" w:cs="Times New Roman"/>
+          <w:b/>
+        </w:rPr>
+        <w:t xml:space="preserve"> </w:t>
       </w:r>
     </w:p>
     <w:p>
@@ -1014,7 +1345,23 @@
           <w:rFonts w:ascii="Times New Roman" w:eastAsia="Times New Roman" w:hAnsi="Times New Roman" w:cs="Times New Roman"/>
           <w:b/>
         </w:rPr>
-        <w:t>Alex Franco :  #3(accomplishments),#4(Problems)</w:t>
+        <w:t xml:space="preserve">Alex </w:t>
+      </w:r>
+      <w:proofErr w:type="gramStart"/>
+      <w:r>
+        <w:rPr>
+          <w:rFonts w:ascii="Times New Roman" w:eastAsia="Times New Roman" w:hAnsi="Times New Roman" w:cs="Times New Roman"/>
+          <w:b/>
+        </w:rPr>
+        <w:t>Franco :</w:t>
+      </w:r>
+      <w:proofErr w:type="gramEnd"/>
+      <w:r>
+        <w:rPr>
+          <w:rFonts w:ascii="Times New Roman" w:eastAsia="Times New Roman" w:hAnsi="Times New Roman" w:cs="Times New Roman"/>
+          <w:b/>
+        </w:rPr>
+        <w:t xml:space="preserve">  #3(accomplishments),#4(Problems)</w:t>
       </w:r>
     </w:p>
     <w:p>
@@ -1085,8 +1432,17 @@
           <w:rFonts w:ascii="Times New Roman" w:eastAsia="Times New Roman" w:hAnsi="Times New Roman" w:cs="Times New Roman"/>
           <w:b/>
         </w:rPr>
-        <w:t>Justin McKenzie :</w:t>
-      </w:r>
+        <w:t xml:space="preserve">Justin </w:t>
+      </w:r>
+      <w:proofErr w:type="gramStart"/>
+      <w:r>
+        <w:rPr>
+          <w:rFonts w:ascii="Times New Roman" w:eastAsia="Times New Roman" w:hAnsi="Times New Roman" w:cs="Times New Roman"/>
+          <w:b/>
+        </w:rPr>
+        <w:t>McKenzie :</w:t>
+      </w:r>
+      <w:proofErr w:type="gramEnd"/>
       <w:r>
         <w:rPr>
           <w:rFonts w:ascii="Times New Roman" w:eastAsia="Times New Roman" w:hAnsi="Times New Roman" w:cs="Times New Roman"/>
@@ -1114,7 +1470,55 @@
           <w:rFonts w:ascii="Times New Roman" w:eastAsia="Times New Roman" w:hAnsi="Times New Roman" w:cs="Times New Roman"/>
           <w:b/>
         </w:rPr>
-        <w:t>Brisan Brown : #4(usecase diagrams), textual descriptions for usecase diagrams</w:t>
+        <w:t xml:space="preserve">Brisan </w:t>
+      </w:r>
+      <w:proofErr w:type="gramStart"/>
+      <w:r>
+        <w:rPr>
+          <w:rFonts w:ascii="Times New Roman" w:eastAsia="Times New Roman" w:hAnsi="Times New Roman" w:cs="Times New Roman"/>
+          <w:b/>
+        </w:rPr>
+        <w:t>Brown :</w:t>
+      </w:r>
+      <w:proofErr w:type="gramEnd"/>
+      <w:r>
+        <w:rPr>
+          <w:rFonts w:ascii="Times New Roman" w:eastAsia="Times New Roman" w:hAnsi="Times New Roman" w:cs="Times New Roman"/>
+          <w:b/>
+        </w:rPr>
+        <w:t xml:space="preserve"> #4(</w:t>
+      </w:r>
+      <w:proofErr w:type="spellStart"/>
+      <w:r>
+        <w:rPr>
+          <w:rFonts w:ascii="Times New Roman" w:eastAsia="Times New Roman" w:hAnsi="Times New Roman" w:cs="Times New Roman"/>
+          <w:b/>
+        </w:rPr>
+        <w:t>usecase</w:t>
+      </w:r>
+      <w:proofErr w:type="spellEnd"/>
+      <w:r>
+        <w:rPr>
+          <w:rFonts w:ascii="Times New Roman" w:eastAsia="Times New Roman" w:hAnsi="Times New Roman" w:cs="Times New Roman"/>
+          <w:b/>
+        </w:rPr>
+        <w:t xml:space="preserve"> diagrams), textual descriptions for </w:t>
+      </w:r>
+      <w:proofErr w:type="spellStart"/>
+      <w:r>
+        <w:rPr>
+          <w:rFonts w:ascii="Times New Roman" w:eastAsia="Times New Roman" w:hAnsi="Times New Roman" w:cs="Times New Roman"/>
+          <w:b/>
+        </w:rPr>
+        <w:t>usecase</w:t>
+      </w:r>
+      <w:proofErr w:type="spellEnd"/>
+      <w:r>
+        <w:rPr>
+          <w:rFonts w:ascii="Times New Roman" w:eastAsia="Times New Roman" w:hAnsi="Times New Roman" w:cs="Times New Roman"/>
+          <w:b/>
+        </w:rPr>
+        <w:t xml:space="preserve"> diagrams</w:t>
       </w:r>
     </w:p>
     <w:p>
@@ -1136,7 +1540,80 @@
           <w:rFonts w:ascii="Times New Roman" w:eastAsia="Times New Roman" w:hAnsi="Times New Roman" w:cs="Times New Roman"/>
           <w:b/>
         </w:rPr>
-        <w:t>Sri Harshini Donthineni : #1(overview),  #4(usecase diagrams), textual descriptions for usecase diagrams</w:t>
+        <w:t xml:space="preserve">Sri </w:t>
+      </w:r>
+      <w:proofErr w:type="spellStart"/>
+      <w:r>
+        <w:rPr>
+          <w:rFonts w:ascii="Times New Roman" w:eastAsia="Times New Roman" w:hAnsi="Times New Roman" w:cs="Times New Roman"/>
+          <w:b/>
+        </w:rPr>
+        <w:t>Harshini</w:t>
+      </w:r>
+      <w:proofErr w:type="spellEnd"/>
+      <w:r>
+        <w:rPr>
+          <w:rFonts w:ascii="Times New Roman" w:eastAsia="Times New Roman" w:hAnsi="Times New Roman" w:cs="Times New Roman"/>
+          <w:b/>
+        </w:rPr>
+        <w:t xml:space="preserve"> </w:t>
+      </w:r>
+      <w:proofErr w:type="spellStart"/>
+      <w:proofErr w:type="gramStart"/>
+      <w:r>
+        <w:rPr>
+          <w:rFonts w:ascii="Times New Roman" w:eastAsia="Times New Roman" w:hAnsi="Times New Roman" w:cs="Times New Roman"/>
+          <w:b/>
+        </w:rPr>
+        <w:t>Donthineni</w:t>
+      </w:r>
+      <w:proofErr w:type="spellEnd"/>
+      <w:r>
+        <w:rPr>
+          <w:rFonts w:ascii="Times New Roman" w:eastAsia="Times New Roman" w:hAnsi="Times New Roman" w:cs="Times New Roman"/>
+          <w:b/>
+        </w:rPr>
+        <w:t xml:space="preserve"> :</w:t>
+      </w:r>
+      <w:proofErr w:type="gramEnd"/>
+      <w:r>
+        <w:rPr>
+          <w:rFonts w:ascii="Times New Roman" w:eastAsia="Times New Roman" w:hAnsi="Times New Roman" w:cs="Times New Roman"/>
+          <w:b/>
+        </w:rPr>
+        <w:t xml:space="preserve"> #1(overview),  #4(</w:t>
+      </w:r>
+      <w:proofErr w:type="spellStart"/>
+      <w:r>
+        <w:rPr>
+          <w:rFonts w:ascii="Times New Roman" w:eastAsia="Times New Roman" w:hAnsi="Times New Roman" w:cs="Times New Roman"/>
+          <w:b/>
+        </w:rPr>
+        <w:t>usecase</w:t>
+      </w:r>
+      <w:proofErr w:type="spellEnd"/>
+      <w:r>
+        <w:rPr>
+          <w:rFonts w:ascii="Times New Roman" w:eastAsia="Times New Roman" w:hAnsi="Times New Roman" w:cs="Times New Roman"/>
+          <w:b/>
+        </w:rPr>
+        <w:t xml:space="preserve"> diagrams), textual descriptions for </w:t>
+      </w:r>
+      <w:proofErr w:type="spellStart"/>
+      <w:r>
+        <w:rPr>
+          <w:rFonts w:ascii="Times New Roman" w:eastAsia="Times New Roman" w:hAnsi="Times New Roman" w:cs="Times New Roman"/>
+          <w:b/>
+        </w:rPr>
+        <w:t>usecase</w:t>
+      </w:r>
+      <w:proofErr w:type="spellEnd"/>
+      <w:r>
+        <w:rPr>
+          <w:rFonts w:ascii="Times New Roman" w:eastAsia="Times New Roman" w:hAnsi="Times New Roman" w:cs="Times New Roman"/>
+          <w:b/>
+        </w:rPr>
+        <w:t xml:space="preserve"> diagrams</w:t>
       </w:r>
     </w:p>
     <w:p>
@@ -1144,6 +1621,7 @@
         <w:ind w:left="1080"/>
         <w:rPr>
           <w:rFonts w:ascii="Times New Roman" w:eastAsia="Times New Roman" w:hAnsi="Times New Roman" w:cs="Times New Roman"/>
+          <w:b/>
         </w:rPr>
       </w:pPr>
       <w:r>
@@ -1157,14 +1635,23 @@
           <w:rFonts w:ascii="Times New Roman" w:eastAsia="Times New Roman" w:hAnsi="Times New Roman" w:cs="Times New Roman"/>
           <w:b/>
         </w:rPr>
-        <w:t xml:space="preserve">Benji Charles : </w:t>
-      </w:r>
-      <w:r>
-        <w:rPr>
-          <w:rFonts w:ascii="Times New Roman" w:eastAsia="Times New Roman" w:hAnsi="Times New Roman" w:cs="Times New Roman"/>
-          <w:b/>
-        </w:rPr>
-        <w:t>),#3(non-functional requirements)</w:t>
+        <w:t xml:space="preserve">Benji </w:t>
+      </w:r>
+      <w:proofErr w:type="gramStart"/>
+      <w:r>
+        <w:rPr>
+          <w:rFonts w:ascii="Times New Roman" w:eastAsia="Times New Roman" w:hAnsi="Times New Roman" w:cs="Times New Roman"/>
+          <w:b/>
+        </w:rPr>
+        <w:t>Charles :</w:t>
+      </w:r>
+      <w:proofErr w:type="gramEnd"/>
+      <w:r>
+        <w:rPr>
+          <w:rFonts w:ascii="Times New Roman" w:eastAsia="Times New Roman" w:hAnsi="Times New Roman" w:cs="Times New Roman"/>
+          <w:b/>
+        </w:rPr>
+        <w:t xml:space="preserve"> </w:t>
       </w:r>
     </w:p>
     <w:p>
@@ -1191,7 +1678,23 @@
           <w:rFonts w:ascii="Times New Roman" w:eastAsia="Times New Roman" w:hAnsi="Times New Roman" w:cs="Times New Roman"/>
           <w:b/>
         </w:rPr>
-        <w:t>Alex Franco : #5(Sequence diagrams), #2(functional requirements),#3(non-functional requirements)</w:t>
+        <w:t xml:space="preserve">Alex </w:t>
+      </w:r>
+      <w:proofErr w:type="gramStart"/>
+      <w:r>
+        <w:rPr>
+          <w:rFonts w:ascii="Times New Roman" w:eastAsia="Times New Roman" w:hAnsi="Times New Roman" w:cs="Times New Roman"/>
+          <w:b/>
+        </w:rPr>
+        <w:t>Franco :</w:t>
+      </w:r>
+      <w:proofErr w:type="gramEnd"/>
+      <w:r>
+        <w:rPr>
+          <w:rFonts w:ascii="Times New Roman" w:eastAsia="Times New Roman" w:hAnsi="Times New Roman" w:cs="Times New Roman"/>
+          <w:b/>
+        </w:rPr>
+        <w:t xml:space="preserve"> #5(Sequence diagrams), #2(functional requirements),#3(non-functional requirements)</w:t>
       </w:r>
     </w:p>
     <w:p>
@@ -1214,6 +1717,7 @@
           <w:rFonts w:ascii="Times New Roman" w:eastAsia="Times New Roman" w:hAnsi="Times New Roman" w:cs="Times New Roman"/>
           <w:b/>
         </w:rPr>
+        <w:lastRenderedPageBreak/>
         <w:t>c)</w:t>
       </w:r>
       <w:r>
@@ -1262,7 +1766,23 @@
           <w:rFonts w:ascii="Times New Roman" w:eastAsia="Times New Roman" w:hAnsi="Times New Roman" w:cs="Times New Roman"/>
           <w:b/>
         </w:rPr>
-        <w:t xml:space="preserve">Justin McKenzie : </w:t>
+        <w:t xml:space="preserve">Justin </w:t>
+      </w:r>
+      <w:proofErr w:type="gramStart"/>
+      <w:r>
+        <w:rPr>
+          <w:rFonts w:ascii="Times New Roman" w:eastAsia="Times New Roman" w:hAnsi="Times New Roman" w:cs="Times New Roman"/>
+          <w:b/>
+        </w:rPr>
+        <w:t>McKenzie :</w:t>
+      </w:r>
+      <w:proofErr w:type="gramEnd"/>
+      <w:r>
+        <w:rPr>
+          <w:rFonts w:ascii="Times New Roman" w:eastAsia="Times New Roman" w:hAnsi="Times New Roman" w:cs="Times New Roman"/>
+          <w:b/>
+        </w:rPr>
+        <w:t xml:space="preserve"> </w:t>
       </w:r>
       <w:r>
         <w:rPr>
@@ -1291,7 +1811,30 @@
           <w:rFonts w:ascii="Times New Roman" w:eastAsia="Times New Roman" w:hAnsi="Times New Roman" w:cs="Times New Roman"/>
           <w:b/>
         </w:rPr>
-        <w:t xml:space="preserve">Brisan Brown : </w:t>
+        <w:t xml:space="preserve">Brisan </w:t>
+      </w:r>
+      <w:proofErr w:type="gramStart"/>
+      <w:r>
+        <w:rPr>
+          <w:rFonts w:ascii="Times New Roman" w:eastAsia="Times New Roman" w:hAnsi="Times New Roman" w:cs="Times New Roman"/>
+          <w:b/>
+        </w:rPr>
+        <w:t>Brown :</w:t>
+      </w:r>
+      <w:proofErr w:type="gramEnd"/>
+      <w:r>
+        <w:rPr>
+          <w:rFonts w:ascii="Times New Roman" w:eastAsia="Times New Roman" w:hAnsi="Times New Roman" w:cs="Times New Roman"/>
+          <w:b/>
+        </w:rPr>
+        <w:t xml:space="preserve"> </w:t>
+      </w:r>
+      <w:r>
+        <w:rPr>
+          <w:rFonts w:ascii="Times New Roman" w:eastAsia="Times New Roman" w:hAnsi="Times New Roman" w:cs="Times New Roman"/>
+          <w:b/>
+        </w:rPr>
+        <w:t>#3(Execution-based functional testing)</w:t>
       </w:r>
     </w:p>
     <w:p>
@@ -1313,7 +1856,48 @@
           <w:rFonts w:ascii="Times New Roman" w:eastAsia="Times New Roman" w:hAnsi="Times New Roman" w:cs="Times New Roman"/>
           <w:b/>
         </w:rPr>
-        <w:t>Sri Harshini Donthineni : #3(Execution-based functional testing), #4(Execution-based Non Functional testing).</w:t>
+        <w:t xml:space="preserve">Sri </w:t>
+      </w:r>
+      <w:proofErr w:type="spellStart"/>
+      <w:r>
+        <w:rPr>
+          <w:rFonts w:ascii="Times New Roman" w:eastAsia="Times New Roman" w:hAnsi="Times New Roman" w:cs="Times New Roman"/>
+          <w:b/>
+        </w:rPr>
+        <w:t>Harshini</w:t>
+      </w:r>
+      <w:proofErr w:type="spellEnd"/>
+      <w:r>
+        <w:rPr>
+          <w:rFonts w:ascii="Times New Roman" w:eastAsia="Times New Roman" w:hAnsi="Times New Roman" w:cs="Times New Roman"/>
+          <w:b/>
+        </w:rPr>
+        <w:t xml:space="preserve"> </w:t>
+      </w:r>
+      <w:proofErr w:type="spellStart"/>
+      <w:proofErr w:type="gramStart"/>
+      <w:r>
+        <w:rPr>
+          <w:rFonts w:ascii="Times New Roman" w:eastAsia="Times New Roman" w:hAnsi="Times New Roman" w:cs="Times New Roman"/>
+          <w:b/>
+        </w:rPr>
+        <w:t>Donthineni</w:t>
+      </w:r>
+      <w:proofErr w:type="spellEnd"/>
+      <w:r>
+        <w:rPr>
+          <w:rFonts w:ascii="Times New Roman" w:eastAsia="Times New Roman" w:hAnsi="Times New Roman" w:cs="Times New Roman"/>
+          <w:b/>
+        </w:rPr>
+        <w:t xml:space="preserve"> :</w:t>
+      </w:r>
+      <w:proofErr w:type="gramEnd"/>
+      <w:r>
+        <w:rPr>
+          <w:rFonts w:ascii="Times New Roman" w:eastAsia="Times New Roman" w:hAnsi="Times New Roman" w:cs="Times New Roman"/>
+          <w:b/>
+        </w:rPr>
+        <w:t xml:space="preserve"> #3(Execution-based functional testing), #4(Execution-based Non Functional testing).</w:t>
       </w:r>
     </w:p>
     <w:p>
@@ -1335,15 +1919,17 @@
           <w:rFonts w:ascii="Times New Roman" w:eastAsia="Times New Roman" w:hAnsi="Times New Roman" w:cs="Times New Roman"/>
           <w:b/>
         </w:rPr>
-        <w:t>Benji Charles :</w:t>
-      </w:r>
-      <w:r>
-        <w:rPr>
-          <w:rFonts w:ascii="Times New Roman" w:eastAsia="Times New Roman" w:hAnsi="Times New Roman" w:cs="Times New Roman"/>
-          <w:b/>
-        </w:rPr>
-        <w:t xml:space="preserve"> #5(non execution based testing)</w:t>
-      </w:r>
+        <w:t xml:space="preserve">Benji </w:t>
+      </w:r>
+      <w:proofErr w:type="gramStart"/>
+      <w:r>
+        <w:rPr>
+          <w:rFonts w:ascii="Times New Roman" w:eastAsia="Times New Roman" w:hAnsi="Times New Roman" w:cs="Times New Roman"/>
+          <w:b/>
+        </w:rPr>
+        <w:t>Charles :</w:t>
+      </w:r>
+      <w:proofErr w:type="gramEnd"/>
     </w:p>
     <w:p>
       <w:pPr>
@@ -1370,7 +1956,39 @@
           <w:rFonts w:ascii="Times New Roman" w:eastAsia="Times New Roman" w:hAnsi="Times New Roman" w:cs="Times New Roman"/>
           <w:b/>
         </w:rPr>
-        <w:t>Alex Franco :#3(execution based functional testing), #5(non execution based testing)</w:t>
+        <w:t xml:space="preserve">Alex </w:t>
+      </w:r>
+      <w:proofErr w:type="gramStart"/>
+      <w:r>
+        <w:rPr>
+          <w:rFonts w:ascii="Times New Roman" w:eastAsia="Times New Roman" w:hAnsi="Times New Roman" w:cs="Times New Roman"/>
+          <w:b/>
+        </w:rPr>
+        <w:t>Franco :</w:t>
+      </w:r>
+      <w:proofErr w:type="gramEnd"/>
+      <w:r>
+        <w:rPr>
+          <w:rFonts w:ascii="Times New Roman" w:eastAsia="Times New Roman" w:hAnsi="Times New Roman" w:cs="Times New Roman"/>
+          <w:b/>
+        </w:rPr>
+        <w:t>#3(execution based functional testing), #5(</w:t>
+      </w:r>
+      <w:proofErr w:type="spellStart"/>
+      <w:r>
+        <w:rPr>
+          <w:rFonts w:ascii="Times New Roman" w:eastAsia="Times New Roman" w:hAnsi="Times New Roman" w:cs="Times New Roman"/>
+          <w:b/>
+        </w:rPr>
+        <w:t>non execution</w:t>
+      </w:r>
+      <w:proofErr w:type="spellEnd"/>
+      <w:r>
+        <w:rPr>
+          <w:rFonts w:ascii="Times New Roman" w:eastAsia="Times New Roman" w:hAnsi="Times New Roman" w:cs="Times New Roman"/>
+          <w:b/>
+        </w:rPr>
+        <w:t xml:space="preserve"> based testing)</w:t>
       </w:r>
     </w:p>
     <w:p>
@@ -1444,14 +2062,39 @@
           <w:rFonts w:ascii="Times New Roman" w:eastAsia="Times New Roman" w:hAnsi="Times New Roman" w:cs="Times New Roman"/>
           <w:b/>
         </w:rPr>
-        <w:t>Brisan Brown - added geotagging and mapview functionality using kivy garden package to our app</w:t>
-      </w:r>
-      <w:r>
-        <w:rPr>
-          <w:rFonts w:ascii="Times New Roman" w:eastAsia="Times New Roman" w:hAnsi="Times New Roman" w:cs="Times New Roman"/>
-          <w:b/>
-        </w:rPr>
-        <w:t>, also added the logout functionality</w:t>
+        <w:t xml:space="preserve">Brisan Brown - added geotagging and </w:t>
+      </w:r>
+      <w:proofErr w:type="spellStart"/>
+      <w:r>
+        <w:rPr>
+          <w:rFonts w:ascii="Times New Roman" w:eastAsia="Times New Roman" w:hAnsi="Times New Roman" w:cs="Times New Roman"/>
+          <w:b/>
+        </w:rPr>
+        <w:t>mapview</w:t>
+      </w:r>
+      <w:proofErr w:type="spellEnd"/>
+      <w:r>
+        <w:rPr>
+          <w:rFonts w:ascii="Times New Roman" w:eastAsia="Times New Roman" w:hAnsi="Times New Roman" w:cs="Times New Roman"/>
+          <w:b/>
+        </w:rPr>
+        <w:t xml:space="preserve"> functionality using </w:t>
+      </w:r>
+      <w:proofErr w:type="spellStart"/>
+      <w:r>
+        <w:rPr>
+          <w:rFonts w:ascii="Times New Roman" w:eastAsia="Times New Roman" w:hAnsi="Times New Roman" w:cs="Times New Roman"/>
+          <w:b/>
+        </w:rPr>
+        <w:t>kivy</w:t>
+      </w:r>
+      <w:proofErr w:type="spellEnd"/>
+      <w:r>
+        <w:rPr>
+          <w:rFonts w:ascii="Times New Roman" w:eastAsia="Times New Roman" w:hAnsi="Times New Roman" w:cs="Times New Roman"/>
+          <w:b/>
+        </w:rPr>
+        <w:t xml:space="preserve"> garden package to our app</w:t>
       </w:r>
     </w:p>
     <w:p>
@@ -1479,14 +2122,55 @@
           <w:rFonts w:ascii="Times New Roman" w:eastAsia="Times New Roman" w:hAnsi="Times New Roman" w:cs="Times New Roman"/>
           <w:b/>
         </w:rPr>
-        <w:t>Sri Harshini - added geotagging and mapview functionality using kivy garden package to our app</w:t>
-      </w:r>
-      <w:r>
-        <w:rPr>
-          <w:rFonts w:ascii="Times New Roman" w:eastAsia="Times New Roman" w:hAnsi="Times New Roman" w:cs="Times New Roman"/>
-          <w:b/>
-        </w:rPr>
-        <w:t>, also added the logout functionality</w:t>
+        <w:t xml:space="preserve">Sri </w:t>
+      </w:r>
+      <w:proofErr w:type="spellStart"/>
+      <w:r>
+        <w:rPr>
+          <w:rFonts w:ascii="Times New Roman" w:eastAsia="Times New Roman" w:hAnsi="Times New Roman" w:cs="Times New Roman"/>
+          <w:b/>
+        </w:rPr>
+        <w:t>Harshini</w:t>
+      </w:r>
+      <w:proofErr w:type="spellEnd"/>
+      <w:r>
+        <w:rPr>
+          <w:rFonts w:ascii="Times New Roman" w:eastAsia="Times New Roman" w:hAnsi="Times New Roman" w:cs="Times New Roman"/>
+          <w:b/>
+        </w:rPr>
+        <w:t xml:space="preserve"> - added geotagging and </w:t>
+      </w:r>
+      <w:proofErr w:type="spellStart"/>
+      <w:r>
+        <w:rPr>
+          <w:rFonts w:ascii="Times New Roman" w:eastAsia="Times New Roman" w:hAnsi="Times New Roman" w:cs="Times New Roman"/>
+          <w:b/>
+        </w:rPr>
+        <w:t>mapview</w:t>
+      </w:r>
+      <w:proofErr w:type="spellEnd"/>
+      <w:r>
+        <w:rPr>
+          <w:rFonts w:ascii="Times New Roman" w:eastAsia="Times New Roman" w:hAnsi="Times New Roman" w:cs="Times New Roman"/>
+          <w:b/>
+        </w:rPr>
+        <w:t xml:space="preserve"> functionality using </w:t>
+      </w:r>
+      <w:proofErr w:type="spellStart"/>
+      <w:r>
+        <w:rPr>
+          <w:rFonts w:ascii="Times New Roman" w:eastAsia="Times New Roman" w:hAnsi="Times New Roman" w:cs="Times New Roman"/>
+          <w:b/>
+        </w:rPr>
+        <w:t>kivy</w:t>
+      </w:r>
+      <w:proofErr w:type="spellEnd"/>
+      <w:r>
+        <w:rPr>
+          <w:rFonts w:ascii="Times New Roman" w:eastAsia="Times New Roman" w:hAnsi="Times New Roman" w:cs="Times New Roman"/>
+          <w:b/>
+        </w:rPr>
+        <w:t xml:space="preserve"> garden package to our app</w:t>
       </w:r>
     </w:p>
     <w:p>
@@ -1530,13 +2214,6 @@
         </w:rPr>
         <w:t xml:space="preserve">Benji Charles - </w:t>
       </w:r>
-      <w:r>
-        <w:rPr>
-          <w:rFonts w:ascii="Times New Roman" w:eastAsia="Times New Roman" w:hAnsi="Times New Roman" w:cs="Times New Roman"/>
-          <w:b/>
-        </w:rPr>
-        <w:t xml:space="preserve"> added the logging screen and the main screen</w:t>
-      </w:r>
     </w:p>
     <w:p>
       <w:pPr>
@@ -1622,7 +2299,23 @@
           <w:rFonts w:ascii="Times New Roman" w:eastAsia="Times New Roman" w:hAnsi="Times New Roman" w:cs="Times New Roman"/>
           <w:b/>
         </w:rPr>
-        <w:t xml:space="preserve">Justin McKenzie : </w:t>
+        <w:t xml:space="preserve">Justin </w:t>
+      </w:r>
+      <w:proofErr w:type="gramStart"/>
+      <w:r>
+        <w:rPr>
+          <w:rFonts w:ascii="Times New Roman" w:eastAsia="Times New Roman" w:hAnsi="Times New Roman" w:cs="Times New Roman"/>
+          <w:b/>
+        </w:rPr>
+        <w:t>McKenzie :</w:t>
+      </w:r>
+      <w:proofErr w:type="gramEnd"/>
+      <w:r>
+        <w:rPr>
+          <w:rFonts w:ascii="Times New Roman" w:eastAsia="Times New Roman" w:hAnsi="Times New Roman" w:cs="Times New Roman"/>
+          <w:b/>
+        </w:rPr>
+        <w:t xml:space="preserve"> </w:t>
       </w:r>
       <w:r>
         <w:rPr>
@@ -1642,9 +2335,173 @@
       <w:r>
         <w:rPr>
           <w:rFonts w:ascii="Times New Roman" w:eastAsia="Times New Roman" w:hAnsi="Times New Roman" w:cs="Times New Roman"/>
-          <w:b/>
-        </w:rPr>
-        <w:t>ii)</w:t>
+        </w:rPr>
+        <w:t xml:space="preserve">ii) </w:t>
+      </w:r>
+      <w:r>
+        <w:rPr>
+          <w:rFonts w:ascii="Times New Roman" w:eastAsia="Times New Roman" w:hAnsi="Times New Roman" w:cs="Times New Roman"/>
+          <w:b/>
+        </w:rPr>
+        <w:t xml:space="preserve">Brisan </w:t>
+      </w:r>
+      <w:proofErr w:type="gramStart"/>
+      <w:r>
+        <w:rPr>
+          <w:rFonts w:ascii="Times New Roman" w:eastAsia="Times New Roman" w:hAnsi="Times New Roman" w:cs="Times New Roman"/>
+          <w:b/>
+        </w:rPr>
+        <w:t>Brown :</w:t>
+      </w:r>
+      <w:proofErr w:type="gramEnd"/>
+      <w:r>
+        <w:rPr>
+          <w:rFonts w:ascii="Times New Roman" w:eastAsia="Times New Roman" w:hAnsi="Times New Roman" w:cs="Times New Roman"/>
+          <w:b/>
+        </w:rPr>
+        <w:t xml:space="preserve"> </w:t>
+      </w:r>
+      <w:r>
+        <w:rPr>
+          <w:rFonts w:ascii="Times New Roman" w:eastAsia="Times New Roman" w:hAnsi="Times New Roman" w:cs="Times New Roman"/>
+          <w:b/>
+        </w:rPr>
+        <w:t xml:space="preserve">b) </w:t>
+      </w:r>
+      <w:r>
+        <w:rPr>
+          <w:rFonts w:ascii="Times New Roman" w:eastAsia="Times New Roman" w:hAnsi="Times New Roman" w:cs="Times New Roman"/>
+          <w:b/>
+          <w:bCs/>
+          <w:sz w:val="24"/>
+          <w:szCs w:val="24"/>
+          <w:lang w:val="en-US"/>
+        </w:rPr>
+        <w:t xml:space="preserve">a short description of the state of the project </w:t>
+      </w:r>
+      <w:r>
+        <w:rPr>
+          <w:rFonts w:ascii="Times New Roman" w:eastAsia="Times New Roman" w:hAnsi="Times New Roman" w:cs="Times New Roman"/>
+          <w:b/>
+          <w:bCs/>
+          <w:sz w:val="24"/>
+          <w:szCs w:val="24"/>
+          <w:lang w:val="en-US"/>
+        </w:rPr>
+        <w:t>and what was</w:t>
+      </w:r>
+      <w:r>
+        <w:rPr>
+          <w:rFonts w:ascii="Times New Roman" w:eastAsia="Times New Roman" w:hAnsi="Times New Roman" w:cs="Times New Roman"/>
+          <w:b/>
+          <w:bCs/>
+          <w:sz w:val="24"/>
+          <w:szCs w:val="24"/>
+          <w:lang w:val="en-US"/>
+        </w:rPr>
+        <w:t xml:space="preserve"> </w:t>
+      </w:r>
+      <w:r>
+        <w:rPr>
+          <w:rFonts w:ascii="Times New Roman" w:eastAsia="Times New Roman" w:hAnsi="Times New Roman" w:cs="Times New Roman"/>
+          <w:b/>
+          <w:bCs/>
+          <w:sz w:val="24"/>
+          <w:szCs w:val="24"/>
+          <w:lang w:val="en-US"/>
+        </w:rPr>
+        <w:t>accomplished during this increment</w:t>
+      </w:r>
+    </w:p>
+    <w:p>
+      <w:pPr>
+        <w:ind w:left="1080"/>
+        <w:rPr>
+          <w:rFonts w:ascii="Times New Roman" w:eastAsia="Times New Roman" w:hAnsi="Times New Roman" w:cs="Times New Roman"/>
+        </w:rPr>
+      </w:pPr>
+      <w:r>
+        <w:rPr>
+          <w:rFonts w:ascii="Times New Roman" w:eastAsia="Times New Roman" w:hAnsi="Times New Roman" w:cs="Times New Roman"/>
+          <w:b/>
+        </w:rPr>
+        <w:t>iii)</w:t>
+      </w:r>
+      <w:r>
+        <w:rPr>
+          <w:rFonts w:ascii="Times New Roman" w:eastAsia="Times New Roman" w:hAnsi="Times New Roman" w:cs="Times New Roman"/>
+        </w:rPr>
+        <w:t xml:space="preserve">   </w:t>
+      </w:r>
+      <w:r>
+        <w:rPr>
+          <w:rFonts w:ascii="Times New Roman" w:eastAsia="Times New Roman" w:hAnsi="Times New Roman" w:cs="Times New Roman"/>
+          <w:b/>
+        </w:rPr>
+        <w:t xml:space="preserve">Sri </w:t>
+      </w:r>
+      <w:proofErr w:type="spellStart"/>
+      <w:r>
+        <w:rPr>
+          <w:rFonts w:ascii="Times New Roman" w:eastAsia="Times New Roman" w:hAnsi="Times New Roman" w:cs="Times New Roman"/>
+          <w:b/>
+        </w:rPr>
+        <w:t>Harshini</w:t>
+      </w:r>
+      <w:proofErr w:type="spellEnd"/>
+      <w:r>
+        <w:rPr>
+          <w:rFonts w:ascii="Times New Roman" w:eastAsia="Times New Roman" w:hAnsi="Times New Roman" w:cs="Times New Roman"/>
+          <w:b/>
+        </w:rPr>
+        <w:t xml:space="preserve"> </w:t>
+      </w:r>
+      <w:proofErr w:type="spellStart"/>
+      <w:proofErr w:type="gramStart"/>
+      <w:r>
+        <w:rPr>
+          <w:rFonts w:ascii="Times New Roman" w:eastAsia="Times New Roman" w:hAnsi="Times New Roman" w:cs="Times New Roman"/>
+          <w:b/>
+        </w:rPr>
+        <w:t>Donthineni</w:t>
+      </w:r>
+      <w:proofErr w:type="spellEnd"/>
+      <w:r>
+        <w:rPr>
+          <w:rFonts w:ascii="Times New Roman" w:eastAsia="Times New Roman" w:hAnsi="Times New Roman" w:cs="Times New Roman"/>
+          <w:b/>
+        </w:rPr>
+        <w:t xml:space="preserve"> :</w:t>
+      </w:r>
+      <w:proofErr w:type="gramEnd"/>
+      <w:r>
+        <w:rPr>
+          <w:rFonts w:ascii="Times New Roman" w:eastAsia="Times New Roman" w:hAnsi="Times New Roman" w:cs="Times New Roman"/>
+          <w:b/>
+        </w:rPr>
+        <w:t xml:space="preserve"> </w:t>
+      </w:r>
+      <w:r>
+        <w:rPr>
+          <w:rFonts w:ascii="Times New Roman" w:eastAsia="Times New Roman" w:hAnsi="Times New Roman" w:cs="Times New Roman"/>
+          <w:b/>
+        </w:rPr>
+        <w:t>c) a demo of the current project</w:t>
+      </w:r>
+    </w:p>
+    <w:p>
+      <w:pPr>
+        <w:ind w:left="1080"/>
+        <w:rPr>
+          <w:rFonts w:ascii="Times New Roman" w:eastAsia="Times New Roman" w:hAnsi="Times New Roman" w:cs="Times New Roman"/>
+        </w:rPr>
+      </w:pPr>
+      <w:r>
+        <w:rPr>
+          <w:rFonts w:ascii="Times New Roman" w:eastAsia="Times New Roman" w:hAnsi="Times New Roman" w:cs="Times New Roman"/>
+          <w:b/>
+        </w:rPr>
+        <w:t>iv)</w:t>
       </w:r>
       <w:r>
         <w:rPr>
@@ -1657,7 +2514,23 @@
           <w:rFonts w:ascii="Times New Roman" w:eastAsia="Times New Roman" w:hAnsi="Times New Roman" w:cs="Times New Roman"/>
           <w:b/>
         </w:rPr>
-        <w:t xml:space="preserve">Brisan Brown : </w:t>
+        <w:t xml:space="preserve">Benji </w:t>
+      </w:r>
+      <w:proofErr w:type="gramStart"/>
+      <w:r>
+        <w:rPr>
+          <w:rFonts w:ascii="Times New Roman" w:eastAsia="Times New Roman" w:hAnsi="Times New Roman" w:cs="Times New Roman"/>
+          <w:b/>
+        </w:rPr>
+        <w:t>Charles :</w:t>
+      </w:r>
+      <w:proofErr w:type="gramEnd"/>
+      <w:r>
+        <w:rPr>
+          <w:rFonts w:ascii="Times New Roman" w:eastAsia="Times New Roman" w:hAnsi="Times New Roman" w:cs="Times New Roman"/>
+          <w:b/>
+        </w:rPr>
+        <w:t xml:space="preserve"> </w:t>
       </w:r>
     </w:p>
     <w:p>
@@ -1672,109 +2545,36 @@
           <w:rFonts w:ascii="Times New Roman" w:eastAsia="Times New Roman" w:hAnsi="Times New Roman" w:cs="Times New Roman"/>
           <w:b/>
         </w:rPr>
-        <w:t>iii)</w:t>
-      </w:r>
-      <w:r>
-        <w:rPr>
-          <w:rFonts w:ascii="Times New Roman" w:eastAsia="Times New Roman" w:hAnsi="Times New Roman" w:cs="Times New Roman"/>
-        </w:rPr>
-        <w:t xml:space="preserve">   </w:t>
-      </w:r>
-      <w:r>
-        <w:rPr>
-          <w:rFonts w:ascii="Times New Roman" w:eastAsia="Times New Roman" w:hAnsi="Times New Roman" w:cs="Times New Roman"/>
-          <w:b/>
-        </w:rPr>
-        <w:t xml:space="preserve">Sri Harshini Donthineni : </w:t>
-      </w:r>
-      <w:r>
-        <w:rPr>
-          <w:rFonts w:ascii="Times New Roman" w:eastAsia="Times New Roman" w:hAnsi="Times New Roman" w:cs="Times New Roman"/>
-          <w:b/>
-        </w:rPr>
-        <w:t>describe what is done in increment 2 and show the demo of the whole app</w:t>
-      </w:r>
-      <w:r>
-        <w:rPr>
-          <w:rFonts w:ascii="Times New Roman" w:eastAsia="Times New Roman" w:hAnsi="Times New Roman" w:cs="Times New Roman"/>
-          <w:b/>
-        </w:rPr>
-        <w:t>.</w:t>
-      </w:r>
-    </w:p>
-    <w:p>
-      <w:pPr>
-        <w:numPr>
-          <w:ilvl w:val="2"/>
-          <w:numId w:val="4"/>
-        </w:numPr>
-        <w:spacing w:line="240" w:lineRule="auto"/>
-        <w:rPr>
-          <w:rFonts w:ascii="Times New Roman" w:eastAsia="Times New Roman" w:hAnsi="Times New Roman" w:cs="Times New Roman"/>
-          <w:b/>
-          <w:i/>
-        </w:rPr>
-      </w:pPr>
-      <w:r>
-        <w:rPr>
-          <w:rFonts w:ascii="Times New Roman" w:eastAsia="Times New Roman" w:hAnsi="Times New Roman" w:cs="Times New Roman"/>
-          <w:b/>
-        </w:rPr>
-        <w:t>iv)</w:t>
-      </w:r>
-      <w:r>
-        <w:rPr>
-          <w:rFonts w:ascii="Times New Roman" w:eastAsia="Times New Roman" w:hAnsi="Times New Roman" w:cs="Times New Roman"/>
-        </w:rPr>
-        <w:tab/>
-      </w:r>
-      <w:r>
-        <w:rPr>
-          <w:rFonts w:ascii="Times New Roman" w:eastAsia="Times New Roman" w:hAnsi="Times New Roman" w:cs="Times New Roman"/>
-          <w:b/>
-        </w:rPr>
-        <w:t xml:space="preserve">Benji Charles : </w:t>
-      </w:r>
+        <w:t>v)</w:t>
+      </w:r>
+      <w:r>
+        <w:rPr>
+          <w:rFonts w:ascii="Times New Roman" w:eastAsia="Times New Roman" w:hAnsi="Times New Roman" w:cs="Times New Roman"/>
+        </w:rPr>
+        <w:t xml:space="preserve">     </w:t>
+      </w:r>
+      <w:r>
+        <w:rPr>
+          <w:rFonts w:ascii="Times New Roman" w:eastAsia="Times New Roman" w:hAnsi="Times New Roman" w:cs="Times New Roman"/>
+          <w:b/>
+        </w:rPr>
+        <w:t xml:space="preserve">Alex </w:t>
+      </w:r>
+      <w:proofErr w:type="gramStart"/>
+      <w:r>
+        <w:rPr>
+          <w:rFonts w:ascii="Times New Roman" w:eastAsia="Times New Roman" w:hAnsi="Times New Roman" w:cs="Times New Roman"/>
+          <w:b/>
+        </w:rPr>
+        <w:t>Franco :</w:t>
+      </w:r>
+      <w:proofErr w:type="gramEnd"/>
       <w:r>
         <w:rPr>
           <w:rFonts w:ascii="Times New Roman" w:eastAsia="Times New Roman" w:hAnsi="Times New Roman" w:cs="Times New Roman"/>
           <w:b/>
         </w:rPr>
         <w:t xml:space="preserve"> </w:t>
-      </w:r>
-      <w:r>
-        <w:rPr>
-          <w:rFonts w:ascii="Times New Roman" w:eastAsia="Times New Roman" w:hAnsi="Times New Roman" w:cs="Times New Roman"/>
-        </w:rPr>
-        <w:t>Describe the scope of the project from initial plan to project proposal.</w:t>
-      </w:r>
-    </w:p>
-    <w:p>
-      <w:pPr>
-        <w:ind w:left="1080"/>
-        <w:rPr>
-          <w:rFonts w:ascii="Times New Roman" w:eastAsia="Times New Roman" w:hAnsi="Times New Roman" w:cs="Times New Roman"/>
-        </w:rPr>
-      </w:pPr>
-      <w:r>
-        <w:rPr>
-          <w:rFonts w:ascii="Times New Roman" w:eastAsia="Times New Roman" w:hAnsi="Times New Roman" w:cs="Times New Roman"/>
-          <w:b/>
-        </w:rPr>
-        <w:t>v)</w:t>
-      </w:r>
-      <w:r>
-        <w:rPr>
-          <w:rFonts w:ascii="Times New Roman" w:eastAsia="Times New Roman" w:hAnsi="Times New Roman" w:cs="Times New Roman"/>
-        </w:rPr>
-        <w:t xml:space="preserve">     </w:t>
-      </w:r>
-      <w:r>
-        <w:rPr>
-          <w:rFonts w:ascii="Times New Roman" w:eastAsia="Times New Roman" w:hAnsi="Times New Roman" w:cs="Times New Roman"/>
-          <w:b/>
-        </w:rPr>
-        <w:t xml:space="preserve">Alex Franco : </w:t>
       </w:r>
       <w:r>
         <w:rPr>
@@ -1871,10 +2671,15 @@
           <w:rFonts w:ascii="Times New Roman" w:eastAsia="Times New Roman" w:hAnsi="Times New Roman" w:cs="Times New Roman"/>
           <w:bCs/>
         </w:rPr>
-        <w:t>.</w:t>
-      </w:r>
-      <w:bookmarkStart w:id="1" w:name="_GoBack"/>
-      <w:bookmarkEnd w:id="1"/>
+        <w:t xml:space="preserve"> </w:t>
+      </w:r>
+      <w:r>
+        <w:rPr>
+          <w:rFonts w:ascii="Times New Roman" w:eastAsia="Times New Roman" w:hAnsi="Times New Roman" w:cs="Times New Roman"/>
+          <w:i/>
+        </w:rPr>
+        <w:tab/>
+      </w:r>
     </w:p>
     <w:p>
       <w:pPr>

</xml_diff>

<commit_message>
- Updated Progress Report
</commit_message>
<xml_diff>
--- a/Increment 2 progress report.docx
+++ b/Increment 2 progress report.docx
@@ -157,7 +157,25 @@
           <w:b/>
           <w:i/>
         </w:rPr>
-        <w:t>Justin McKenzie,  jdm17h, jmckenzie97</w:t>
+        <w:t xml:space="preserve">Justin </w:t>
+      </w:r>
+      <w:proofErr w:type="gramStart"/>
+      <w:r>
+        <w:rPr>
+          <w:rFonts w:ascii="Times New Roman" w:eastAsia="Times New Roman" w:hAnsi="Times New Roman" w:cs="Times New Roman"/>
+          <w:b/>
+          <w:i/>
+        </w:rPr>
+        <w:t>McKenzie,  jdm</w:t>
+      </w:r>
+      <w:proofErr w:type="gramEnd"/>
+      <w:r>
+        <w:rPr>
+          <w:rFonts w:ascii="Times New Roman" w:eastAsia="Times New Roman" w:hAnsi="Times New Roman" w:cs="Times New Roman"/>
+          <w:b/>
+          <w:i/>
+        </w:rPr>
+        <w:t>17h, jmckenzie97</w:t>
       </w:r>
     </w:p>
     <w:p>
@@ -190,7 +208,16 @@
           <w:b/>
           <w:i/>
         </w:rPr>
-        <w:t>Brisan Brown, bb16ac, br</w:t>
+        <w:t xml:space="preserve">Brisan Brown, bb16ac, </w:t>
+      </w:r>
+      <w:proofErr w:type="spellStart"/>
+      <w:r>
+        <w:rPr>
+          <w:rFonts w:ascii="Times New Roman" w:eastAsia="Times New Roman" w:hAnsi="Times New Roman" w:cs="Times New Roman"/>
+          <w:b/>
+          <w:i/>
+        </w:rPr>
+        <w:t>br</w:t>
       </w:r>
       <w:r>
         <w:rPr>
@@ -208,6 +235,7 @@
         </w:rPr>
         <w:t>ilala</w:t>
       </w:r>
+      <w:proofErr w:type="spellEnd"/>
     </w:p>
     <w:p>
       <w:pPr>
@@ -239,7 +267,43 @@
           <w:b/>
           <w:i/>
         </w:rPr>
-        <w:t>Sri Harshini Donthineni, sd17d, sriharshini11</w:t>
+        <w:t xml:space="preserve">Sri </w:t>
+      </w:r>
+      <w:proofErr w:type="spellStart"/>
+      <w:r>
+        <w:rPr>
+          <w:rFonts w:ascii="Times New Roman" w:eastAsia="Times New Roman" w:hAnsi="Times New Roman" w:cs="Times New Roman"/>
+          <w:b/>
+          <w:i/>
+        </w:rPr>
+        <w:t>Harshini</w:t>
+      </w:r>
+      <w:proofErr w:type="spellEnd"/>
+      <w:r>
+        <w:rPr>
+          <w:rFonts w:ascii="Times New Roman" w:eastAsia="Times New Roman" w:hAnsi="Times New Roman" w:cs="Times New Roman"/>
+          <w:b/>
+          <w:i/>
+        </w:rPr>
+        <w:t xml:space="preserve"> </w:t>
+      </w:r>
+      <w:proofErr w:type="spellStart"/>
+      <w:r>
+        <w:rPr>
+          <w:rFonts w:ascii="Times New Roman" w:eastAsia="Times New Roman" w:hAnsi="Times New Roman" w:cs="Times New Roman"/>
+          <w:b/>
+          <w:i/>
+        </w:rPr>
+        <w:t>Donthineni</w:t>
+      </w:r>
+      <w:proofErr w:type="spellEnd"/>
+      <w:r>
+        <w:rPr>
+          <w:rFonts w:ascii="Times New Roman" w:eastAsia="Times New Roman" w:hAnsi="Times New Roman" w:cs="Times New Roman"/>
+          <w:b/>
+          <w:i/>
+        </w:rPr>
+        <w:t>, sd17d, sriharshini11</w:t>
       </w:r>
     </w:p>
     <w:p>
@@ -272,8 +336,18 @@
           <w:b/>
           <w:i/>
         </w:rPr>
-        <w:t>Benji Charles, bc18c, TheNextCEO</w:t>
-      </w:r>
+        <w:t xml:space="preserve">Benji Charles, bc18c, </w:t>
+      </w:r>
+      <w:proofErr w:type="spellStart"/>
+      <w:r>
+        <w:rPr>
+          <w:rFonts w:ascii="Times New Roman" w:eastAsia="Times New Roman" w:hAnsi="Times New Roman" w:cs="Times New Roman"/>
+          <w:b/>
+          <w:i/>
+        </w:rPr>
+        <w:t>TheNextCEO</w:t>
+      </w:r>
+      <w:proofErr w:type="spellEnd"/>
     </w:p>
     <w:p>
       <w:pPr>
@@ -456,7 +530,21 @@
         <w:rPr>
           <w:rFonts w:ascii="Times New Roman" w:eastAsia="Times New Roman" w:hAnsi="Times New Roman" w:cs="Times New Roman"/>
         </w:rPr>
-        <w:t>We completed the login functionality for the project, now our app can succesfully sign up, sign in users and save their information in the firebase database.</w:t>
+        <w:t xml:space="preserve">We completed the login functionality for the project, now our app can </w:t>
+      </w:r>
+      <w:proofErr w:type="spellStart"/>
+      <w:r>
+        <w:rPr>
+          <w:rFonts w:ascii="Times New Roman" w:eastAsia="Times New Roman" w:hAnsi="Times New Roman" w:cs="Times New Roman"/>
+        </w:rPr>
+        <w:t>succesfully</w:t>
+      </w:r>
+      <w:proofErr w:type="spellEnd"/>
+      <w:r>
+        <w:rPr>
+          <w:rFonts w:ascii="Times New Roman" w:eastAsia="Times New Roman" w:hAnsi="Times New Roman" w:cs="Times New Roman"/>
+        </w:rPr>
+        <w:t xml:space="preserve"> sign up, sign in users and save their information in the firebase database.</w:t>
       </w:r>
     </w:p>
     <w:p>
@@ -473,7 +561,49 @@
         <w:rPr>
           <w:rFonts w:ascii="Times New Roman" w:eastAsia="Times New Roman" w:hAnsi="Times New Roman" w:cs="Times New Roman"/>
         </w:rPr>
-        <w:t>We added the mapview functionality to the app, which allows you to see where we are on the globe based on the location(latitude and logitude)</w:t>
+        <w:t xml:space="preserve">We added the </w:t>
+      </w:r>
+      <w:proofErr w:type="spellStart"/>
+      <w:r>
+        <w:rPr>
+          <w:rFonts w:ascii="Times New Roman" w:eastAsia="Times New Roman" w:hAnsi="Times New Roman" w:cs="Times New Roman"/>
+        </w:rPr>
+        <w:t>mapview</w:t>
+      </w:r>
+      <w:proofErr w:type="spellEnd"/>
+      <w:r>
+        <w:rPr>
+          <w:rFonts w:ascii="Times New Roman" w:eastAsia="Times New Roman" w:hAnsi="Times New Roman" w:cs="Times New Roman"/>
+        </w:rPr>
+        <w:t xml:space="preserve"> functionality to the app, which allows you to see where we are on the globe based on the </w:t>
+      </w:r>
+      <w:proofErr w:type="gramStart"/>
+      <w:r>
+        <w:rPr>
+          <w:rFonts w:ascii="Times New Roman" w:eastAsia="Times New Roman" w:hAnsi="Times New Roman" w:cs="Times New Roman"/>
+        </w:rPr>
+        <w:t>location(</w:t>
+      </w:r>
+      <w:proofErr w:type="gramEnd"/>
+      <w:r>
+        <w:rPr>
+          <w:rFonts w:ascii="Times New Roman" w:eastAsia="Times New Roman" w:hAnsi="Times New Roman" w:cs="Times New Roman"/>
+        </w:rPr>
+        <w:t xml:space="preserve">latitude and </w:t>
+      </w:r>
+      <w:proofErr w:type="spellStart"/>
+      <w:r>
+        <w:rPr>
+          <w:rFonts w:ascii="Times New Roman" w:eastAsia="Times New Roman" w:hAnsi="Times New Roman" w:cs="Times New Roman"/>
+        </w:rPr>
+        <w:t>logitude</w:t>
+      </w:r>
+      <w:proofErr w:type="spellEnd"/>
+      <w:r>
+        <w:rPr>
+          <w:rFonts w:ascii="Times New Roman" w:eastAsia="Times New Roman" w:hAnsi="Times New Roman" w:cs="Times New Roman"/>
+        </w:rPr>
+        <w:t>)</w:t>
       </w:r>
     </w:p>
     <w:p>
@@ -514,6 +644,40 @@
     </w:p>
     <w:p>
       <w:pPr>
+        <w:pStyle w:val="ListParagraph"/>
+        <w:pBdr>
+          <w:top w:val="nil"/>
+          <w:left w:val="nil"/>
+          <w:bottom w:val="nil"/>
+          <w:right w:val="nil"/>
+          <w:between w:val="nil"/>
+        </w:pBdr>
+        <w:spacing w:after="120" w:line="240" w:lineRule="auto"/>
+        <w:ind w:firstLine="720"/>
+        <w:rPr>
+          <w:rFonts w:ascii="Times New Roman" w:eastAsia="Times New Roman" w:hAnsi="Times New Roman" w:cs="Times New Roman"/>
+        </w:rPr>
+      </w:pPr>
+      <w:bookmarkStart w:id="1" w:name="_GoBack"/>
+      <w:bookmarkEnd w:id="1"/>
+      <w:r>
+        <w:rPr>
+          <w:rFonts w:ascii="Times New Roman" w:eastAsia="Times New Roman" w:hAnsi="Times New Roman" w:cs="Times New Roman"/>
+        </w:rPr>
+        <w:t>During this increment, we redesigned the login page and linked it to firebase. Users can create a new account, sign into the account, and sign out of the account (including moderator view). We have created a basic four-tab layout which consists of Home, Trending, Nearby, and Profile. A detailed layout of each activity with description is provided to help us start working on each feature. The main features of the Profile tab have been placed on the app. Users are now able to post and edit their events, and view and share other users’ event postings. There is now a map linked to the app, that given coordinates will show you the location.</w:t>
+      </w:r>
+    </w:p>
+    <w:p>
+      <w:pPr>
+        <w:spacing w:after="120"/>
+        <w:ind w:left="360"/>
+        <w:rPr>
+          <w:rFonts w:ascii="Times New Roman" w:eastAsia="Times New Roman" w:hAnsi="Times New Roman" w:cs="Times New Roman"/>
+        </w:rPr>
+      </w:pPr>
+    </w:p>
+    <w:p>
+      <w:pPr>
         <w:spacing w:before="120" w:after="120"/>
         <w:ind w:left="360"/>
         <w:rPr>
@@ -576,7 +740,6 @@
           <w:rFonts w:ascii="Times New Roman" w:eastAsia="Times New Roman" w:hAnsi="Times New Roman" w:cs="Times New Roman"/>
           <w:b/>
         </w:rPr>
-        <w:lastRenderedPageBreak/>
         <w:t>4)</w:t>
       </w:r>
       <w:r>
@@ -678,7 +841,49 @@
         <w:rPr>
           <w:rFonts w:ascii="Times New Roman" w:eastAsia="Times New Roman" w:hAnsi="Times New Roman" w:cs="Times New Roman"/>
         </w:rPr>
-        <w:t xml:space="preserve">While adding the maps to the app, it took a long time to figure out how to do it on our cross platform kivy. Since kivy is relatively new and there isn’t much information or packages realted to the functionality, so it was difficult to figure out how to set it up. But figured the problem by installing the supporting packages and software in the local computer. </w:t>
+        <w:t xml:space="preserve">While adding the maps to the app, it took a long time to figure out how to do it on our cross platform </w:t>
+      </w:r>
+      <w:proofErr w:type="spellStart"/>
+      <w:r>
+        <w:rPr>
+          <w:rFonts w:ascii="Times New Roman" w:eastAsia="Times New Roman" w:hAnsi="Times New Roman" w:cs="Times New Roman"/>
+        </w:rPr>
+        <w:t>kivy</w:t>
+      </w:r>
+      <w:proofErr w:type="spellEnd"/>
+      <w:r>
+        <w:rPr>
+          <w:rFonts w:ascii="Times New Roman" w:eastAsia="Times New Roman" w:hAnsi="Times New Roman" w:cs="Times New Roman"/>
+        </w:rPr>
+        <w:t xml:space="preserve">. Since </w:t>
+      </w:r>
+      <w:proofErr w:type="spellStart"/>
+      <w:r>
+        <w:rPr>
+          <w:rFonts w:ascii="Times New Roman" w:eastAsia="Times New Roman" w:hAnsi="Times New Roman" w:cs="Times New Roman"/>
+        </w:rPr>
+        <w:t>kivy</w:t>
+      </w:r>
+      <w:proofErr w:type="spellEnd"/>
+      <w:r>
+        <w:rPr>
+          <w:rFonts w:ascii="Times New Roman" w:eastAsia="Times New Roman" w:hAnsi="Times New Roman" w:cs="Times New Roman"/>
+        </w:rPr>
+        <w:t xml:space="preserve"> is relatively new and there isn’t much information or packages </w:t>
+      </w:r>
+      <w:proofErr w:type="spellStart"/>
+      <w:r>
+        <w:rPr>
+          <w:rFonts w:ascii="Times New Roman" w:eastAsia="Times New Roman" w:hAnsi="Times New Roman" w:cs="Times New Roman"/>
+        </w:rPr>
+        <w:t>realted</w:t>
+      </w:r>
+      <w:proofErr w:type="spellEnd"/>
+      <w:r>
+        <w:rPr>
+          <w:rFonts w:ascii="Times New Roman" w:eastAsia="Times New Roman" w:hAnsi="Times New Roman" w:cs="Times New Roman"/>
+        </w:rPr>
+        <w:t xml:space="preserve"> to the functionality, so it was difficult to figure out how to set it up. But figured the problem by installing the supporting packages and software in the local computer. </w:t>
       </w:r>
     </w:p>
     <w:p>
@@ -714,8 +919,30 @@
         <w:rPr>
           <w:rFonts w:ascii="Times New Roman" w:eastAsia="Times New Roman" w:hAnsi="Times New Roman" w:cs="Times New Roman"/>
         </w:rPr>
-        <w:t>Switched from developing with basic Kivy to KivyMD</w:t>
-      </w:r>
+        <w:t xml:space="preserve">Switched from developing with basic </w:t>
+      </w:r>
+      <w:proofErr w:type="spellStart"/>
+      <w:r>
+        <w:rPr>
+          <w:rFonts w:ascii="Times New Roman" w:eastAsia="Times New Roman" w:hAnsi="Times New Roman" w:cs="Times New Roman"/>
+        </w:rPr>
+        <w:t>Kivy</w:t>
+      </w:r>
+      <w:proofErr w:type="spellEnd"/>
+      <w:r>
+        <w:rPr>
+          <w:rFonts w:ascii="Times New Roman" w:eastAsia="Times New Roman" w:hAnsi="Times New Roman" w:cs="Times New Roman"/>
+        </w:rPr>
+        <w:t xml:space="preserve"> to </w:t>
+      </w:r>
+      <w:proofErr w:type="spellStart"/>
+      <w:r>
+        <w:rPr>
+          <w:rFonts w:ascii="Times New Roman" w:eastAsia="Times New Roman" w:hAnsi="Times New Roman" w:cs="Times New Roman"/>
+        </w:rPr>
+        <w:t>KivyMD</w:t>
+      </w:r>
+      <w:proofErr w:type="spellEnd"/>
     </w:p>
     <w:p>
       <w:pPr>
@@ -732,7 +959,21 @@
         <w:rPr>
           <w:rFonts w:ascii="Times New Roman" w:eastAsia="Times New Roman" w:hAnsi="Times New Roman" w:cs="Times New Roman"/>
         </w:rPr>
-        <w:t>A lot of challenges involving understanding KivyMD layouts and how to turn our vi</w:t>
+        <w:t xml:space="preserve">A lot of challenges involving understanding </w:t>
+      </w:r>
+      <w:proofErr w:type="spellStart"/>
+      <w:r>
+        <w:rPr>
+          <w:rFonts w:ascii="Times New Roman" w:eastAsia="Times New Roman" w:hAnsi="Times New Roman" w:cs="Times New Roman"/>
+        </w:rPr>
+        <w:t>KivyMD</w:t>
+      </w:r>
+      <w:proofErr w:type="spellEnd"/>
+      <w:r>
+        <w:rPr>
+          <w:rFonts w:ascii="Times New Roman" w:eastAsia="Times New Roman" w:hAnsi="Times New Roman" w:cs="Times New Roman"/>
+        </w:rPr>
+        <w:t xml:space="preserve"> layouts and how to turn our vi</w:t>
       </w:r>
       <w:r>
         <w:rPr>
@@ -892,7 +1133,32 @@
           <w:rFonts w:ascii="Times New Roman" w:eastAsia="Times New Roman" w:hAnsi="Times New Roman" w:cs="Times New Roman"/>
           <w:b/>
         </w:rPr>
-        <w:t>Sri Harshini : #2(description), #3(accomplishments), #4(challenges)</w:t>
+        <w:t xml:space="preserve">Sri </w:t>
+      </w:r>
+      <w:proofErr w:type="spellStart"/>
+      <w:proofErr w:type="gramStart"/>
+      <w:r>
+        <w:rPr>
+          <w:rFonts w:ascii="Times New Roman" w:eastAsia="Times New Roman" w:hAnsi="Times New Roman" w:cs="Times New Roman"/>
+          <w:b/>
+        </w:rPr>
+        <w:t>Harshini</w:t>
+      </w:r>
+      <w:proofErr w:type="spellEnd"/>
+      <w:r>
+        <w:rPr>
+          <w:rFonts w:ascii="Times New Roman" w:eastAsia="Times New Roman" w:hAnsi="Times New Roman" w:cs="Times New Roman"/>
+          <w:b/>
+        </w:rPr>
+        <w:t xml:space="preserve"> :</w:t>
+      </w:r>
+      <w:proofErr w:type="gramEnd"/>
+      <w:r>
+        <w:rPr>
+          <w:rFonts w:ascii="Times New Roman" w:eastAsia="Times New Roman" w:hAnsi="Times New Roman" w:cs="Times New Roman"/>
+          <w:b/>
+        </w:rPr>
+        <w:t xml:space="preserve"> #2(description), #3(accomplishments), #4(challenges)</w:t>
       </w:r>
     </w:p>
     <w:p>
@@ -922,8 +1188,17 @@
           <w:rFonts w:ascii="Times New Roman" w:eastAsia="Times New Roman" w:hAnsi="Times New Roman" w:cs="Times New Roman"/>
           <w:b/>
         </w:rPr>
-        <w:t>Brisan Brown :</w:t>
-      </w:r>
+        <w:t xml:space="preserve">Brisan </w:t>
+      </w:r>
+      <w:proofErr w:type="gramStart"/>
+      <w:r>
+        <w:rPr>
+          <w:rFonts w:ascii="Times New Roman" w:eastAsia="Times New Roman" w:hAnsi="Times New Roman" w:cs="Times New Roman"/>
+          <w:b/>
+        </w:rPr>
+        <w:t>Brown :</w:t>
+      </w:r>
+      <w:proofErr w:type="gramEnd"/>
       <w:r>
         <w:rPr>
           <w:rFonts w:ascii="Times New Roman" w:eastAsia="Times New Roman" w:hAnsi="Times New Roman" w:cs="Times New Roman"/>
@@ -1006,7 +1281,23 @@
           <w:rFonts w:ascii="Times New Roman" w:eastAsia="Times New Roman" w:hAnsi="Times New Roman" w:cs="Times New Roman"/>
           <w:b/>
         </w:rPr>
-        <w:t xml:space="preserve">Justin McKenzie : </w:t>
+        <w:t xml:space="preserve">Justin </w:t>
+      </w:r>
+      <w:proofErr w:type="gramStart"/>
+      <w:r>
+        <w:rPr>
+          <w:rFonts w:ascii="Times New Roman" w:eastAsia="Times New Roman" w:hAnsi="Times New Roman" w:cs="Times New Roman"/>
+          <w:b/>
+        </w:rPr>
+        <w:t>McKenzie :</w:t>
+      </w:r>
+      <w:proofErr w:type="gramEnd"/>
+      <w:r>
+        <w:rPr>
+          <w:rFonts w:ascii="Times New Roman" w:eastAsia="Times New Roman" w:hAnsi="Times New Roman" w:cs="Times New Roman"/>
+          <w:b/>
+        </w:rPr>
+        <w:t xml:space="preserve"> </w:t>
       </w:r>
       <w:r>
         <w:rPr>
@@ -1042,7 +1333,23 @@
           <w:rFonts w:ascii="Times New Roman" w:eastAsia="Times New Roman" w:hAnsi="Times New Roman" w:cs="Times New Roman"/>
           <w:b/>
         </w:rPr>
-        <w:t xml:space="preserve">Benji Charles : </w:t>
+        <w:t xml:space="preserve">Benji </w:t>
+      </w:r>
+      <w:proofErr w:type="gramStart"/>
+      <w:r>
+        <w:rPr>
+          <w:rFonts w:ascii="Times New Roman" w:eastAsia="Times New Roman" w:hAnsi="Times New Roman" w:cs="Times New Roman"/>
+          <w:b/>
+        </w:rPr>
+        <w:t>Charles :</w:t>
+      </w:r>
+      <w:proofErr w:type="gramEnd"/>
+      <w:r>
+        <w:rPr>
+          <w:rFonts w:ascii="Times New Roman" w:eastAsia="Times New Roman" w:hAnsi="Times New Roman" w:cs="Times New Roman"/>
+          <w:b/>
+        </w:rPr>
+        <w:t xml:space="preserve"> </w:t>
       </w:r>
       <w:r>
         <w:rPr>
@@ -1070,7 +1377,23 @@
           <w:rFonts w:ascii="Times New Roman" w:eastAsia="Times New Roman" w:hAnsi="Times New Roman" w:cs="Times New Roman"/>
           <w:b/>
         </w:rPr>
-        <w:t>Alex Franco :  #3(accomplishments),#4(Problems)</w:t>
+        <w:t xml:space="preserve">Alex </w:t>
+      </w:r>
+      <w:proofErr w:type="gramStart"/>
+      <w:r>
+        <w:rPr>
+          <w:rFonts w:ascii="Times New Roman" w:eastAsia="Times New Roman" w:hAnsi="Times New Roman" w:cs="Times New Roman"/>
+          <w:b/>
+        </w:rPr>
+        <w:t>Franco :</w:t>
+      </w:r>
+      <w:proofErr w:type="gramEnd"/>
+      <w:r>
+        <w:rPr>
+          <w:rFonts w:ascii="Times New Roman" w:eastAsia="Times New Roman" w:hAnsi="Times New Roman" w:cs="Times New Roman"/>
+          <w:b/>
+        </w:rPr>
+        <w:t xml:space="preserve">  #3(accomplishments),#4(Problems)</w:t>
       </w:r>
     </w:p>
     <w:p>
@@ -1141,8 +1464,17 @@
           <w:rFonts w:ascii="Times New Roman" w:eastAsia="Times New Roman" w:hAnsi="Times New Roman" w:cs="Times New Roman"/>
           <w:b/>
         </w:rPr>
-        <w:t>Justin McKenzie :</w:t>
-      </w:r>
+        <w:t xml:space="preserve">Justin </w:t>
+      </w:r>
+      <w:proofErr w:type="gramStart"/>
+      <w:r>
+        <w:rPr>
+          <w:rFonts w:ascii="Times New Roman" w:eastAsia="Times New Roman" w:hAnsi="Times New Roman" w:cs="Times New Roman"/>
+          <w:b/>
+        </w:rPr>
+        <w:t>McKenzie :</w:t>
+      </w:r>
+      <w:proofErr w:type="gramEnd"/>
       <w:r>
         <w:rPr>
           <w:rFonts w:ascii="Times New Roman" w:eastAsia="Times New Roman" w:hAnsi="Times New Roman" w:cs="Times New Roman"/>
@@ -1163,6 +1495,7 @@
         <w:rPr>
           <w:rFonts w:ascii="Times New Roman" w:eastAsia="Times New Roman" w:hAnsi="Times New Roman" w:cs="Times New Roman"/>
         </w:rPr>
+        <w:lastRenderedPageBreak/>
         <w:t xml:space="preserve">ii)    </w:t>
       </w:r>
       <w:r>
@@ -1170,7 +1503,55 @@
           <w:rFonts w:ascii="Times New Roman" w:eastAsia="Times New Roman" w:hAnsi="Times New Roman" w:cs="Times New Roman"/>
           <w:b/>
         </w:rPr>
-        <w:t>Brisan Brown : #4(usecase diagrams), textual descriptions for usecase diagrams</w:t>
+        <w:t xml:space="preserve">Brisan </w:t>
+      </w:r>
+      <w:proofErr w:type="gramStart"/>
+      <w:r>
+        <w:rPr>
+          <w:rFonts w:ascii="Times New Roman" w:eastAsia="Times New Roman" w:hAnsi="Times New Roman" w:cs="Times New Roman"/>
+          <w:b/>
+        </w:rPr>
+        <w:t>Brown :</w:t>
+      </w:r>
+      <w:proofErr w:type="gramEnd"/>
+      <w:r>
+        <w:rPr>
+          <w:rFonts w:ascii="Times New Roman" w:eastAsia="Times New Roman" w:hAnsi="Times New Roman" w:cs="Times New Roman"/>
+          <w:b/>
+        </w:rPr>
+        <w:t xml:space="preserve"> #4(</w:t>
+      </w:r>
+      <w:proofErr w:type="spellStart"/>
+      <w:r>
+        <w:rPr>
+          <w:rFonts w:ascii="Times New Roman" w:eastAsia="Times New Roman" w:hAnsi="Times New Roman" w:cs="Times New Roman"/>
+          <w:b/>
+        </w:rPr>
+        <w:t>usecase</w:t>
+      </w:r>
+      <w:proofErr w:type="spellEnd"/>
+      <w:r>
+        <w:rPr>
+          <w:rFonts w:ascii="Times New Roman" w:eastAsia="Times New Roman" w:hAnsi="Times New Roman" w:cs="Times New Roman"/>
+          <w:b/>
+        </w:rPr>
+        <w:t xml:space="preserve"> diagrams), textual descriptions for </w:t>
+      </w:r>
+      <w:proofErr w:type="spellStart"/>
+      <w:r>
+        <w:rPr>
+          <w:rFonts w:ascii="Times New Roman" w:eastAsia="Times New Roman" w:hAnsi="Times New Roman" w:cs="Times New Roman"/>
+          <w:b/>
+        </w:rPr>
+        <w:t>usecase</w:t>
+      </w:r>
+      <w:proofErr w:type="spellEnd"/>
+      <w:r>
+        <w:rPr>
+          <w:rFonts w:ascii="Times New Roman" w:eastAsia="Times New Roman" w:hAnsi="Times New Roman" w:cs="Times New Roman"/>
+          <w:b/>
+        </w:rPr>
+        <w:t xml:space="preserve"> diagrams</w:t>
       </w:r>
     </w:p>
     <w:p>
@@ -1192,7 +1573,80 @@
           <w:rFonts w:ascii="Times New Roman" w:eastAsia="Times New Roman" w:hAnsi="Times New Roman" w:cs="Times New Roman"/>
           <w:b/>
         </w:rPr>
-        <w:t>Sri Harshini Donthineni : #1(overview),  #4(usecase diagrams), textual descriptions for usecase diagrams</w:t>
+        <w:t xml:space="preserve">Sri </w:t>
+      </w:r>
+      <w:proofErr w:type="spellStart"/>
+      <w:r>
+        <w:rPr>
+          <w:rFonts w:ascii="Times New Roman" w:eastAsia="Times New Roman" w:hAnsi="Times New Roman" w:cs="Times New Roman"/>
+          <w:b/>
+        </w:rPr>
+        <w:t>Harshini</w:t>
+      </w:r>
+      <w:proofErr w:type="spellEnd"/>
+      <w:r>
+        <w:rPr>
+          <w:rFonts w:ascii="Times New Roman" w:eastAsia="Times New Roman" w:hAnsi="Times New Roman" w:cs="Times New Roman"/>
+          <w:b/>
+        </w:rPr>
+        <w:t xml:space="preserve"> </w:t>
+      </w:r>
+      <w:proofErr w:type="spellStart"/>
+      <w:proofErr w:type="gramStart"/>
+      <w:r>
+        <w:rPr>
+          <w:rFonts w:ascii="Times New Roman" w:eastAsia="Times New Roman" w:hAnsi="Times New Roman" w:cs="Times New Roman"/>
+          <w:b/>
+        </w:rPr>
+        <w:t>Donthineni</w:t>
+      </w:r>
+      <w:proofErr w:type="spellEnd"/>
+      <w:r>
+        <w:rPr>
+          <w:rFonts w:ascii="Times New Roman" w:eastAsia="Times New Roman" w:hAnsi="Times New Roman" w:cs="Times New Roman"/>
+          <w:b/>
+        </w:rPr>
+        <w:t xml:space="preserve"> :</w:t>
+      </w:r>
+      <w:proofErr w:type="gramEnd"/>
+      <w:r>
+        <w:rPr>
+          <w:rFonts w:ascii="Times New Roman" w:eastAsia="Times New Roman" w:hAnsi="Times New Roman" w:cs="Times New Roman"/>
+          <w:b/>
+        </w:rPr>
+        <w:t xml:space="preserve"> #1(overview),  #4(</w:t>
+      </w:r>
+      <w:proofErr w:type="spellStart"/>
+      <w:r>
+        <w:rPr>
+          <w:rFonts w:ascii="Times New Roman" w:eastAsia="Times New Roman" w:hAnsi="Times New Roman" w:cs="Times New Roman"/>
+          <w:b/>
+        </w:rPr>
+        <w:t>usecase</w:t>
+      </w:r>
+      <w:proofErr w:type="spellEnd"/>
+      <w:r>
+        <w:rPr>
+          <w:rFonts w:ascii="Times New Roman" w:eastAsia="Times New Roman" w:hAnsi="Times New Roman" w:cs="Times New Roman"/>
+          <w:b/>
+        </w:rPr>
+        <w:t xml:space="preserve"> diagrams), textual descriptions for </w:t>
+      </w:r>
+      <w:proofErr w:type="spellStart"/>
+      <w:r>
+        <w:rPr>
+          <w:rFonts w:ascii="Times New Roman" w:eastAsia="Times New Roman" w:hAnsi="Times New Roman" w:cs="Times New Roman"/>
+          <w:b/>
+        </w:rPr>
+        <w:t>usecase</w:t>
+      </w:r>
+      <w:proofErr w:type="spellEnd"/>
+      <w:r>
+        <w:rPr>
+          <w:rFonts w:ascii="Times New Roman" w:eastAsia="Times New Roman" w:hAnsi="Times New Roman" w:cs="Times New Roman"/>
+          <w:b/>
+        </w:rPr>
+        <w:t xml:space="preserve"> diagrams</w:t>
       </w:r>
     </w:p>
     <w:p>
@@ -1213,7 +1667,23 @@
           <w:rFonts w:ascii="Times New Roman" w:eastAsia="Times New Roman" w:hAnsi="Times New Roman" w:cs="Times New Roman"/>
           <w:b/>
         </w:rPr>
-        <w:t xml:space="preserve">Benji Charles : </w:t>
+        <w:t xml:space="preserve">Benji </w:t>
+      </w:r>
+      <w:proofErr w:type="gramStart"/>
+      <w:r>
+        <w:rPr>
+          <w:rFonts w:ascii="Times New Roman" w:eastAsia="Times New Roman" w:hAnsi="Times New Roman" w:cs="Times New Roman"/>
+          <w:b/>
+        </w:rPr>
+        <w:t>Charles :</w:t>
+      </w:r>
+      <w:proofErr w:type="gramEnd"/>
+      <w:r>
+        <w:rPr>
+          <w:rFonts w:ascii="Times New Roman" w:eastAsia="Times New Roman" w:hAnsi="Times New Roman" w:cs="Times New Roman"/>
+          <w:b/>
+        </w:rPr>
+        <w:t xml:space="preserve"> </w:t>
       </w:r>
       <w:r>
         <w:rPr>
@@ -1247,7 +1717,23 @@
           <w:rFonts w:ascii="Times New Roman" w:eastAsia="Times New Roman" w:hAnsi="Times New Roman" w:cs="Times New Roman"/>
           <w:b/>
         </w:rPr>
-        <w:t>Alex Franco : #5(Sequence diagrams), #2(functional requirements),#3(non-functional requirements)</w:t>
+        <w:t xml:space="preserve">Alex </w:t>
+      </w:r>
+      <w:proofErr w:type="gramStart"/>
+      <w:r>
+        <w:rPr>
+          <w:rFonts w:ascii="Times New Roman" w:eastAsia="Times New Roman" w:hAnsi="Times New Roman" w:cs="Times New Roman"/>
+          <w:b/>
+        </w:rPr>
+        <w:t>Franco :</w:t>
+      </w:r>
+      <w:proofErr w:type="gramEnd"/>
+      <w:r>
+        <w:rPr>
+          <w:rFonts w:ascii="Times New Roman" w:eastAsia="Times New Roman" w:hAnsi="Times New Roman" w:cs="Times New Roman"/>
+          <w:b/>
+        </w:rPr>
+        <w:t xml:space="preserve"> #5(Sequence diagrams), #2(functional requirements),#3(non-functional requirements)</w:t>
       </w:r>
     </w:p>
     <w:p>
@@ -1270,7 +1756,6 @@
           <w:rFonts w:ascii="Times New Roman" w:eastAsia="Times New Roman" w:hAnsi="Times New Roman" w:cs="Times New Roman"/>
           <w:b/>
         </w:rPr>
-        <w:lastRenderedPageBreak/>
         <w:t>c)</w:t>
       </w:r>
       <w:r>
@@ -1319,7 +1804,23 @@
           <w:rFonts w:ascii="Times New Roman" w:eastAsia="Times New Roman" w:hAnsi="Times New Roman" w:cs="Times New Roman"/>
           <w:b/>
         </w:rPr>
-        <w:t xml:space="preserve">Justin McKenzie : </w:t>
+        <w:t xml:space="preserve">Justin </w:t>
+      </w:r>
+      <w:proofErr w:type="gramStart"/>
+      <w:r>
+        <w:rPr>
+          <w:rFonts w:ascii="Times New Roman" w:eastAsia="Times New Roman" w:hAnsi="Times New Roman" w:cs="Times New Roman"/>
+          <w:b/>
+        </w:rPr>
+        <w:t>McKenzie :</w:t>
+      </w:r>
+      <w:proofErr w:type="gramEnd"/>
+      <w:r>
+        <w:rPr>
+          <w:rFonts w:ascii="Times New Roman" w:eastAsia="Times New Roman" w:hAnsi="Times New Roman" w:cs="Times New Roman"/>
+          <w:b/>
+        </w:rPr>
+        <w:t xml:space="preserve"> </w:t>
       </w:r>
       <w:r>
         <w:rPr>
@@ -1348,7 +1849,23 @@
           <w:rFonts w:ascii="Times New Roman" w:eastAsia="Times New Roman" w:hAnsi="Times New Roman" w:cs="Times New Roman"/>
           <w:b/>
         </w:rPr>
-        <w:t xml:space="preserve">Brisan Brown : </w:t>
+        <w:t xml:space="preserve">Brisan </w:t>
+      </w:r>
+      <w:proofErr w:type="gramStart"/>
+      <w:r>
+        <w:rPr>
+          <w:rFonts w:ascii="Times New Roman" w:eastAsia="Times New Roman" w:hAnsi="Times New Roman" w:cs="Times New Roman"/>
+          <w:b/>
+        </w:rPr>
+        <w:t>Brown :</w:t>
+      </w:r>
+      <w:proofErr w:type="gramEnd"/>
+      <w:r>
+        <w:rPr>
+          <w:rFonts w:ascii="Times New Roman" w:eastAsia="Times New Roman" w:hAnsi="Times New Roman" w:cs="Times New Roman"/>
+          <w:b/>
+        </w:rPr>
+        <w:t xml:space="preserve"> </w:t>
       </w:r>
       <w:r>
         <w:rPr>
@@ -1377,7 +1894,48 @@
           <w:rFonts w:ascii="Times New Roman" w:eastAsia="Times New Roman" w:hAnsi="Times New Roman" w:cs="Times New Roman"/>
           <w:b/>
         </w:rPr>
-        <w:t>Sri Harshini Donthineni : #3(Execution-based functional testing), #4(Execution-based Non Functional testing).</w:t>
+        <w:t xml:space="preserve">Sri </w:t>
+      </w:r>
+      <w:proofErr w:type="spellStart"/>
+      <w:r>
+        <w:rPr>
+          <w:rFonts w:ascii="Times New Roman" w:eastAsia="Times New Roman" w:hAnsi="Times New Roman" w:cs="Times New Roman"/>
+          <w:b/>
+        </w:rPr>
+        <w:t>Harshini</w:t>
+      </w:r>
+      <w:proofErr w:type="spellEnd"/>
+      <w:r>
+        <w:rPr>
+          <w:rFonts w:ascii="Times New Roman" w:eastAsia="Times New Roman" w:hAnsi="Times New Roman" w:cs="Times New Roman"/>
+          <w:b/>
+        </w:rPr>
+        <w:t xml:space="preserve"> </w:t>
+      </w:r>
+      <w:proofErr w:type="spellStart"/>
+      <w:proofErr w:type="gramStart"/>
+      <w:r>
+        <w:rPr>
+          <w:rFonts w:ascii="Times New Roman" w:eastAsia="Times New Roman" w:hAnsi="Times New Roman" w:cs="Times New Roman"/>
+          <w:b/>
+        </w:rPr>
+        <w:t>Donthineni</w:t>
+      </w:r>
+      <w:proofErr w:type="spellEnd"/>
+      <w:r>
+        <w:rPr>
+          <w:rFonts w:ascii="Times New Roman" w:eastAsia="Times New Roman" w:hAnsi="Times New Roman" w:cs="Times New Roman"/>
+          <w:b/>
+        </w:rPr>
+        <w:t xml:space="preserve"> :</w:t>
+      </w:r>
+      <w:proofErr w:type="gramEnd"/>
+      <w:r>
+        <w:rPr>
+          <w:rFonts w:ascii="Times New Roman" w:eastAsia="Times New Roman" w:hAnsi="Times New Roman" w:cs="Times New Roman"/>
+          <w:b/>
+        </w:rPr>
+        <w:t xml:space="preserve"> #3(Execution-based functional testing), #4(Execution-based Non Functional testing).</w:t>
       </w:r>
     </w:p>
     <w:p>
@@ -1399,14 +1957,39 @@
           <w:rFonts w:ascii="Times New Roman" w:eastAsia="Times New Roman" w:hAnsi="Times New Roman" w:cs="Times New Roman"/>
           <w:b/>
         </w:rPr>
-        <w:t>Benji Charles :</w:t>
-      </w:r>
-      <w:r>
-        <w:rPr>
-          <w:rFonts w:ascii="Times New Roman" w:eastAsia="Times New Roman" w:hAnsi="Times New Roman" w:cs="Times New Roman"/>
-          <w:b/>
-        </w:rPr>
-        <w:t xml:space="preserve"> #5(non execution based testing)</w:t>
+        <w:t xml:space="preserve">Benji </w:t>
+      </w:r>
+      <w:proofErr w:type="gramStart"/>
+      <w:r>
+        <w:rPr>
+          <w:rFonts w:ascii="Times New Roman" w:eastAsia="Times New Roman" w:hAnsi="Times New Roman" w:cs="Times New Roman"/>
+          <w:b/>
+        </w:rPr>
+        <w:t>Charles :</w:t>
+      </w:r>
+      <w:proofErr w:type="gramEnd"/>
+      <w:r>
+        <w:rPr>
+          <w:rFonts w:ascii="Times New Roman" w:eastAsia="Times New Roman" w:hAnsi="Times New Roman" w:cs="Times New Roman"/>
+          <w:b/>
+        </w:rPr>
+        <w:t xml:space="preserve"> #5(</w:t>
+      </w:r>
+      <w:proofErr w:type="spellStart"/>
+      <w:r>
+        <w:rPr>
+          <w:rFonts w:ascii="Times New Roman" w:eastAsia="Times New Roman" w:hAnsi="Times New Roman" w:cs="Times New Roman"/>
+          <w:b/>
+        </w:rPr>
+        <w:t>non execution</w:t>
+      </w:r>
+      <w:proofErr w:type="spellEnd"/>
+      <w:r>
+        <w:rPr>
+          <w:rFonts w:ascii="Times New Roman" w:eastAsia="Times New Roman" w:hAnsi="Times New Roman" w:cs="Times New Roman"/>
+          <w:b/>
+        </w:rPr>
+        <w:t xml:space="preserve"> based testing)</w:t>
       </w:r>
     </w:p>
     <w:p>
@@ -1434,7 +2017,39 @@
           <w:rFonts w:ascii="Times New Roman" w:eastAsia="Times New Roman" w:hAnsi="Times New Roman" w:cs="Times New Roman"/>
           <w:b/>
         </w:rPr>
-        <w:t>Alex Franco :#3(execution based functional testing), #5(non execution based testing)</w:t>
+        <w:t xml:space="preserve">Alex </w:t>
+      </w:r>
+      <w:proofErr w:type="gramStart"/>
+      <w:r>
+        <w:rPr>
+          <w:rFonts w:ascii="Times New Roman" w:eastAsia="Times New Roman" w:hAnsi="Times New Roman" w:cs="Times New Roman"/>
+          <w:b/>
+        </w:rPr>
+        <w:t>Franco :</w:t>
+      </w:r>
+      <w:proofErr w:type="gramEnd"/>
+      <w:r>
+        <w:rPr>
+          <w:rFonts w:ascii="Times New Roman" w:eastAsia="Times New Roman" w:hAnsi="Times New Roman" w:cs="Times New Roman"/>
+          <w:b/>
+        </w:rPr>
+        <w:t>#3(execution based functional testing), #5(</w:t>
+      </w:r>
+      <w:proofErr w:type="spellStart"/>
+      <w:r>
+        <w:rPr>
+          <w:rFonts w:ascii="Times New Roman" w:eastAsia="Times New Roman" w:hAnsi="Times New Roman" w:cs="Times New Roman"/>
+          <w:b/>
+        </w:rPr>
+        <w:t>non execution</w:t>
+      </w:r>
+      <w:proofErr w:type="spellEnd"/>
+      <w:r>
+        <w:rPr>
+          <w:rFonts w:ascii="Times New Roman" w:eastAsia="Times New Roman" w:hAnsi="Times New Roman" w:cs="Times New Roman"/>
+          <w:b/>
+        </w:rPr>
+        <w:t xml:space="preserve"> based testing)</w:t>
       </w:r>
     </w:p>
     <w:p>
@@ -1508,7 +2123,39 @@
           <w:rFonts w:ascii="Times New Roman" w:eastAsia="Times New Roman" w:hAnsi="Times New Roman" w:cs="Times New Roman"/>
           <w:b/>
         </w:rPr>
-        <w:t>Brisan Brown - added geotagging and mapview functionality using kivy garden package to our app</w:t>
+        <w:t xml:space="preserve">Brisan Brown - added geotagging and </w:t>
+      </w:r>
+      <w:proofErr w:type="spellStart"/>
+      <w:r>
+        <w:rPr>
+          <w:rFonts w:ascii="Times New Roman" w:eastAsia="Times New Roman" w:hAnsi="Times New Roman" w:cs="Times New Roman"/>
+          <w:b/>
+        </w:rPr>
+        <w:t>mapview</w:t>
+      </w:r>
+      <w:proofErr w:type="spellEnd"/>
+      <w:r>
+        <w:rPr>
+          <w:rFonts w:ascii="Times New Roman" w:eastAsia="Times New Roman" w:hAnsi="Times New Roman" w:cs="Times New Roman"/>
+          <w:b/>
+        </w:rPr>
+        <w:t xml:space="preserve"> functionality using </w:t>
+      </w:r>
+      <w:proofErr w:type="spellStart"/>
+      <w:r>
+        <w:rPr>
+          <w:rFonts w:ascii="Times New Roman" w:eastAsia="Times New Roman" w:hAnsi="Times New Roman" w:cs="Times New Roman"/>
+          <w:b/>
+        </w:rPr>
+        <w:t>kivy</w:t>
+      </w:r>
+      <w:proofErr w:type="spellEnd"/>
+      <w:r>
+        <w:rPr>
+          <w:rFonts w:ascii="Times New Roman" w:eastAsia="Times New Roman" w:hAnsi="Times New Roman" w:cs="Times New Roman"/>
+          <w:b/>
+        </w:rPr>
+        <w:t xml:space="preserve"> garden package to our app</w:t>
       </w:r>
       <w:r>
         <w:rPr>
@@ -1543,7 +2190,55 @@
           <w:rFonts w:ascii="Times New Roman" w:eastAsia="Times New Roman" w:hAnsi="Times New Roman" w:cs="Times New Roman"/>
           <w:b/>
         </w:rPr>
-        <w:t>Sri Harshini - added geotagging and mapview functionality using kivy garden package to our app</w:t>
+        <w:t xml:space="preserve">Sri </w:t>
+      </w:r>
+      <w:proofErr w:type="spellStart"/>
+      <w:r>
+        <w:rPr>
+          <w:rFonts w:ascii="Times New Roman" w:eastAsia="Times New Roman" w:hAnsi="Times New Roman" w:cs="Times New Roman"/>
+          <w:b/>
+        </w:rPr>
+        <w:t>Harshini</w:t>
+      </w:r>
+      <w:proofErr w:type="spellEnd"/>
+      <w:r>
+        <w:rPr>
+          <w:rFonts w:ascii="Times New Roman" w:eastAsia="Times New Roman" w:hAnsi="Times New Roman" w:cs="Times New Roman"/>
+          <w:b/>
+        </w:rPr>
+        <w:t xml:space="preserve"> - added geotagging and </w:t>
+      </w:r>
+      <w:proofErr w:type="spellStart"/>
+      <w:r>
+        <w:rPr>
+          <w:rFonts w:ascii="Times New Roman" w:eastAsia="Times New Roman" w:hAnsi="Times New Roman" w:cs="Times New Roman"/>
+          <w:b/>
+        </w:rPr>
+        <w:t>mapview</w:t>
+      </w:r>
+      <w:proofErr w:type="spellEnd"/>
+      <w:r>
+        <w:rPr>
+          <w:rFonts w:ascii="Times New Roman" w:eastAsia="Times New Roman" w:hAnsi="Times New Roman" w:cs="Times New Roman"/>
+          <w:b/>
+        </w:rPr>
+        <w:t xml:space="preserve"> functionality using </w:t>
+      </w:r>
+      <w:proofErr w:type="spellStart"/>
+      <w:r>
+        <w:rPr>
+          <w:rFonts w:ascii="Times New Roman" w:eastAsia="Times New Roman" w:hAnsi="Times New Roman" w:cs="Times New Roman"/>
+          <w:b/>
+        </w:rPr>
+        <w:t>kivy</w:t>
+      </w:r>
+      <w:proofErr w:type="spellEnd"/>
+      <w:r>
+        <w:rPr>
+          <w:rFonts w:ascii="Times New Roman" w:eastAsia="Times New Roman" w:hAnsi="Times New Roman" w:cs="Times New Roman"/>
+          <w:b/>
+        </w:rPr>
+        <w:t xml:space="preserve"> garden package to our app</w:t>
       </w:r>
       <w:r>
         <w:rPr>
@@ -1700,7 +2395,23 @@
           <w:rFonts w:ascii="Times New Roman" w:eastAsia="Times New Roman" w:hAnsi="Times New Roman" w:cs="Times New Roman"/>
           <w:b/>
         </w:rPr>
-        <w:t xml:space="preserve">Justin McKenzie : </w:t>
+        <w:t xml:space="preserve">Justin </w:t>
+      </w:r>
+      <w:proofErr w:type="gramStart"/>
+      <w:r>
+        <w:rPr>
+          <w:rFonts w:ascii="Times New Roman" w:eastAsia="Times New Roman" w:hAnsi="Times New Roman" w:cs="Times New Roman"/>
+          <w:b/>
+        </w:rPr>
+        <w:t>McKenzie :</w:t>
+      </w:r>
+      <w:proofErr w:type="gramEnd"/>
+      <w:r>
+        <w:rPr>
+          <w:rFonts w:ascii="Times New Roman" w:eastAsia="Times New Roman" w:hAnsi="Times New Roman" w:cs="Times New Roman"/>
+          <w:b/>
+        </w:rPr>
+        <w:t xml:space="preserve"> </w:t>
       </w:r>
       <w:r>
         <w:rPr>
@@ -1728,7 +2439,23 @@
           <w:rFonts w:ascii="Times New Roman" w:eastAsia="Times New Roman" w:hAnsi="Times New Roman" w:cs="Times New Roman"/>
           <w:b/>
         </w:rPr>
-        <w:t xml:space="preserve">Brisan Brown : </w:t>
+        <w:t xml:space="preserve">Brisan </w:t>
+      </w:r>
+      <w:proofErr w:type="gramStart"/>
+      <w:r>
+        <w:rPr>
+          <w:rFonts w:ascii="Times New Roman" w:eastAsia="Times New Roman" w:hAnsi="Times New Roman" w:cs="Times New Roman"/>
+          <w:b/>
+        </w:rPr>
+        <w:t>Brown :</w:t>
+      </w:r>
+      <w:proofErr w:type="gramEnd"/>
+      <w:r>
+        <w:rPr>
+          <w:rFonts w:ascii="Times New Roman" w:eastAsia="Times New Roman" w:hAnsi="Times New Roman" w:cs="Times New Roman"/>
+          <w:b/>
+        </w:rPr>
+        <w:t xml:space="preserve"> </w:t>
       </w:r>
       <w:r>
         <w:rPr>
@@ -1807,7 +2534,48 @@
           <w:rFonts w:ascii="Times New Roman" w:eastAsia="Times New Roman" w:hAnsi="Times New Roman" w:cs="Times New Roman"/>
           <w:b/>
         </w:rPr>
-        <w:t xml:space="preserve">Sri Harshini Donthineni : </w:t>
+        <w:t xml:space="preserve">Sri </w:t>
+      </w:r>
+      <w:proofErr w:type="spellStart"/>
+      <w:r>
+        <w:rPr>
+          <w:rFonts w:ascii="Times New Roman" w:eastAsia="Times New Roman" w:hAnsi="Times New Roman" w:cs="Times New Roman"/>
+          <w:b/>
+        </w:rPr>
+        <w:t>Harshini</w:t>
+      </w:r>
+      <w:proofErr w:type="spellEnd"/>
+      <w:r>
+        <w:rPr>
+          <w:rFonts w:ascii="Times New Roman" w:eastAsia="Times New Roman" w:hAnsi="Times New Roman" w:cs="Times New Roman"/>
+          <w:b/>
+        </w:rPr>
+        <w:t xml:space="preserve"> </w:t>
+      </w:r>
+      <w:proofErr w:type="spellStart"/>
+      <w:proofErr w:type="gramStart"/>
+      <w:r>
+        <w:rPr>
+          <w:rFonts w:ascii="Times New Roman" w:eastAsia="Times New Roman" w:hAnsi="Times New Roman" w:cs="Times New Roman"/>
+          <w:b/>
+        </w:rPr>
+        <w:t>Donthineni</w:t>
+      </w:r>
+      <w:proofErr w:type="spellEnd"/>
+      <w:r>
+        <w:rPr>
+          <w:rFonts w:ascii="Times New Roman" w:eastAsia="Times New Roman" w:hAnsi="Times New Roman" w:cs="Times New Roman"/>
+          <w:b/>
+        </w:rPr>
+        <w:t xml:space="preserve"> :</w:t>
+      </w:r>
+      <w:proofErr w:type="gramEnd"/>
+      <w:r>
+        <w:rPr>
+          <w:rFonts w:ascii="Times New Roman" w:eastAsia="Times New Roman" w:hAnsi="Times New Roman" w:cs="Times New Roman"/>
+          <w:b/>
+        </w:rPr>
+        <w:t xml:space="preserve"> </w:t>
       </w:r>
       <w:r>
         <w:rPr>
@@ -1842,7 +2610,23 @@
           <w:rFonts w:ascii="Times New Roman" w:eastAsia="Times New Roman" w:hAnsi="Times New Roman" w:cs="Times New Roman"/>
           <w:b/>
         </w:rPr>
-        <w:t xml:space="preserve">Benji Charles : </w:t>
+        <w:t xml:space="preserve">Benji </w:t>
+      </w:r>
+      <w:proofErr w:type="gramStart"/>
+      <w:r>
+        <w:rPr>
+          <w:rFonts w:ascii="Times New Roman" w:eastAsia="Times New Roman" w:hAnsi="Times New Roman" w:cs="Times New Roman"/>
+          <w:b/>
+        </w:rPr>
+        <w:t>Charles :</w:t>
+      </w:r>
+      <w:proofErr w:type="gramEnd"/>
+      <w:r>
+        <w:rPr>
+          <w:rFonts w:ascii="Times New Roman" w:eastAsia="Times New Roman" w:hAnsi="Times New Roman" w:cs="Times New Roman"/>
+          <w:b/>
+        </w:rPr>
+        <w:t xml:space="preserve"> </w:t>
       </w:r>
       <w:r>
         <w:rPr>
@@ -1877,7 +2661,23 @@
           <w:rFonts w:ascii="Times New Roman" w:eastAsia="Times New Roman" w:hAnsi="Times New Roman" w:cs="Times New Roman"/>
           <w:b/>
         </w:rPr>
-        <w:t xml:space="preserve">Alex Franco : </w:t>
+        <w:t xml:space="preserve">Alex </w:t>
+      </w:r>
+      <w:proofErr w:type="gramStart"/>
+      <w:r>
+        <w:rPr>
+          <w:rFonts w:ascii="Times New Roman" w:eastAsia="Times New Roman" w:hAnsi="Times New Roman" w:cs="Times New Roman"/>
+          <w:b/>
+        </w:rPr>
+        <w:t>Franco :</w:t>
+      </w:r>
+      <w:proofErr w:type="gramEnd"/>
+      <w:r>
+        <w:rPr>
+          <w:rFonts w:ascii="Times New Roman" w:eastAsia="Times New Roman" w:hAnsi="Times New Roman" w:cs="Times New Roman"/>
+          <w:b/>
+        </w:rPr>
+        <w:t xml:space="preserve"> </w:t>
       </w:r>
       <w:r>
         <w:rPr>
@@ -2041,10 +2841,7 @@
         </w:r>
       </w:hyperlink>
     </w:p>
-    <w:p>
-      <w:bookmarkStart w:id="1" w:name="_GoBack"/>
-      <w:bookmarkEnd w:id="1"/>
-    </w:p>
+    <w:p/>
     <w:p/>
     <w:sectPr>
       <w:pgSz w:w="12240" w:h="15840"/>

</xml_diff>

<commit_message>
Updated for correct formatted youtube video
</commit_message>
<xml_diff>
--- a/Increment 2 progress report.docx
+++ b/Increment 2 progress report.docx
@@ -2029,15 +2029,11 @@
       <w:hyperlink r:id="rId5" w:tgtFrame="_blank" w:history="1">
         <w:r>
           <w:rPr>
-            <w:rFonts w:ascii="Calibri" w:eastAsia="Times New Roman" w:hAnsi="Calibri" w:cs="Calibri"/>
+            <w:rStyle w:val="Hyperlink"/>
             <w:color w:val="1155CC"/>
-            <w:sz w:val="24"/>
-            <w:szCs w:val="24"/>
-            <w:u w:val="single"/>
             <w:shd w:val="clear" w:color="auto" w:fill="FFFFFF"/>
-            <w:lang w:val="en-US"/>
           </w:rPr>
-          <w:t>https://youtu.be/3dG77QBM24g</w:t>
+          <w:t>https://youtu.be/HIXV_g59q9s</w:t>
         </w:r>
       </w:hyperlink>
     </w:p>

</xml_diff>